<commit_message>
process in updating the resme
</commit_message>
<xml_diff>
--- a/resume_002.docx
+++ b/resume_002.docx
@@ -233,6 +233,330 @@
               <w:jc w:val="left"/>
               <w:rPr>
                 <w:rFonts w:ascii="Poppins" w:hAnsi="Poppins"/>
+                <w:b/>
+                <w:b/>
+                <w:bCs/>
+                <w:sz w:val="22"/>
+                <w:szCs w:val="22"/>
+                <w:lang w:val="en-US" w:eastAsia="en-US" w:bidi="ar-SA"/>
+              </w:rPr>
+            </w:pPr>
+            <w:r>
+              <w:rPr>
+                <w:rFonts w:ascii="Poppins" w:hAnsi="Poppins"/>
+                <w:b/>
+                <w:bCs/>
+                <w:sz w:val="22"/>
+                <w:szCs w:val="22"/>
+                <w:lang w:val="en-US" w:eastAsia="en-US" w:bidi="ar-SA"/>
+              </w:rPr>
+              <w:t xml:space="preserve">🔹 </w:t>
+            </w:r>
+            <w:r>
+              <w:rPr>
+                <w:rFonts w:ascii="Poppins" w:hAnsi="Poppins"/>
+                <w:b/>
+                <w:bCs/>
+                <w:sz w:val="22"/>
+                <w:szCs w:val="22"/>
+                <w:lang w:val="en-US" w:eastAsia="en-US" w:bidi="ar-SA"/>
+              </w:rPr>
+              <w:t>Multi-Specialty Engineering Leader | 17+ Years of Experience across Frontend, Backend, Cloud, and Technical Leadership</w:t>
+            </w:r>
+          </w:p>
+          <w:p>
+            <w:pPr>
+              <w:pStyle w:val="Normal"/>
+              <w:widowControl w:val="false"/>
+              <w:jc w:val="left"/>
+              <w:rPr>
+                <w:rFonts w:ascii="Poppins" w:hAnsi="Poppins"/>
+                <w:b w:val="false"/>
+                <w:b w:val="false"/>
+                <w:bCs w:val="false"/>
+                <w:sz w:val="22"/>
+                <w:szCs w:val="22"/>
+                <w:lang w:val="en-US" w:eastAsia="en-US" w:bidi="ar-SA"/>
+              </w:rPr>
+            </w:pPr>
+            <w:r>
+              <w:rPr>
+                <w:rFonts w:ascii="Poppins" w:hAnsi="Poppins"/>
+                <w:b w:val="false"/>
+                <w:bCs w:val="false"/>
+                <w:sz w:val="22"/>
+                <w:szCs w:val="22"/>
+                <w:lang w:val="en-US" w:eastAsia="en-US" w:bidi="ar-SA"/>
+              </w:rPr>
+              <w:t xml:space="preserve">🔧 </w:t>
+            </w:r>
+            <w:r>
+              <w:rPr>
+                <w:rFonts w:ascii="Poppins" w:hAnsi="Poppins"/>
+                <w:b w:val="false"/>
+                <w:bCs w:val="false"/>
+                <w:sz w:val="22"/>
+                <w:szCs w:val="22"/>
+                <w:lang w:val="en-US" w:eastAsia="en-US" w:bidi="ar-SA"/>
+              </w:rPr>
+              <w:t>Frontend Engineering – 6+ Years</w:t>
+            </w:r>
+          </w:p>
+          <w:p>
+            <w:pPr>
+              <w:pStyle w:val="Normal"/>
+              <w:widowControl w:val="false"/>
+              <w:jc w:val="left"/>
+              <w:rPr>
+                <w:rFonts w:ascii="Poppins" w:hAnsi="Poppins"/>
+                <w:b w:val="false"/>
+                <w:b w:val="false"/>
+                <w:bCs w:val="false"/>
+                <w:sz w:val="22"/>
+                <w:szCs w:val="22"/>
+                <w:lang w:val="en-US" w:eastAsia="en-US" w:bidi="ar-SA"/>
+              </w:rPr>
+            </w:pPr>
+            <w:r>
+              <w:rPr>
+                <w:rFonts w:ascii="Poppins" w:hAnsi="Poppins"/>
+                <w:b w:val="false"/>
+                <w:bCs w:val="false"/>
+                <w:sz w:val="22"/>
+                <w:szCs w:val="22"/>
+                <w:lang w:val="en-US" w:eastAsia="en-US" w:bidi="ar-SA"/>
+              </w:rPr>
+              <w:t>Built modern, responsive, and performant UIs using React.js, TypeScript, and Tailwind across fintech, ad-tech, and e-commerce platforms. Experienced in integrating design systems, optimizing UX, and collaborating closely with product/design teams.</w:t>
+            </w:r>
+          </w:p>
+          <w:p>
+            <w:pPr>
+              <w:pStyle w:val="Normal"/>
+              <w:widowControl w:val="false"/>
+              <w:jc w:val="left"/>
+              <w:rPr>
+                <w:rFonts w:ascii="Poppins" w:hAnsi="Poppins"/>
+                <w:b w:val="false"/>
+                <w:b w:val="false"/>
+                <w:bCs w:val="false"/>
+                <w:sz w:val="22"/>
+                <w:szCs w:val="22"/>
+                <w:lang w:val="en-US" w:eastAsia="en-US" w:bidi="ar-SA"/>
+              </w:rPr>
+            </w:pPr>
+            <w:r>
+              <w:rPr>
+                <w:rFonts w:ascii="Poppins" w:hAnsi="Poppins"/>
+                <w:b w:val="false"/>
+                <w:bCs w:val="false"/>
+                <w:sz w:val="22"/>
+                <w:szCs w:val="22"/>
+                <w:lang w:val="en-US" w:eastAsia="en-US" w:bidi="ar-SA"/>
+              </w:rPr>
+              <w:t xml:space="preserve">🌩️ </w:t>
+            </w:r>
+            <w:r>
+              <w:rPr>
+                <w:rFonts w:ascii="Poppins" w:hAnsi="Poppins"/>
+                <w:b w:val="false"/>
+                <w:bCs w:val="false"/>
+                <w:sz w:val="22"/>
+                <w:szCs w:val="22"/>
+                <w:lang w:val="en-US" w:eastAsia="en-US" w:bidi="ar-SA"/>
+              </w:rPr>
+              <w:t>Cloud &amp; DevOps – 6+ Years</w:t>
+            </w:r>
+          </w:p>
+          <w:p>
+            <w:pPr>
+              <w:pStyle w:val="Normal"/>
+              <w:widowControl w:val="false"/>
+              <w:jc w:val="left"/>
+              <w:rPr>
+                <w:rFonts w:ascii="Poppins" w:hAnsi="Poppins"/>
+                <w:b w:val="false"/>
+                <w:b w:val="false"/>
+                <w:bCs w:val="false"/>
+                <w:sz w:val="22"/>
+                <w:szCs w:val="22"/>
+                <w:lang w:val="en-US" w:eastAsia="en-US" w:bidi="ar-SA"/>
+              </w:rPr>
+            </w:pPr>
+            <w:r>
+              <w:rPr>
+                <w:rFonts w:ascii="Poppins" w:hAnsi="Poppins"/>
+                <w:b w:val="false"/>
+                <w:bCs w:val="false"/>
+                <w:sz w:val="22"/>
+                <w:szCs w:val="22"/>
+                <w:lang w:val="en-US" w:eastAsia="en-US" w:bidi="ar-SA"/>
+              </w:rPr>
+              <w:t>Led infrastructure planning and automation on AWS using CDK, CloudFormation, and Terraform. Delivered secure, observable, and cost-efficient systems. Strong in S3, Lambda, RDS, Cognito, API Gateway, ECS, etc. Proficient with CI/CD (GitHub Actions, GitLab CI), monitoring (Datadog, CloudWatch), and IaC.</w:t>
+            </w:r>
+          </w:p>
+          <w:p>
+            <w:pPr>
+              <w:pStyle w:val="Normal"/>
+              <w:widowControl w:val="false"/>
+              <w:jc w:val="left"/>
+              <w:rPr>
+                <w:rFonts w:ascii="Poppins" w:hAnsi="Poppins"/>
+                <w:b w:val="false"/>
+                <w:b w:val="false"/>
+                <w:bCs w:val="false"/>
+                <w:sz w:val="22"/>
+                <w:szCs w:val="22"/>
+                <w:lang w:val="en-US" w:eastAsia="en-US" w:bidi="ar-SA"/>
+              </w:rPr>
+            </w:pPr>
+            <w:r>
+              <w:rPr>
+                <w:rFonts w:ascii="Poppins" w:hAnsi="Poppins"/>
+                <w:b w:val="false"/>
+                <w:bCs w:val="false"/>
+                <w:sz w:val="22"/>
+                <w:szCs w:val="22"/>
+                <w:lang w:val="en-US" w:eastAsia="en-US" w:bidi="ar-SA"/>
+              </w:rPr>
+              <w:t xml:space="preserve">👨‍🏫 </w:t>
+            </w:r>
+            <w:r>
+              <w:rPr>
+                <w:rFonts w:ascii="Poppins" w:hAnsi="Poppins"/>
+                <w:b w:val="false"/>
+                <w:bCs w:val="false"/>
+                <w:sz w:val="22"/>
+                <w:szCs w:val="22"/>
+                <w:lang w:val="en-US" w:eastAsia="en-US" w:bidi="ar-SA"/>
+              </w:rPr>
+              <w:t>Engineering Leadership &amp; Mentorship – 5+ Years</w:t>
+            </w:r>
+          </w:p>
+          <w:p>
+            <w:pPr>
+              <w:pStyle w:val="Normal"/>
+              <w:widowControl w:val="false"/>
+              <w:jc w:val="left"/>
+              <w:rPr>
+                <w:rFonts w:ascii="Poppins" w:hAnsi="Poppins"/>
+                <w:b w:val="false"/>
+                <w:b w:val="false"/>
+                <w:bCs w:val="false"/>
+                <w:sz w:val="22"/>
+                <w:szCs w:val="22"/>
+                <w:lang w:val="en-US" w:eastAsia="en-US" w:bidi="ar-SA"/>
+              </w:rPr>
+            </w:pPr>
+            <w:r>
+              <w:rPr>
+                <w:rFonts w:ascii="Poppins" w:hAnsi="Poppins"/>
+                <w:b w:val="false"/>
+                <w:bCs w:val="false"/>
+                <w:sz w:val="22"/>
+                <w:szCs w:val="22"/>
+                <w:lang w:val="en-US" w:eastAsia="en-US" w:bidi="ar-SA"/>
+              </w:rPr>
+              <w:t>Mentored junior to mid-level engineers, drove team OKRs, led agile rituals, and helped scale remote-first engineering teams. Collaborated with stakeholders across product, marketing, and sales to ensure successful deliveries.</w:t>
+            </w:r>
+          </w:p>
+          <w:p>
+            <w:pPr>
+              <w:pStyle w:val="Normal"/>
+              <w:widowControl w:val="false"/>
+              <w:jc w:val="left"/>
+              <w:rPr>
+                <w:rFonts w:ascii="Poppins" w:hAnsi="Poppins"/>
+                <w:b w:val="false"/>
+                <w:b w:val="false"/>
+                <w:bCs w:val="false"/>
+                <w:sz w:val="22"/>
+                <w:szCs w:val="22"/>
+                <w:lang w:val="en-US" w:eastAsia="en-US" w:bidi="ar-SA"/>
+              </w:rPr>
+            </w:pPr>
+            <w:r>
+              <w:rPr>
+                <w:rFonts w:ascii="Poppins" w:hAnsi="Poppins"/>
+                <w:b w:val="false"/>
+                <w:bCs w:val="false"/>
+                <w:sz w:val="22"/>
+                <w:szCs w:val="22"/>
+                <w:lang w:val="en-US" w:eastAsia="en-US" w:bidi="ar-SA"/>
+              </w:rPr>
+              <w:t xml:space="preserve">🎯 </w:t>
+            </w:r>
+            <w:r>
+              <w:rPr>
+                <w:rFonts w:ascii="Poppins" w:hAnsi="Poppins"/>
+                <w:b w:val="false"/>
+                <w:bCs w:val="false"/>
+                <w:sz w:val="22"/>
+                <w:szCs w:val="22"/>
+                <w:lang w:val="en-US" w:eastAsia="en-US" w:bidi="ar-SA"/>
+              </w:rPr>
+              <w:t>Solution Engineering &amp; Pre-Sales – 4 Years</w:t>
+            </w:r>
+          </w:p>
+          <w:p>
+            <w:pPr>
+              <w:pStyle w:val="Normal"/>
+              <w:widowControl w:val="false"/>
+              <w:jc w:val="left"/>
+              <w:rPr>
+                <w:rFonts w:ascii="Poppins" w:hAnsi="Poppins"/>
+                <w:b w:val="false"/>
+                <w:b w:val="false"/>
+                <w:bCs w:val="false"/>
+                <w:sz w:val="22"/>
+                <w:szCs w:val="22"/>
+                <w:lang w:val="en-US" w:eastAsia="en-US" w:bidi="ar-SA"/>
+              </w:rPr>
+            </w:pPr>
+            <w:r>
+              <w:rPr>
+                <w:rFonts w:ascii="Poppins" w:hAnsi="Poppins"/>
+                <w:b w:val="false"/>
+                <w:bCs w:val="false"/>
+                <w:sz w:val="22"/>
+                <w:szCs w:val="22"/>
+                <w:lang w:val="en-US" w:eastAsia="en-US" w:bidi="ar-SA"/>
+              </w:rPr>
+              <w:t>Early career in solution architecture and customer engagement. Supported technical sales cycles, delivered demos, and handled client requirements to deliver tailored software solutions.</w:t>
+            </w:r>
+          </w:p>
+          <w:p>
+            <w:pPr>
+              <w:pStyle w:val="Normal"/>
+              <w:widowControl w:val="false"/>
+              <w:jc w:val="left"/>
+              <w:rPr>
+                <w:rFonts w:ascii="Poppins" w:hAnsi="Poppins"/>
+                <w:b/>
+                <w:b/>
+                <w:bCs/>
+                <w:sz w:val="22"/>
+                <w:szCs w:val="22"/>
+                <w:lang w:val="en-US" w:eastAsia="en-US" w:bidi="ar-SA"/>
+              </w:rPr>
+            </w:pPr>
+            <w:r>
+              <w:rPr>
+                <w:rFonts w:ascii="Poppins" w:hAnsi="Poppins"/>
+                <w:b/>
+                <w:bCs/>
+                <w:sz w:val="22"/>
+                <w:szCs w:val="22"/>
+                <w:lang w:val="en-US" w:eastAsia="en-US" w:bidi="ar-SA"/>
+              </w:rPr>
+            </w:r>
+          </w:p>
+          <w:p>
+            <w:pPr>
+              <w:pStyle w:val="Normal"/>
+              <w:widowControl w:val="false"/>
+              <w:jc w:val="left"/>
+              <w:rPr>
+                <w:rFonts w:ascii="Poppins" w:hAnsi="Poppins"/>
                 <w:sz w:val="22"/>
                 <w:szCs w:val="22"/>
               </w:rPr>
@@ -488,16 +812,7 @@
                 <w:szCs w:val="22"/>
                 <w:lang w:val="en-US" w:eastAsia="en-US" w:bidi="ar-SA"/>
               </w:rPr>
-              <w:t xml:space="preserve">React.js, Next.js, TypeScript, HTML5, CSS3, SCSS, Webpack, Micro-Frontends, Figma, </w:t>
-            </w:r>
-            <w:r>
-              <w:rPr>
-                <w:rFonts w:ascii="Poppins" w:hAnsi="Poppins"/>
-                <w:sz w:val="22"/>
-                <w:szCs w:val="22"/>
-                <w:lang w:val="en-US" w:eastAsia="en-US" w:bidi="ar-SA"/>
-              </w:rPr>
-              <w:t>MUI, Tailwinds</w:t>
+              <w:t>React.js, Next.js, TypeScript, HTML5, CSS3, SCSS, Webpack, Micro-Frontends, Figma, MUI, Tailwinds</w:t>
             </w:r>
           </w:p>
           <w:p>
@@ -555,25 +870,7 @@
                 <w:szCs w:val="22"/>
                 <w:lang w:val="en-US" w:eastAsia="en-US" w:bidi="ar-SA"/>
               </w:rPr>
-              <w:t xml:space="preserve"> Proficient in Agile, Scrum, TDD, GitHub Actions, GitOps, </w:t>
-            </w:r>
-            <w:r>
-              <w:rPr>
-                <w:rFonts w:ascii="Poppins" w:hAnsi="Poppins"/>
-                <w:sz w:val="22"/>
-                <w:szCs w:val="22"/>
-                <w:lang w:val="en-US" w:eastAsia="en-US" w:bidi="ar-SA"/>
-              </w:rPr>
-              <w:t>Gitla</w:t>
-            </w:r>
-            <w:r>
-              <w:rPr>
-                <w:rFonts w:ascii="Poppins" w:hAnsi="Poppins"/>
-                <w:sz w:val="22"/>
-                <w:szCs w:val="22"/>
-                <w:lang w:val="en-US" w:eastAsia="en-US" w:bidi="ar-SA"/>
-              </w:rPr>
-              <w:t>b.</w:t>
+              <w:t xml:space="preserve"> Proficient in Agile, Scrum, TDD, GitHub Actions, GitOps, Gitlab.</w:t>
             </w:r>
           </w:p>
           <w:p>
@@ -622,18 +919,7 @@
                 <w:szCs w:val="22"/>
                 <w:lang w:val="en-US" w:eastAsia="en-US" w:bidi="ar-SA"/>
               </w:rPr>
-              <w:t>Leadership &amp; Organizational Skil</w:t>
-            </w:r>
-            <w:r>
-              <w:rPr>
-                <w:rFonts w:ascii="Poppins" w:hAnsi="Poppins"/>
-                <w:b/>
-                <w:bCs/>
-                <w:sz w:val="22"/>
-                <w:szCs w:val="22"/>
-                <w:lang w:val="en-US" w:eastAsia="en-US" w:bidi="ar-SA"/>
-              </w:rPr>
-              <w:t>ls</w:t>
+              <w:t>Leadership &amp; Organizational Skills</w:t>
             </w:r>
           </w:p>
           <w:p>
@@ -845,7 +1131,18 @@
               </w:rPr>
             </w:pPr>
             <w:r>
-              <w:rPr/>
+              <w:rPr>
+                <w:rFonts w:ascii="Poppins" w:hAnsi="Poppins"/>
+                <w:b w:val="false"/>
+                <w:i w:val="false"/>
+                <w:caps w:val="false"/>
+                <w:smallCaps w:val="false"/>
+                <w:spacing w:val="0"/>
+                <w:sz w:val="22"/>
+                <w:szCs w:val="22"/>
+                <w:shd w:fill="FFFFFF" w:val="clear"/>
+                <w:lang w:val="en-US" w:eastAsia="en-US" w:bidi="ar-SA"/>
+              </w:rPr>
             </w:r>
           </w:p>
           <w:p>
@@ -877,7 +1174,18 @@
               </w:rPr>
             </w:pPr>
             <w:r>
-              <w:rPr/>
+              <w:rPr>
+                <w:rFonts w:ascii="Poppins" w:hAnsi="Poppins"/>
+                <w:b w:val="false"/>
+                <w:i w:val="false"/>
+                <w:caps w:val="false"/>
+                <w:smallCaps w:val="false"/>
+                <w:spacing w:val="0"/>
+                <w:sz w:val="22"/>
+                <w:szCs w:val="22"/>
+                <w:shd w:fill="FFFFFF" w:val="clear"/>
+                <w:lang w:val="en-US" w:eastAsia="en-US" w:bidi="ar-SA"/>
+              </w:rPr>
             </w:r>
           </w:p>
           <w:p>
@@ -2138,8 +2446,9 @@
             </w:pPr>
             <w:r>
               <w:rPr>
-                <w:sz w:val="24"/>
-                <w:szCs w:val="24"/>
+                <w:rFonts w:eastAsia="" w:cs="" w:cstheme="minorBidi" w:eastAsiaTheme="minorEastAsia"/>
+                <w:color w:val="auto"/>
+                <w:kern w:val="0"/>
               </w:rPr>
             </w:r>
           </w:p>
@@ -2169,19 +2478,7 @@
                 <w:sz w:val="24"/>
                 <w:szCs w:val="24"/>
               </w:rPr>
-              <w:t>Software Engineer</w:t>
-            </w:r>
-            <w:r>
-              <w:rPr>
-                <w:rFonts w:eastAsia="" w:cs="" w:ascii="Poppins" w:hAnsi="Poppins" w:cstheme="minorBidi" w:eastAsiaTheme="minorEastAsia"/>
-                <w:b/>
-                <w:bCs/>
-                <w:color w:val="auto"/>
-                <w:kern w:val="0"/>
-                <w:sz w:val="24"/>
-                <w:szCs w:val="24"/>
-              </w:rPr>
-              <w:t xml:space="preserve"> | 12/2017 – 01/2019</w:t>
+              <w:t>Software Engineer | 12/2017 – 01/2019</w:t>
             </w:r>
           </w:p>
           <w:p>

</xml_diff>

<commit_message>
updated to technical sales engineer
</commit_message>
<xml_diff>
--- a/resume_002.docx
+++ b/resume_002.docx
@@ -187,7 +187,7 @@
       </w:tblGrid>
       <w:tr>
         <w:trPr>
-          <w:trHeight w:val="720" w:hRule="atLeast"/>
+          <w:trHeight w:val="1202" w:hRule="atLeast"/>
         </w:trPr>
         <w:tc>
           <w:tcPr>
@@ -259,73 +259,7 @@
                 <w:szCs w:val="22"/>
                 <w:lang w:val="en-US" w:eastAsia="en-US" w:bidi="ar-SA"/>
               </w:rPr>
-              <w:t>Multi-Specialty Engineering Leader | 1</w:t>
-            </w:r>
-            <w:r>
-              <w:rPr>
-                <w:rFonts w:ascii="Poppins" w:hAnsi="Poppins"/>
-                <w:b/>
-                <w:bCs/>
-                <w:sz w:val="22"/>
-                <w:szCs w:val="22"/>
-                <w:lang w:val="en-US" w:eastAsia="en-US" w:bidi="ar-SA"/>
-              </w:rPr>
-              <w:t>4</w:t>
-            </w:r>
-            <w:r>
-              <w:rPr>
-                <w:rFonts w:ascii="Poppins" w:hAnsi="Poppins"/>
-                <w:b/>
-                <w:bCs/>
-                <w:sz w:val="22"/>
-                <w:szCs w:val="22"/>
-                <w:lang w:val="en-US" w:eastAsia="en-US" w:bidi="ar-SA"/>
-              </w:rPr>
-              <w:t xml:space="preserve">+ years of experience spanning across Frontend, Backend, Cloud, Solution Architect/ Engineer, Technical Leadership and </w:t>
-            </w:r>
-            <w:r>
-              <w:rPr>
-                <w:rFonts w:ascii="Poppins" w:hAnsi="Poppins"/>
-                <w:b/>
-                <w:bCs/>
-                <w:sz w:val="22"/>
-                <w:szCs w:val="22"/>
-                <w:lang w:val="en-US" w:eastAsia="en-US" w:bidi="ar-SA"/>
-              </w:rPr>
-              <w:t>4</w:t>
-            </w:r>
-            <w:r>
-              <w:rPr>
-                <w:rFonts w:ascii="Poppins" w:hAnsi="Poppins"/>
-                <w:b/>
-                <w:bCs/>
-                <w:sz w:val="22"/>
-                <w:szCs w:val="22"/>
-                <w:lang w:val="en-US" w:eastAsia="en-US" w:bidi="ar-SA"/>
-              </w:rPr>
-              <w:t xml:space="preserve"> years in </w:t>
-            </w:r>
-            <w:r>
-              <w:rPr>
-                <w:rFonts w:ascii="Poppins" w:hAnsi="Poppins"/>
-                <w:b/>
-                <w:bCs/>
-                <w:sz w:val="22"/>
-                <w:szCs w:val="22"/>
-                <w:lang w:val="en-US" w:eastAsia="en-US" w:bidi="ar-SA"/>
-              </w:rPr>
-              <w:t>Technical Sales Engineer</w:t>
-            </w:r>
-            <w:r>
-              <w:rPr>
-                <w:rFonts w:ascii="Poppins" w:hAnsi="Poppins"/>
-                <w:b/>
-                <w:bCs/>
-                <w:sz w:val="22"/>
-                <w:szCs w:val="22"/>
-                <w:lang w:val="en-US" w:eastAsia="en-US" w:bidi="ar-SA"/>
-              </w:rPr>
-              <w:t xml:space="preserve">. </w:t>
+              <w:t xml:space="preserve">Multi-Specialty Engineering Leader | 14+ years of experience spanning across Frontend, Backend, Cloud, Solution Architect/ Engineer, Technical Leadership and 4 years in Technical Sales Engineer. </w:t>
             </w:r>
             <w:r>
               <w:rPr>
@@ -652,29 +586,7 @@
                 <w:szCs w:val="22"/>
                 <w:lang w:val="en-US" w:eastAsia="en-US" w:bidi="ar-SA"/>
               </w:rPr>
-              <w:t xml:space="preserve">Early career 5+ years of experience in technical sales and customer engagement. Skilled in driving pre-sales and post-sales activities, delivering impactful product demos, </w:t>
-            </w:r>
-            <w:r>
-              <w:rPr>
-                <w:rFonts w:ascii="Poppins" w:hAnsi="Poppins"/>
-                <w:b w:val="false"/>
-                <w:bCs w:val="false"/>
-                <w:sz w:val="22"/>
-                <w:szCs w:val="22"/>
-                <w:lang w:val="en-US" w:eastAsia="en-US" w:bidi="ar-SA"/>
-              </w:rPr>
-              <w:t>pitch</w:t>
-            </w:r>
-            <w:r>
-              <w:rPr>
-                <w:rFonts w:ascii="Poppins" w:hAnsi="Poppins"/>
-                <w:b w:val="false"/>
-                <w:bCs w:val="false"/>
-                <w:sz w:val="22"/>
-                <w:szCs w:val="22"/>
-                <w:lang w:val="en-US" w:eastAsia="en-US" w:bidi="ar-SA"/>
-              </w:rPr>
-              <w:t>, and translating complex technical requirements into tailored software solutions. Proven ability to collaborate with cross-functional teams to ensure successful solution delivery and long-term client satisfaction.</w:t>
+              <w:t>Early career 5+ years of experience in technical sales and customer engagement. Skilled in driving pre-sales and post-sales activities, delivering impactful product demos, pitch, and translating complex technical requirements into tailored software solutions. Proven ability to collaborate with cross-functional teams to ensure successful solution delivery and long-term client satisfaction.</w:t>
             </w:r>
           </w:p>
           <w:p>
@@ -807,7 +719,35 @@
                 <w:u w:val="none"/>
                 <w:lang w:val="en-US" w:eastAsia="en-US" w:bidi="ar-SA"/>
               </w:rPr>
-              <w:t xml:space="preserve">Principal Software Architect - </w:t>
+              <w:t>Principal Software Architect/</w:t>
+            </w:r>
+            <w:r>
+              <w:rPr>
+                <w:rFonts w:eastAsia="" w:cs="" w:ascii="Poppins" w:hAnsi="Poppins" w:cstheme="minorBidi" w:eastAsiaTheme="minorEastAsia"/>
+                <w:b/>
+                <w:bCs/>
+                <w:color w:val="auto"/>
+                <w:kern w:val="0"/>
+                <w:sz w:val="24"/>
+                <w:szCs w:val="24"/>
+                <w:u w:val="none"/>
+                <w:lang w:val="en-US" w:eastAsia="en-US" w:bidi="ar-SA"/>
+              </w:rPr>
+              <w:t>Engineer</w:t>
+            </w:r>
+            <w:r>
+              <w:rPr>
+                <w:rFonts w:eastAsia="" w:cs="" w:ascii="Poppins" w:hAnsi="Poppins" w:cstheme="minorBidi" w:eastAsiaTheme="minorEastAsia"/>
+                <w:b/>
+                <w:bCs/>
+                <w:color w:val="auto"/>
+                <w:kern w:val="0"/>
+                <w:sz w:val="24"/>
+                <w:szCs w:val="24"/>
+                <w:u w:val="none"/>
+                <w:lang w:val="en-US" w:eastAsia="en-US" w:bidi="ar-SA"/>
+              </w:rPr>
+              <w:t xml:space="preserve"> - </w:t>
             </w:r>
             <w:r>
               <w:rPr>
@@ -2626,20 +2566,7 @@
                 <w:szCs w:val="24"/>
                 <w:lang w:val="en-US" w:eastAsia="en-US" w:bidi="ar-SA"/>
               </w:rPr>
-              <w:t>Technical Sales Engineer</w:t>
-            </w:r>
-            <w:r>
-              <w:rPr>
-                <w:rFonts w:eastAsia="" w:cs="" w:ascii="Poppins" w:hAnsi="Poppins" w:cstheme="minorBidi" w:eastAsiaTheme="minorEastAsia"/>
-                <w:b/>
-                <w:bCs/>
-                <w:color w:val="auto"/>
-                <w:kern w:val="0"/>
-                <w:sz w:val="24"/>
-                <w:szCs w:val="24"/>
-                <w:lang w:val="en-US" w:eastAsia="en-US" w:bidi="ar-SA"/>
-              </w:rPr>
-              <w:t xml:space="preserve"> | </w:t>
+              <w:t xml:space="preserve">Technical Sales Engineer | </w:t>
             </w:r>
             <w:r>
               <w:rPr>
@@ -2784,20 +2711,7 @@
                 <w:szCs w:val="24"/>
                 <w:lang w:val="en-US" w:eastAsia="en-US" w:bidi="ar-SA"/>
               </w:rPr>
-              <w:t xml:space="preserve">Technical Sales Engineer </w:t>
-            </w:r>
-            <w:r>
-              <w:rPr>
-                <w:rFonts w:eastAsia="" w:cs="" w:ascii="Poppins" w:hAnsi="Poppins" w:cstheme="minorBidi" w:eastAsiaTheme="minorEastAsia"/>
-                <w:b/>
-                <w:bCs/>
-                <w:color w:val="auto"/>
-                <w:kern w:val="0"/>
-                <w:sz w:val="24"/>
-                <w:szCs w:val="24"/>
-                <w:lang w:val="en-US" w:eastAsia="en-US" w:bidi="ar-SA"/>
-              </w:rPr>
-              <w:t>| 03/2006 to 01/2009</w:t>
+              <w:t>Technical Sales Engineer | 03/2006 to 01/2009</w:t>
             </w:r>
           </w:p>
           <w:p>

</xml_diff>

<commit_message>
big text updating to right one
</commit_message>
<xml_diff>
--- a/resume_002.docx
+++ b/resume_002.docx
@@ -15,6 +15,7 @@
           <w:rStyle w:val="StrongEmphasis"/>
           <w:rFonts w:ascii="Poppins" w:hAnsi="Poppins"/>
           <w:color w:val="333333"/>
+          <w:lang w:val="en-US"/>
         </w:rPr>
         <w:t>Bharat Shah</w:t>
       </w:r>
@@ -31,6 +32,7 @@
           <w:rFonts w:ascii="Poppins" w:hAnsi="Poppins"/>
           <w:sz w:val="22"/>
           <w:szCs w:val="22"/>
+          <w:lang w:val="en-US"/>
         </w:rPr>
         <w:t>Location:</w:t>
       </w:r>
@@ -39,6 +41,7 @@
           <w:rFonts w:ascii="Poppins" w:hAnsi="Poppins"/>
           <w:sz w:val="22"/>
           <w:szCs w:val="22"/>
+          <w:lang w:val="en-US"/>
         </w:rPr>
         <w:t xml:space="preserve"> Abu Dhabi, UAE (Resident) | </w:t>
       </w:r>
@@ -48,6 +51,7 @@
           <w:rFonts w:ascii="Poppins" w:hAnsi="Poppins"/>
           <w:sz w:val="22"/>
           <w:szCs w:val="22"/>
+          <w:lang w:val="en-US"/>
         </w:rPr>
         <w:t>Phone:</w:t>
       </w:r>
@@ -56,6 +60,7 @@
           <w:rFonts w:ascii="Poppins" w:hAnsi="Poppins"/>
           <w:sz w:val="22"/>
           <w:szCs w:val="22"/>
+          <w:lang w:val="en-US"/>
         </w:rPr>
         <w:t xml:space="preserve"> +971 565 973 854</w:t>
         <w:br/>
@@ -66,6 +71,7 @@
           <w:rFonts w:ascii="Poppins" w:hAnsi="Poppins"/>
           <w:sz w:val="22"/>
           <w:szCs w:val="22"/>
+          <w:lang w:val="en-US"/>
         </w:rPr>
         <w:t>Email:</w:t>
       </w:r>
@@ -74,6 +80,7 @@
           <w:rFonts w:ascii="Poppins" w:hAnsi="Poppins"/>
           <w:sz w:val="22"/>
           <w:szCs w:val="22"/>
+          <w:lang w:val="en-US"/>
         </w:rPr>
         <w:t xml:space="preserve"> bharatrose1@gmail.com | </w:t>
       </w:r>
@@ -83,6 +90,7 @@
           <w:rFonts w:ascii="Poppins" w:hAnsi="Poppins"/>
           <w:sz w:val="22"/>
           <w:szCs w:val="22"/>
+          <w:lang w:val="en-US"/>
         </w:rPr>
         <w:t>LinkedIn:</w:t>
       </w:r>
@@ -91,6 +99,7 @@
           <w:rFonts w:ascii="Poppins" w:hAnsi="Poppins"/>
           <w:sz w:val="22"/>
           <w:szCs w:val="22"/>
+          <w:lang w:val="en-US"/>
         </w:rPr>
         <w:t xml:space="preserve"> </w:t>
       </w:r>
@@ -101,6 +110,7 @@
             <w:rFonts w:ascii="Poppins" w:hAnsi="Poppins"/>
             <w:sz w:val="22"/>
             <w:szCs w:val="22"/>
+            <w:lang w:val="en-US"/>
           </w:rPr>
           <w:t>linkedin.com/in/bharat-shah-3150b478/</w:t>
         </w:r>
@@ -110,6 +120,7 @@
           <w:rFonts w:ascii="Poppins" w:hAnsi="Poppins"/>
           <w:sz w:val="22"/>
           <w:szCs w:val="22"/>
+          <w:lang w:val="en-US"/>
         </w:rPr>
         <w:br/>
       </w:r>
@@ -119,6 +130,7 @@
           <w:rFonts w:ascii="Poppins" w:hAnsi="Poppins"/>
           <w:sz w:val="22"/>
           <w:szCs w:val="22"/>
+          <w:lang w:val="en-US"/>
         </w:rPr>
         <w:t>GitHub:</w:t>
       </w:r>
@@ -127,6 +139,7 @@
           <w:rFonts w:ascii="Poppins" w:hAnsi="Poppins"/>
           <w:sz w:val="22"/>
           <w:szCs w:val="22"/>
+          <w:lang w:val="en-US"/>
         </w:rPr>
         <w:t xml:space="preserve"> </w:t>
       </w:r>
@@ -137,6 +150,7 @@
             <w:rFonts w:ascii="Poppins" w:hAnsi="Poppins"/>
             <w:sz w:val="22"/>
             <w:szCs w:val="22"/>
+            <w:lang w:val="en-US"/>
           </w:rPr>
           <w:t>github.com/b-limitless</w:t>
         </w:r>
@@ -146,6 +160,7 @@
           <w:rFonts w:ascii="Poppins" w:hAnsi="Poppins"/>
           <w:sz w:val="22"/>
           <w:szCs w:val="22"/>
+          <w:lang w:val="en-US"/>
         </w:rPr>
         <w:t xml:space="preserve"> | </w:t>
       </w:r>
@@ -155,6 +170,7 @@
           <w:rFonts w:ascii="Poppins" w:hAnsi="Poppins"/>
           <w:sz w:val="22"/>
           <w:szCs w:val="22"/>
+          <w:lang w:val="en-US"/>
         </w:rPr>
         <w:t>Notice Period:</w:t>
       </w:r>
@@ -163,6 +179,7 @@
           <w:rFonts w:ascii="Poppins" w:hAnsi="Poppins"/>
           <w:sz w:val="22"/>
           <w:szCs w:val="22"/>
+          <w:lang w:val="en-US"/>
         </w:rPr>
         <w:t xml:space="preserve"> 2 months </w:t>
       </w:r>
@@ -187,7 +204,7 @@
       </w:tblGrid>
       <w:tr>
         <w:trPr>
-          <w:trHeight w:val="1202" w:hRule="atLeast"/>
+          <w:trHeight w:val="3719" w:hRule="atLeast"/>
         </w:trPr>
         <w:tc>
           <w:tcPr>
@@ -205,12 +222,7 @@
               <w:widowControl w:val="false"/>
               <w:jc w:val="left"/>
               <w:rPr>
-                <w:rFonts w:ascii="Poppins" w:hAnsi="Poppins"/>
-                <w:b/>
-                <w:bCs/>
-                <w:sz w:val="22"/>
-                <w:szCs w:val="22"/>
-                <w:lang w:val="en-US" w:eastAsia="en-US" w:bidi="ar-SA"/>
+                <w:lang w:val="en-US"/>
               </w:rPr>
             </w:pPr>
             <w:r>
@@ -231,12 +243,7 @@
               <w:widowControl w:val="false"/>
               <w:jc w:val="left"/>
               <w:rPr>
-                <w:rFonts w:ascii="Poppins" w:hAnsi="Poppins"/>
-                <w:b/>
-                <w:bCs/>
-                <w:sz w:val="22"/>
-                <w:szCs w:val="22"/>
-                <w:lang w:val="en-US" w:eastAsia="en-US" w:bidi="ar-SA"/>
+                <w:lang w:val="en-US"/>
               </w:rPr>
             </w:pPr>
             <w:r>
@@ -301,49 +308,54 @@
           </w:p>
           <w:p>
             <w:pPr>
-              <w:pStyle w:val="Normal"/>
-              <w:widowControl w:val="false"/>
-              <w:jc w:val="left"/>
-              <w:rPr>
-                <w:rFonts w:ascii="Poppins" w:hAnsi="Poppins"/>
-                <w:b/>
-                <w:bCs/>
-                <w:sz w:val="22"/>
-                <w:szCs w:val="22"/>
-                <w:lang w:val="en-US" w:eastAsia="en-US" w:bidi="ar-SA"/>
-              </w:rPr>
-            </w:pPr>
-            <w:r>
-              <w:rPr>
-                <w:rFonts w:ascii="Poppins" w:hAnsi="Poppins"/>
-                <w:b/>
-                <w:bCs/>
-                <w:sz w:val="22"/>
-                <w:szCs w:val="22"/>
-                <w:lang w:val="en-US" w:eastAsia="en-US" w:bidi="ar-SA"/>
-              </w:rPr>
-              <w:t xml:space="preserve">🔧 </w:t>
-            </w:r>
-            <w:r>
-              <w:rPr>
-                <w:rFonts w:ascii="Poppins" w:hAnsi="Poppins"/>
-                <w:b/>
-                <w:bCs/>
-                <w:sz w:val="22"/>
-                <w:szCs w:val="22"/>
-                <w:lang w:val="en-US" w:eastAsia="en-US" w:bidi="ar-SA"/>
-              </w:rPr>
-              <w:t>Frontend Engineering</w:t>
-            </w:r>
-          </w:p>
-          <w:p>
-            <w:pPr>
-              <w:pStyle w:val="Normal"/>
-              <w:widowControl w:val="false"/>
-              <w:jc w:val="left"/>
-              <w:rPr>
-                <w:rFonts w:ascii="Poppins" w:hAnsi="Poppins"/>
-                <w:sz w:val="22"/>
+              <w:pStyle w:val="Heading3"/>
+              <w:widowControl w:val="false"/>
+              <w:jc w:val="left"/>
+              <w:rPr>
+                <w:lang w:val="en-US"/>
+              </w:rPr>
+            </w:pPr>
+            <w:r>
+              <w:rPr>
+                <w:rFonts w:ascii="Poppins" w:hAnsi="Poppins"/>
+                <w:b/>
+                <w:bCs/>
+                <w:sz w:val="22"/>
+                <w:szCs w:val="22"/>
+                <w:lang w:val="en-US" w:eastAsia="en-US" w:bidi="ar-SA"/>
+              </w:rPr>
+              <w:t xml:space="preserve">👨‍🏫 </w:t>
+            </w:r>
+            <w:r>
+              <w:rPr>
+                <w:rFonts w:ascii="Poppins" w:hAnsi="Poppins"/>
+                <w:b/>
+                <w:bCs/>
+                <w:color w:val="1C1C1C"/>
+                <w:sz w:val="22"/>
+                <w:szCs w:val="22"/>
+                <w:lang w:val="en-US" w:eastAsia="en-US" w:bidi="ar-SA"/>
+              </w:rPr>
+              <w:t xml:space="preserve"> </w:t>
+            </w:r>
+            <w:r>
+              <w:rPr>
+                <w:rFonts w:ascii="Poppins" w:hAnsi="Poppins"/>
+                <w:b/>
+                <w:bCs/>
+                <w:color w:val="1C1C1C"/>
+                <w:sz w:val="22"/>
+                <w:szCs w:val="22"/>
+                <w:lang w:val="en-US" w:eastAsia="en-US" w:bidi="ar-SA"/>
+              </w:rPr>
+              <w:t>Engineering Leadership &amp; Organizational Impact</w:t>
+            </w:r>
+          </w:p>
+          <w:p>
+            <w:pPr>
+              <w:pStyle w:val="BodyText"/>
+              <w:rPr>
+                <w:lang w:val="en-US"/>
               </w:rPr>
             </w:pPr>
             <w:r>
@@ -355,17 +367,48 @@
                 <w:szCs w:val="22"/>
                 <w:lang w:val="en-US" w:eastAsia="en-US" w:bidi="ar-SA"/>
               </w:rPr>
-              <w:t>Built modern, responsive, and performant UIs using React.js, Next.js, TypeScript, HTML5, CSS3, SCSS, Webpack, Micro–Frontends, Figma, MUI, Tailwinds across fintech, ad-tech, and e-commerce platforms. Experienced in integrating design systems, optimizing UX, and collaborating closely with product/design teams.</w:t>
-            </w:r>
-          </w:p>
-          <w:p>
-            <w:pPr>
-              <w:pStyle w:val="BodyText"/>
-              <w:widowControl w:val="false"/>
-              <w:jc w:val="left"/>
-              <w:rPr>
-                <w:rFonts w:ascii="Poppins" w:hAnsi="Poppins"/>
-                <w:sz w:val="22"/>
+              <w:t>Recognized for mentoring engineers and cultivating high-performing, growth-driven teams. Skilled in scaling teams, leading agile rituals, and aligning technical strategy with business goals. Collaborated closely with stakeholders across product, marketing, and sales to ensure successful deliveries. Experienced in working with regulatory bodies (e.g., ADGM, FSRA) to maintain architecture compliance. Committed to continuous learning, fostering innovation, and identifying opportunities for process improvement.</w:t>
+            </w:r>
+          </w:p>
+          <w:p>
+            <w:pPr>
+              <w:pStyle w:val="Normal"/>
+              <w:widowControl w:val="false"/>
+              <w:jc w:val="left"/>
+              <w:rPr>
+                <w:lang w:val="en-US"/>
+              </w:rPr>
+            </w:pPr>
+            <w:r>
+              <w:rPr>
+                <w:rFonts w:ascii="Poppins" w:hAnsi="Poppins"/>
+                <w:b/>
+                <w:bCs/>
+                <w:sz w:val="22"/>
+                <w:szCs w:val="22"/>
+                <w:lang w:val="en-US" w:eastAsia="en-US" w:bidi="ar-SA"/>
+              </w:rPr>
+              <w:t xml:space="preserve">🔧 </w:t>
+            </w:r>
+            <w:r>
+              <w:rPr>
+                <w:rFonts w:ascii="Poppins" w:hAnsi="Poppins"/>
+                <w:b/>
+                <w:bCs/>
+                <w:sz w:val="22"/>
+                <w:szCs w:val="22"/>
+                <w:lang w:val="en-US" w:eastAsia="en-US" w:bidi="ar-SA"/>
+              </w:rPr>
+              <w:t>Frontend Engineering</w:t>
+            </w:r>
+          </w:p>
+          <w:p>
+            <w:pPr>
+              <w:pStyle w:val="Normal"/>
+              <w:widowControl w:val="false"/>
+              <w:jc w:val="left"/>
+              <w:rPr>
+                <w:lang w:val="en-US"/>
               </w:rPr>
             </w:pPr>
             <w:r>
@@ -377,18 +420,16 @@
                 <w:szCs w:val="22"/>
                 <w:lang w:val="en-US" w:eastAsia="en-US" w:bidi="ar-SA"/>
               </w:rPr>
-              <w:t xml:space="preserve">⚙️ </w:t>
-            </w:r>
-            <w:r>
-              <w:rPr>
-                <w:rStyle w:val="StrongEmphasis"/>
-                <w:rFonts w:ascii="Poppins" w:hAnsi="Poppins"/>
-                <w:sz w:val="22"/>
-                <w:szCs w:val="22"/>
-                <w:lang w:val="en-US" w:eastAsia="en-US" w:bidi="ar-SA"/>
-              </w:rPr>
-              <w:t xml:space="preserve">Backend Engineering </w:t>
-            </w:r>
+              <w:t>Built modern, responsive, and performant UIs using React.js, Next.js, TypeScript, HTML5, CSS3, SCSS, Webpack, Micro–Frontends, Figma, MUI, Tailwinds across fintech, ad-tech, and e-commerce platforms. Experienced in integrating design systems, optimizing UX, and collaborating closely with product/design teams.</w:t>
+            </w:r>
+          </w:p>
+          <w:p>
+            <w:pPr>
+              <w:pStyle w:val="BodyText"/>
+              <w:widowControl w:val="false"/>
+              <w:jc w:val="left"/>
+              <w:rPr/>
+            </w:pPr>
             <w:r>
               <w:rPr>
                 <w:rFonts w:ascii="Poppins" w:hAnsi="Poppins"/>
@@ -398,6 +439,27 @@
                 <w:szCs w:val="22"/>
                 <w:lang w:val="en-US" w:eastAsia="en-US" w:bidi="ar-SA"/>
               </w:rPr>
+              <w:t xml:space="preserve">⚙️ </w:t>
+            </w:r>
+            <w:r>
+              <w:rPr>
+                <w:rStyle w:val="StrongEmphasis"/>
+                <w:rFonts w:ascii="Poppins" w:hAnsi="Poppins"/>
+                <w:sz w:val="22"/>
+                <w:szCs w:val="22"/>
+                <w:lang w:val="en-US" w:eastAsia="en-US" w:bidi="ar-SA"/>
+              </w:rPr>
+              <w:t xml:space="preserve">Backend Engineering </w:t>
+            </w:r>
+            <w:r>
+              <w:rPr>
+                <w:rFonts w:ascii="Poppins" w:hAnsi="Poppins"/>
+                <w:b w:val="false"/>
+                <w:bCs w:val="false"/>
+                <w:sz w:val="22"/>
+                <w:szCs w:val="22"/>
+                <w:lang w:val="en-US" w:eastAsia="en-US" w:bidi="ar-SA"/>
+              </w:rPr>
               <w:br/>
               <w:t>Designed and developed scalable, maintainable backend systems using Node.js, NestJS, ExpressJS, TypeScript, Go (Golang since 2023), PHP, and Laravel. Skilled in building robust APIs, microservices architectures, and event-driven systems utilizing PostgreSQL, MySQL, MongoDB, Redis, Kubernetes, Kafka, and RabbitMQ.</w:t>
             </w:r>
@@ -408,12 +470,7 @@
               <w:widowControl w:val="false"/>
               <w:jc w:val="left"/>
               <w:rPr>
-                <w:rFonts w:ascii="Poppins" w:hAnsi="Poppins"/>
-                <w:b/>
-                <w:bCs/>
-                <w:sz w:val="22"/>
-                <w:szCs w:val="22"/>
-                <w:lang w:val="en-US" w:eastAsia="en-US" w:bidi="ar-SA"/>
+                <w:lang w:val="en-US"/>
               </w:rPr>
             </w:pPr>
             <w:r>
@@ -436,7 +493,7 @@
                 <w:szCs w:val="22"/>
                 <w:lang w:val="en-US" w:eastAsia="en-US" w:bidi="ar-SA"/>
               </w:rPr>
-              <w:t>Cloud &amp; DevOps</w:t>
+              <w:t xml:space="preserve">Cloud &amp; DevOps </w:t>
             </w:r>
           </w:p>
           <w:p>
@@ -444,6 +501,11 @@
               <w:pStyle w:val="BodyText"/>
               <w:widowControl w:val="false"/>
               <w:jc w:val="left"/>
+              <w:rPr>
+                <w:lang w:val="en-US"/>
+              </w:rPr>
+            </w:pPr>
+            <w:r>
               <w:rPr>
                 <w:rFonts w:ascii="Poppins" w:hAnsi="Poppins"/>
                 <w:b w:val="false"/>
@@ -452,6 +514,49 @@
                 <w:szCs w:val="22"/>
                 <w:lang w:val="en-US" w:eastAsia="en-US" w:bidi="ar-SA"/>
               </w:rPr>
+              <w:t>AWS (EC2, S3, Lambda, RDS, ECS, CloudFront, VPC, IAM, Route 53), Docker, Networking (Subnets, IGW), Linux/Windows Systems.</w:t>
+            </w:r>
+          </w:p>
+          <w:p>
+            <w:pPr>
+              <w:pStyle w:val="Normal"/>
+              <w:widowControl w:val="false"/>
+              <w:jc w:val="left"/>
+              <w:rPr>
+                <w:lang w:val="en-US"/>
+              </w:rPr>
+            </w:pPr>
+            <w:r>
+              <w:rPr>
+                <w:rFonts w:ascii="Poppins" w:hAnsi="Poppins"/>
+                <w:b/>
+                <w:bCs/>
+                <w:sz w:val="22"/>
+                <w:szCs w:val="22"/>
+                <w:lang w:val="en-US" w:eastAsia="en-US" w:bidi="ar-SA"/>
+              </w:rPr>
+              <w:t xml:space="preserve">🎯 </w:t>
+            </w:r>
+            <w:r>
+              <w:rPr>
+                <w:rFonts w:ascii="Poppins" w:hAnsi="Poppins"/>
+                <w:b/>
+                <w:bCs/>
+                <w:sz w:val="22"/>
+                <w:szCs w:val="22"/>
+                <w:lang w:val="en-US" w:eastAsia="en-US" w:bidi="ar-SA"/>
+              </w:rPr>
+              <w:t>Technical Sales Engineer</w:t>
+            </w:r>
+          </w:p>
+          <w:p>
+            <w:pPr>
+              <w:pStyle w:val="Normal"/>
+              <w:widowControl w:val="false"/>
+              <w:jc w:val="left"/>
+              <w:rPr>
+                <w:lang w:val="en-US"/>
+              </w:rPr>
             </w:pPr>
             <w:r>
               <w:rPr>
@@ -462,130 +567,6 @@
                 <w:szCs w:val="22"/>
                 <w:lang w:val="en-US" w:eastAsia="en-US" w:bidi="ar-SA"/>
               </w:rPr>
-              <w:t>AWS (EC2, S3, Lambda, RDS, ECS, CloudFront, VPC, IAM, Route 53), Docker, Networking (Subnets, IGW), Linux/Windows Systems.</w:t>
-            </w:r>
-          </w:p>
-          <w:p>
-            <w:pPr>
-              <w:pStyle w:val="Normal"/>
-              <w:widowControl w:val="false"/>
-              <w:jc w:val="left"/>
-              <w:rPr>
-                <w:rFonts w:ascii="Poppins" w:hAnsi="Poppins"/>
-                <w:b/>
-                <w:bCs/>
-                <w:sz w:val="22"/>
-                <w:szCs w:val="22"/>
-                <w:lang w:val="en-US" w:eastAsia="en-US" w:bidi="ar-SA"/>
-              </w:rPr>
-            </w:pPr>
-            <w:r>
-              <w:rPr>
-                <w:rFonts w:ascii="Poppins" w:hAnsi="Poppins"/>
-                <w:b/>
-                <w:bCs/>
-                <w:sz w:val="22"/>
-                <w:szCs w:val="22"/>
-                <w:lang w:val="en-US" w:eastAsia="en-US" w:bidi="ar-SA"/>
-              </w:rPr>
-              <w:t xml:space="preserve">👨‍🏫 </w:t>
-            </w:r>
-            <w:r>
-              <w:rPr>
-                <w:rFonts w:ascii="Poppins" w:hAnsi="Poppins"/>
-                <w:b/>
-                <w:bCs/>
-                <w:sz w:val="22"/>
-                <w:szCs w:val="22"/>
-                <w:lang w:val="en-US" w:eastAsia="en-US" w:bidi="ar-SA"/>
-              </w:rPr>
-              <w:t>Engineering Leadership &amp; Mentorship</w:t>
-            </w:r>
-          </w:p>
-          <w:p>
-            <w:pPr>
-              <w:pStyle w:val="Normal"/>
-              <w:widowControl w:val="false"/>
-              <w:jc w:val="left"/>
-              <w:rPr>
-                <w:rFonts w:ascii="Poppins" w:hAnsi="Poppins"/>
-                <w:b w:val="false"/>
-                <w:bCs w:val="false"/>
-                <w:sz w:val="22"/>
-                <w:szCs w:val="22"/>
-                <w:lang w:val="en-US" w:eastAsia="en-US" w:bidi="ar-SA"/>
-              </w:rPr>
-            </w:pPr>
-            <w:r>
-              <w:rPr>
-                <w:rFonts w:ascii="Poppins" w:hAnsi="Poppins"/>
-                <w:b w:val="false"/>
-                <w:bCs w:val="false"/>
-                <w:sz w:val="22"/>
-                <w:szCs w:val="22"/>
-                <w:lang w:val="en-US" w:eastAsia="en-US" w:bidi="ar-SA"/>
-              </w:rPr>
-              <w:t>Mentored engineers, drove team OKRs, led agile rituals, and helped scale remote-first engineering teams. Collaborated with stakeholders across product, marketing, and sales to ensure successful deliveries.</w:t>
-            </w:r>
-          </w:p>
-          <w:p>
-            <w:pPr>
-              <w:pStyle w:val="Normal"/>
-              <w:widowControl w:val="false"/>
-              <w:jc w:val="left"/>
-              <w:rPr>
-                <w:rFonts w:ascii="Poppins" w:hAnsi="Poppins"/>
-                <w:b/>
-                <w:bCs/>
-                <w:sz w:val="22"/>
-                <w:szCs w:val="22"/>
-                <w:lang w:val="en-US" w:eastAsia="en-US" w:bidi="ar-SA"/>
-              </w:rPr>
-            </w:pPr>
-            <w:r>
-              <w:rPr>
-                <w:rFonts w:ascii="Poppins" w:hAnsi="Poppins"/>
-                <w:b/>
-                <w:bCs/>
-                <w:sz w:val="22"/>
-                <w:szCs w:val="22"/>
-                <w:lang w:val="en-US" w:eastAsia="en-US" w:bidi="ar-SA"/>
-              </w:rPr>
-              <w:t xml:space="preserve">🎯 </w:t>
-            </w:r>
-            <w:r>
-              <w:rPr>
-                <w:rFonts w:ascii="Poppins" w:hAnsi="Poppins"/>
-                <w:b/>
-                <w:bCs/>
-                <w:sz w:val="22"/>
-                <w:szCs w:val="22"/>
-                <w:lang w:val="en-US" w:eastAsia="en-US" w:bidi="ar-SA"/>
-              </w:rPr>
-              <w:t>Technical Sales Engineer</w:t>
-            </w:r>
-          </w:p>
-          <w:p>
-            <w:pPr>
-              <w:pStyle w:val="Normal"/>
-              <w:widowControl w:val="false"/>
-              <w:jc w:val="left"/>
-              <w:rPr>
-                <w:rFonts w:ascii="Poppins" w:hAnsi="Poppins"/>
-                <w:sz w:val="22"/>
-                <w:szCs w:val="22"/>
-                <w:lang w:val="en-US"/>
-              </w:rPr>
-            </w:pPr>
-            <w:r>
-              <w:rPr>
-                <w:rFonts w:ascii="Poppins" w:hAnsi="Poppins"/>
-                <w:b w:val="false"/>
-                <w:bCs w:val="false"/>
-                <w:sz w:val="22"/>
-                <w:szCs w:val="22"/>
-                <w:lang w:val="en-US" w:eastAsia="en-US" w:bidi="ar-SA"/>
-              </w:rPr>
               <w:t>Early career 5+ years of experience in technical sales and customer engagement. Skilled in driving pre-sales and post-sales activities, delivering impactful product demos, pitch, and translating complex technical requirements into tailored software solutions. Proven ability to collaborate with cross-functional teams to ensure successful solution delivery and long-term client satisfaction.</w:t>
             </w:r>
           </w:p>
@@ -596,49 +577,7 @@
               <w:suppressAutoHyphens w:val="true"/>
               <w:spacing w:lineRule="auto" w:line="240" w:before="0" w:after="0"/>
               <w:jc w:val="left"/>
-              <w:rPr/>
-            </w:pPr>
-            <w:r>
-              <w:rPr>
-                <w:rFonts w:ascii="Poppins" w:hAnsi="Poppins"/>
-                <w:b/>
-                <w:bCs/>
-                <w:sz w:val="22"/>
-                <w:szCs w:val="22"/>
-                <w:lang w:val="en-US" w:eastAsia="en-US" w:bidi="ar-SA"/>
-              </w:rPr>
-              <w:t>Leadership &amp; Organizational Skills</w:t>
-            </w:r>
-          </w:p>
-          <w:p>
-            <w:pPr>
-              <w:pStyle w:val="BodyText"/>
-              <w:widowControl w:val="false"/>
-              <w:suppressAutoHyphens w:val="true"/>
-              <w:spacing w:lineRule="auto" w:line="240" w:before="0" w:after="0"/>
-              <w:jc w:val="left"/>
-              <w:rPr>
-                <w:rFonts w:ascii="Poppins" w:hAnsi="Poppins"/>
-                <w:lang w:val="en-US" w:eastAsia="en-US" w:bidi="ar-SA"/>
-              </w:rPr>
-            </w:pPr>
-            <w:r>
-              <w:rPr>
-                <w:rFonts w:ascii="Poppins" w:hAnsi="Poppins"/>
-                <w:lang w:val="en-US" w:eastAsia="en-US" w:bidi="ar-SA"/>
-              </w:rPr>
-              <w:t>Recognized for mentoring engineers and cultivating high-performing, growth-driven teams. Skilled in scaling teams, aligning technical strategy with business goals, and maintaining customer-centric stakeholder management. Experienced in working with regulatory bodies (e.g., ADGM, FSRA) to ensure architecture compliance. Committed to continuous learning, innovation, and identifying opportunities for process improvement.</w:t>
-            </w:r>
-          </w:p>
-          <w:p>
-            <w:pPr>
-              <w:pStyle w:val="Normal"/>
-              <w:widowControl w:val="false"/>
-              <w:suppressAutoHyphens w:val="true"/>
-              <w:spacing w:lineRule="auto" w:line="240" w:before="0" w:after="0"/>
-              <w:jc w:val="left"/>
-              <w:rPr>
-                <w:rStyle w:val="StrongEmphasis"/>
+              <w:rPr>
                 <w:rFonts w:ascii="Poppins" w:hAnsi="Poppins"/>
                 <w:b w:val="false"/>
                 <w:i w:val="false"/>
@@ -675,12 +614,7 @@
               <w:spacing w:lineRule="auto" w:line="240" w:before="0" w:after="0"/>
               <w:jc w:val="left"/>
               <w:rPr>
-                <w:rFonts w:ascii="Poppins" w:hAnsi="Poppins"/>
-                <w:b/>
-                <w:bCs/>
-                <w:sz w:val="24"/>
-                <w:szCs w:val="24"/>
-                <w:lang w:val="en-US" w:eastAsia="en-US" w:bidi="ar-SA"/>
+                <w:lang w:val="en-US"/>
               </w:rPr>
             </w:pPr>
             <w:r>
@@ -704,7 +638,9 @@
               <w:spacing w:lineRule="auto" w:line="240" w:before="0" w:after="0"/>
               <w:jc w:val="left"/>
               <w:rPr>
-                <w:lang w:val="en-US" w:eastAsia="en-US" w:bidi="ar-SA"/>
+                <w:sz w:val="22"/>
+                <w:szCs w:val="22"/>
+                <w:lang w:val="en-US"/>
               </w:rPr>
             </w:pPr>
             <w:r>
@@ -714,8 +650,8 @@
                 <w:bCs/>
                 <w:color w:val="auto"/>
                 <w:kern w:val="0"/>
-                <w:sz w:val="24"/>
-                <w:szCs w:val="24"/>
+                <w:sz w:val="22"/>
+                <w:szCs w:val="22"/>
                 <w:u w:val="none"/>
                 <w:lang w:val="en-US" w:eastAsia="en-US" w:bidi="ar-SA"/>
               </w:rPr>
@@ -726,8 +662,8 @@
                 <w:rFonts w:ascii="Poppins" w:hAnsi="Poppins"/>
                 <w:b/>
                 <w:bCs/>
-                <w:sz w:val="24"/>
-                <w:szCs w:val="24"/>
+                <w:sz w:val="22"/>
+                <w:szCs w:val="22"/>
                 <w:u w:val="none"/>
                 <w:lang w:val="en-US" w:eastAsia="en-US" w:bidi="ar-SA"/>
               </w:rPr>
@@ -740,8 +676,8 @@
                 <w:bCs/>
                 <w:color w:val="auto"/>
                 <w:kern w:val="0"/>
-                <w:sz w:val="24"/>
-                <w:szCs w:val="24"/>
+                <w:sz w:val="22"/>
+                <w:szCs w:val="22"/>
                 <w:u w:val="none"/>
                 <w:lang w:val="en-US" w:eastAsia="en-US" w:bidi="ar-SA"/>
               </w:rPr>
@@ -752,8 +688,8 @@
                 <w:rFonts w:ascii="Poppins" w:hAnsi="Poppins"/>
                 <w:b/>
                 <w:bCs/>
-                <w:sz w:val="24"/>
-                <w:szCs w:val="24"/>
+                <w:sz w:val="22"/>
+                <w:szCs w:val="22"/>
                 <w:u w:val="none"/>
                 <w:lang w:val="en-US" w:eastAsia="en-US" w:bidi="ar-SA"/>
               </w:rPr>
@@ -770,7 +706,7 @@
               <w:rPr>
                 <w:sz w:val="22"/>
                 <w:szCs w:val="22"/>
-                <w:lang w:val="en-US" w:eastAsia="en-US" w:bidi="ar-SA"/>
+                <w:lang w:val="en-US"/>
               </w:rPr>
             </w:pPr>
             <w:r>
@@ -820,13 +756,13 @@
               <w:widowControl w:val="false"/>
               <w:numPr>
                 <w:ilvl w:val="0"/>
-                <w:numId w:val="10"/>
+                <w:numId w:val="8"/>
               </w:numPr>
               <w:suppressAutoHyphens w:val="true"/>
               <w:spacing w:lineRule="auto" w:line="240" w:before="0" w:after="0"/>
               <w:jc w:val="left"/>
               <w:rPr>
-                <w:lang w:val="en-US" w:eastAsia="en-US" w:bidi="ar-SA"/>
+                <w:lang w:val="en-US"/>
               </w:rPr>
             </w:pPr>
             <w:r>
@@ -854,13 +790,13 @@
               <w:widowControl w:val="false"/>
               <w:numPr>
                 <w:ilvl w:val="0"/>
-                <w:numId w:val="10"/>
+                <w:numId w:val="8"/>
               </w:numPr>
               <w:suppressAutoHyphens w:val="true"/>
               <w:spacing w:lineRule="auto" w:line="240" w:before="0" w:after="0"/>
               <w:jc w:val="left"/>
               <w:rPr>
-                <w:lang w:val="en-US" w:eastAsia="en-US" w:bidi="ar-SA"/>
+                <w:lang w:val="en-US"/>
               </w:rPr>
             </w:pPr>
             <w:r>
@@ -888,13 +824,13 @@
               <w:widowControl w:val="false"/>
               <w:numPr>
                 <w:ilvl w:val="0"/>
-                <w:numId w:val="10"/>
+                <w:numId w:val="8"/>
               </w:numPr>
               <w:suppressAutoHyphens w:val="true"/>
               <w:spacing w:lineRule="auto" w:line="240" w:before="0" w:after="0"/>
               <w:jc w:val="left"/>
               <w:rPr>
-                <w:lang w:val="en-US" w:eastAsia="en-US" w:bidi="ar-SA"/>
+                <w:lang w:val="en-US"/>
               </w:rPr>
             </w:pPr>
             <w:r>
@@ -922,13 +858,13 @@
               <w:widowControl w:val="false"/>
               <w:numPr>
                 <w:ilvl w:val="0"/>
-                <w:numId w:val="10"/>
+                <w:numId w:val="8"/>
               </w:numPr>
               <w:suppressAutoHyphens w:val="true"/>
               <w:spacing w:lineRule="auto" w:line="240" w:before="0" w:after="0"/>
               <w:jc w:val="left"/>
               <w:rPr>
-                <w:lang w:val="en-US" w:eastAsia="en-US" w:bidi="ar-SA"/>
+                <w:lang w:val="en-US"/>
               </w:rPr>
             </w:pPr>
             <w:r>
@@ -956,13 +892,13 @@
               <w:widowControl w:val="false"/>
               <w:numPr>
                 <w:ilvl w:val="0"/>
-                <w:numId w:val="10"/>
+                <w:numId w:val="8"/>
               </w:numPr>
               <w:suppressAutoHyphens w:val="true"/>
               <w:spacing w:lineRule="auto" w:line="240" w:before="0" w:after="0"/>
               <w:jc w:val="left"/>
               <w:rPr>
-                <w:lang w:val="en-US" w:eastAsia="en-US" w:bidi="ar-SA"/>
+                <w:lang w:val="en-US"/>
               </w:rPr>
             </w:pPr>
             <w:r>
@@ -1019,21 +955,18 @@
               <w:spacing w:lineRule="auto" w:line="240" w:before="0" w:after="0"/>
               <w:jc w:val="left"/>
               <w:rPr>
-                <w:rFonts w:ascii="Poppins" w:hAnsi="Poppins"/>
-                <w:b/>
-                <w:bCs/>
-                <w:sz w:val="24"/>
-                <w:szCs w:val="24"/>
-                <w:lang w:val="en-US" w:eastAsia="en-US" w:bidi="ar-SA"/>
-              </w:rPr>
-            </w:pPr>
-            <w:r>
-              <w:rPr>
-                <w:rFonts w:ascii="Poppins" w:hAnsi="Poppins"/>
-                <w:b/>
-                <w:bCs/>
-                <w:sz w:val="24"/>
-                <w:szCs w:val="24"/>
+                <w:sz w:val="22"/>
+                <w:szCs w:val="22"/>
+                <w:lang w:val="en-US"/>
+              </w:rPr>
+            </w:pPr>
+            <w:r>
+              <w:rPr>
+                <w:rFonts w:ascii="Poppins" w:hAnsi="Poppins"/>
+                <w:b/>
+                <w:bCs/>
+                <w:sz w:val="22"/>
+                <w:szCs w:val="22"/>
                 <w:u w:val="none"/>
                 <w:lang w:val="en-US" w:eastAsia="en-US" w:bidi="ar-SA"/>
               </w:rPr>
@@ -1046,8 +979,8 @@
                 <w:bCs/>
                 <w:color w:val="auto"/>
                 <w:kern w:val="0"/>
-                <w:sz w:val="24"/>
-                <w:szCs w:val="24"/>
+                <w:sz w:val="22"/>
+                <w:szCs w:val="22"/>
                 <w:u w:val="none"/>
                 <w:lang w:val="en-US" w:eastAsia="en-US" w:bidi="ar-SA"/>
               </w:rPr>
@@ -1058,8 +991,8 @@
                 <w:rFonts w:ascii="Poppins" w:hAnsi="Poppins"/>
                 <w:b/>
                 <w:bCs/>
-                <w:sz w:val="24"/>
-                <w:szCs w:val="24"/>
+                <w:sz w:val="22"/>
+                <w:szCs w:val="22"/>
                 <w:u w:val="none"/>
                 <w:lang w:val="en-US" w:eastAsia="en-US" w:bidi="ar-SA"/>
               </w:rPr>
@@ -1072,8 +1005,8 @@
                 <w:bCs/>
                 <w:color w:val="auto"/>
                 <w:kern w:val="0"/>
-                <w:sz w:val="24"/>
-                <w:szCs w:val="24"/>
+                <w:sz w:val="22"/>
+                <w:szCs w:val="22"/>
                 <w:u w:val="none"/>
                 <w:lang w:val="en-US" w:eastAsia="en-US" w:bidi="ar-SA"/>
               </w:rPr>
@@ -1088,12 +1021,9 @@
               <w:spacing w:lineRule="auto" w:line="240" w:before="0" w:after="0"/>
               <w:jc w:val="left"/>
               <w:rPr>
-                <w:rFonts w:ascii="Poppins" w:hAnsi="Poppins"/>
-                <w:b/>
-                <w:bCs/>
-                <w:sz w:val="22"/>
-                <w:szCs w:val="22"/>
-                <w:lang w:val="en-US" w:eastAsia="en-US" w:bidi="ar-SA"/>
+                <w:sz w:val="22"/>
+                <w:szCs w:val="22"/>
+                <w:lang w:val="en-US"/>
               </w:rPr>
             </w:pPr>
             <w:r>
@@ -1114,11 +1044,16 @@
               <w:widowControl w:val="false"/>
               <w:numPr>
                 <w:ilvl w:val="0"/>
-                <w:numId w:val="11"/>
+                <w:numId w:val="9"/>
               </w:numPr>
               <w:suppressAutoHyphens w:val="true"/>
               <w:spacing w:lineRule="auto" w:line="240" w:before="0" w:after="0"/>
               <w:jc w:val="left"/>
+              <w:rPr>
+                <w:lang w:val="en-US"/>
+              </w:rPr>
+            </w:pPr>
+            <w:r>
               <w:rPr>
                 <w:rFonts w:ascii="Poppins" w:hAnsi="Poppins"/>
                 <w:b w:val="false"/>
@@ -1127,6 +1062,23 @@
                 <w:szCs w:val="22"/>
                 <w:lang w:val="en-US" w:eastAsia="en-US" w:bidi="ar-SA"/>
               </w:rPr>
+              <w:t>Architected a full-stack solution to automate end-to-end tailoring business operations including orders, customization, payments, and customer integration.</w:t>
+            </w:r>
+          </w:p>
+          <w:p>
+            <w:pPr>
+              <w:pStyle w:val="Normal"/>
+              <w:widowControl w:val="false"/>
+              <w:numPr>
+                <w:ilvl w:val="0"/>
+                <w:numId w:val="9"/>
+              </w:numPr>
+              <w:suppressAutoHyphens w:val="true"/>
+              <w:spacing w:lineRule="auto" w:line="240" w:before="0" w:after="0"/>
+              <w:jc w:val="left"/>
+              <w:rPr>
+                <w:lang w:val="en-US"/>
+              </w:rPr>
             </w:pPr>
             <w:r>
               <w:rPr>
@@ -1137,7 +1089,7 @@
                 <w:szCs w:val="22"/>
                 <w:lang w:val="en-US" w:eastAsia="en-US" w:bidi="ar-SA"/>
               </w:rPr>
-              <w:t>Architected a full-stack solution to automate end-to-end tailoring business operations including orders, customization, payments, and customer integration.</w:t>
+              <w:t>Built scalable, microservice-based backend with TypeScript, Node.js, PostgreSQL, RabbitMQ, and AWS.</w:t>
             </w:r>
           </w:p>
           <w:p>
@@ -1146,11 +1098,16 @@
               <w:widowControl w:val="false"/>
               <w:numPr>
                 <w:ilvl w:val="0"/>
-                <w:numId w:val="11"/>
+                <w:numId w:val="9"/>
               </w:numPr>
               <w:suppressAutoHyphens w:val="true"/>
               <w:spacing w:lineRule="auto" w:line="240" w:before="0" w:after="0"/>
               <w:jc w:val="left"/>
+              <w:rPr>
+                <w:lang w:val="en-US"/>
+              </w:rPr>
+            </w:pPr>
+            <w:r>
               <w:rPr>
                 <w:rFonts w:ascii="Poppins" w:hAnsi="Poppins"/>
                 <w:b w:val="false"/>
@@ -1159,6 +1116,23 @@
                 <w:szCs w:val="22"/>
                 <w:lang w:val="en-US" w:eastAsia="en-US" w:bidi="ar-SA"/>
               </w:rPr>
+              <w:t>Developed performant frontends using React.js, Micro Frontends, SCSS, MUI, and Storybook.</w:t>
+            </w:r>
+          </w:p>
+          <w:p>
+            <w:pPr>
+              <w:pStyle w:val="Normal"/>
+              <w:widowControl w:val="false"/>
+              <w:numPr>
+                <w:ilvl w:val="0"/>
+                <w:numId w:val="9"/>
+              </w:numPr>
+              <w:suppressAutoHyphens w:val="true"/>
+              <w:spacing w:lineRule="auto" w:line="240" w:before="0" w:after="0"/>
+              <w:jc w:val="left"/>
+              <w:rPr>
+                <w:lang w:val="en-US"/>
+              </w:rPr>
             </w:pPr>
             <w:r>
               <w:rPr>
@@ -1169,70 +1143,6 @@
                 <w:szCs w:val="22"/>
                 <w:lang w:val="en-US" w:eastAsia="en-US" w:bidi="ar-SA"/>
               </w:rPr>
-              <w:t>Built scalable, microservice-based backend with TypeScript, Node.js, PostgreSQL, RabbitMQ, and AWS.</w:t>
-            </w:r>
-          </w:p>
-          <w:p>
-            <w:pPr>
-              <w:pStyle w:val="Normal"/>
-              <w:widowControl w:val="false"/>
-              <w:numPr>
-                <w:ilvl w:val="0"/>
-                <w:numId w:val="11"/>
-              </w:numPr>
-              <w:suppressAutoHyphens w:val="true"/>
-              <w:spacing w:lineRule="auto" w:line="240" w:before="0" w:after="0"/>
-              <w:jc w:val="left"/>
-              <w:rPr>
-                <w:rFonts w:ascii="Poppins" w:hAnsi="Poppins"/>
-                <w:b w:val="false"/>
-                <w:bCs w:val="false"/>
-                <w:sz w:val="22"/>
-                <w:szCs w:val="22"/>
-                <w:lang w:val="en-US" w:eastAsia="en-US" w:bidi="ar-SA"/>
-              </w:rPr>
-            </w:pPr>
-            <w:r>
-              <w:rPr>
-                <w:rFonts w:ascii="Poppins" w:hAnsi="Poppins"/>
-                <w:b w:val="false"/>
-                <w:bCs w:val="false"/>
-                <w:sz w:val="22"/>
-                <w:szCs w:val="22"/>
-                <w:lang w:val="en-US" w:eastAsia="en-US" w:bidi="ar-SA"/>
-              </w:rPr>
-              <w:t>Developed performant frontends using React.js, Micro Frontends, SCSS, MUI, and Storybook.</w:t>
-            </w:r>
-          </w:p>
-          <w:p>
-            <w:pPr>
-              <w:pStyle w:val="Normal"/>
-              <w:widowControl w:val="false"/>
-              <w:numPr>
-                <w:ilvl w:val="0"/>
-                <w:numId w:val="11"/>
-              </w:numPr>
-              <w:suppressAutoHyphens w:val="true"/>
-              <w:spacing w:lineRule="auto" w:line="240" w:before="0" w:after="0"/>
-              <w:jc w:val="left"/>
-              <w:rPr>
-                <w:rFonts w:ascii="Poppins" w:hAnsi="Poppins"/>
-                <w:b w:val="false"/>
-                <w:bCs w:val="false"/>
-                <w:sz w:val="22"/>
-                <w:szCs w:val="22"/>
-                <w:lang w:val="en-US" w:eastAsia="en-US" w:bidi="ar-SA"/>
-              </w:rPr>
-            </w:pPr>
-            <w:r>
-              <w:rPr>
-                <w:rFonts w:ascii="Poppins" w:hAnsi="Poppins"/>
-                <w:b w:val="false"/>
-                <w:bCs w:val="false"/>
-                <w:sz w:val="22"/>
-                <w:szCs w:val="22"/>
-                <w:lang w:val="en-US" w:eastAsia="en-US" w:bidi="ar-SA"/>
-              </w:rPr>
               <w:t>Practiced TDD with Jest &amp; Cypress; automated CI/CD with GitHub Actions.</w:t>
             </w:r>
           </w:p>
@@ -1240,48 +1150,11 @@
             <w:pPr>
               <w:pStyle w:val="Normal"/>
               <w:widowControl w:val="false"/>
-              <w:numPr>
-                <w:ilvl w:val="0"/>
-                <w:numId w:val="11"/>
-              </w:numPr>
-              <w:suppressAutoHyphens w:val="true"/>
-              <w:spacing w:lineRule="auto" w:line="240" w:before="0" w:after="0"/>
-              <w:jc w:val="left"/>
-              <w:rPr>
-                <w:rFonts w:ascii="Poppins" w:hAnsi="Poppins"/>
-                <w:b w:val="false"/>
-                <w:bCs w:val="false"/>
-                <w:sz w:val="22"/>
-                <w:szCs w:val="22"/>
-                <w:lang w:val="en-US" w:eastAsia="en-US" w:bidi="ar-SA"/>
-              </w:rPr>
-            </w:pPr>
-            <w:r>
-              <w:rPr>
-                <w:rFonts w:ascii="Poppins" w:hAnsi="Poppins"/>
-                <w:b w:val="false"/>
-                <w:bCs w:val="false"/>
-                <w:sz w:val="22"/>
-                <w:szCs w:val="22"/>
-                <w:lang w:val="en-US" w:eastAsia="en-US" w:bidi="ar-SA"/>
-              </w:rPr>
-              <w:t>Delivered a resilient and efficient system with strong emphasis on performance, maintainability, and user experience.</w:t>
-            </w:r>
-          </w:p>
-          <w:p>
-            <w:pPr>
-              <w:pStyle w:val="Normal"/>
-              <w:widowControl w:val="false"/>
-              <w:suppressAutoHyphens w:val="true"/>
-              <w:spacing w:lineRule="auto" w:line="240" w:before="0" w:after="0"/>
-              <w:jc w:val="left"/>
-              <w:rPr>
-                <w:rFonts w:ascii="Poppins" w:hAnsi="Poppins"/>
-                <w:b/>
-                <w:bCs/>
-                <w:sz w:val="26"/>
-                <w:szCs w:val="26"/>
-                <w:lang w:val="en-US" w:eastAsia="en-US" w:bidi="ar-SA"/>
+              <w:suppressAutoHyphens w:val="true"/>
+              <w:spacing w:lineRule="auto" w:line="240" w:before="0" w:after="0"/>
+              <w:jc w:val="left"/>
+              <w:rPr>
+                <w:lang w:val="en-US"/>
               </w:rPr>
             </w:pPr>
             <w:r>
@@ -1310,7 +1183,9 @@
               <w:spacing w:lineRule="auto" w:line="240" w:before="0" w:after="0"/>
               <w:jc w:val="left"/>
               <w:rPr>
-                <w:lang w:val="en-US" w:eastAsia="en-US" w:bidi="ar-SA"/>
+                <w:sz w:val="22"/>
+                <w:szCs w:val="22"/>
+                <w:lang w:val="en-US"/>
               </w:rPr>
             </w:pPr>
             <w:r>
@@ -1320,8 +1195,8 @@
                 <w:bCs/>
                 <w:color w:val="auto"/>
                 <w:kern w:val="0"/>
-                <w:sz w:val="24"/>
-                <w:szCs w:val="24"/>
+                <w:sz w:val="22"/>
+                <w:szCs w:val="22"/>
                 <w:lang w:val="en-US" w:eastAsia="en-US" w:bidi="ar-SA"/>
               </w:rPr>
               <w:t xml:space="preserve">Senior Software Architect </w:t>
@@ -1333,8 +1208,8 @@
                 <w:bCs/>
                 <w:color w:val="auto"/>
                 <w:kern w:val="0"/>
-                <w:sz w:val="24"/>
-                <w:szCs w:val="24"/>
+                <w:sz w:val="22"/>
+                <w:szCs w:val="22"/>
                 <w:u w:val="none"/>
                 <w:lang w:val="en-US" w:eastAsia="en-US" w:bidi="ar-SA"/>
               </w:rPr>
@@ -1347,8 +1222,8 @@
                 <w:bCs/>
                 <w:color w:val="auto"/>
                 <w:kern w:val="0"/>
-                <w:sz w:val="24"/>
-                <w:szCs w:val="24"/>
+                <w:sz w:val="22"/>
+                <w:szCs w:val="22"/>
                 <w:lang w:val="en-US" w:eastAsia="en-US" w:bidi="ar-SA"/>
               </w:rPr>
               <w:t xml:space="preserve"> | 01/2022 – 02/2023</w:t>
@@ -1362,12 +1237,9 @@
               <w:spacing w:lineRule="auto" w:line="240" w:before="0" w:after="0"/>
               <w:jc w:val="left"/>
               <w:rPr>
-                <w:rFonts w:ascii="Poppins" w:hAnsi="Poppins"/>
-                <w:b/>
-                <w:bCs/>
-                <w:sz w:val="22"/>
-                <w:szCs w:val="22"/>
-                <w:lang w:val="en-US" w:eastAsia="en-US" w:bidi="ar-SA"/>
+                <w:sz w:val="22"/>
+                <w:szCs w:val="22"/>
+                <w:lang w:val="en-US"/>
               </w:rPr>
             </w:pPr>
             <w:r>
@@ -1412,23 +1284,13 @@
               <w:widowControl w:val="false"/>
               <w:numPr>
                 <w:ilvl w:val="0"/>
-                <w:numId w:val="8"/>
+                <w:numId w:val="6"/>
               </w:numPr>
               <w:suppressAutoHyphens w:val="true"/>
               <w:spacing w:lineRule="auto" w:line="240" w:before="0" w:after="0"/>
               <w:jc w:val="left"/>
               <w:rPr>
-                <w:rFonts w:ascii="Poppins" w:hAnsi="Poppins"/>
-                <w:b w:val="false"/>
-                <w:bCs w:val="false"/>
-                <w:i w:val="false"/>
-                <w:i w:val="false"/>
-                <w:caps w:val="false"/>
-                <w:smallCaps w:val="false"/>
-                <w:spacing w:val="0"/>
-                <w:sz w:val="22"/>
-                <w:szCs w:val="22"/>
-                <w:lang w:val="en-US" w:eastAsia="en-US" w:bidi="ar-SA"/>
+                <w:lang w:val="en-US"/>
               </w:rPr>
             </w:pPr>
             <w:r>
@@ -1453,23 +1315,13 @@
               <w:widowControl w:val="false"/>
               <w:numPr>
                 <w:ilvl w:val="0"/>
-                <w:numId w:val="8"/>
+                <w:numId w:val="6"/>
               </w:numPr>
               <w:suppressAutoHyphens w:val="true"/>
               <w:spacing w:lineRule="auto" w:line="240" w:before="0" w:after="0"/>
               <w:jc w:val="left"/>
               <w:rPr>
-                <w:rFonts w:ascii="Poppins" w:hAnsi="Poppins"/>
-                <w:b w:val="false"/>
-                <w:bCs w:val="false"/>
-                <w:i w:val="false"/>
-                <w:i w:val="false"/>
-                <w:caps w:val="false"/>
-                <w:smallCaps w:val="false"/>
-                <w:spacing w:val="0"/>
-                <w:sz w:val="22"/>
-                <w:szCs w:val="22"/>
-                <w:lang w:val="en-US" w:eastAsia="en-US" w:bidi="ar-SA"/>
+                <w:lang w:val="en-US"/>
               </w:rPr>
             </w:pPr>
             <w:r>
@@ -1494,23 +1346,13 @@
               <w:widowControl w:val="false"/>
               <w:numPr>
                 <w:ilvl w:val="0"/>
-                <w:numId w:val="8"/>
+                <w:numId w:val="6"/>
               </w:numPr>
               <w:suppressAutoHyphens w:val="true"/>
               <w:spacing w:lineRule="auto" w:line="240" w:before="0" w:after="0"/>
               <w:jc w:val="left"/>
               <w:rPr>
-                <w:rFonts w:ascii="Poppins" w:hAnsi="Poppins"/>
-                <w:b w:val="false"/>
-                <w:bCs w:val="false"/>
-                <w:i w:val="false"/>
-                <w:i w:val="false"/>
-                <w:caps w:val="false"/>
-                <w:smallCaps w:val="false"/>
-                <w:spacing w:val="0"/>
-                <w:sz w:val="22"/>
-                <w:szCs w:val="22"/>
-                <w:lang w:val="en-US" w:eastAsia="en-US" w:bidi="ar-SA"/>
+                <w:lang w:val="en-US"/>
               </w:rPr>
             </w:pPr>
             <w:r>
@@ -1527,47 +1369,6 @@
                 <w:lang w:val="en-US" w:eastAsia="en-US" w:bidi="ar-SA"/>
               </w:rPr>
               <w:t>Defined KPIs and engineering metrics to drive continuous improvement and execution clarity.</w:t>
-            </w:r>
-          </w:p>
-          <w:p>
-            <w:pPr>
-              <w:pStyle w:val="Normal"/>
-              <w:widowControl w:val="false"/>
-              <w:numPr>
-                <w:ilvl w:val="0"/>
-                <w:numId w:val="8"/>
-              </w:numPr>
-              <w:suppressAutoHyphens w:val="true"/>
-              <w:spacing w:lineRule="auto" w:line="240" w:before="0" w:after="0"/>
-              <w:jc w:val="left"/>
-              <w:rPr>
-                <w:rFonts w:ascii="Poppins" w:hAnsi="Poppins"/>
-                <w:b w:val="false"/>
-                <w:bCs w:val="false"/>
-                <w:i w:val="false"/>
-                <w:i w:val="false"/>
-                <w:caps w:val="false"/>
-                <w:smallCaps w:val="false"/>
-                <w:spacing w:val="0"/>
-                <w:sz w:val="22"/>
-                <w:szCs w:val="22"/>
-                <w:lang w:val="en-US" w:eastAsia="en-US" w:bidi="ar-SA"/>
-              </w:rPr>
-            </w:pPr>
-            <w:r>
-              <w:rPr>
-                <w:rFonts w:ascii="Poppins" w:hAnsi="Poppins"/>
-                <w:b w:val="false"/>
-                <w:bCs w:val="false"/>
-                <w:i w:val="false"/>
-                <w:caps w:val="false"/>
-                <w:smallCaps w:val="false"/>
-                <w:spacing w:val="0"/>
-                <w:sz w:val="22"/>
-                <w:szCs w:val="22"/>
-                <w:lang w:val="en-US" w:eastAsia="en-US" w:bidi="ar-SA"/>
-              </w:rPr>
-              <w:t>Partnered with cross-functional teams to deliver maintainable solutions aligned with UX and product goals.</w:t>
             </w:r>
           </w:p>
           <w:p>
@@ -1614,12 +1415,9 @@
               <w:spacing w:lineRule="auto" w:line="240" w:before="0" w:after="0"/>
               <w:jc w:val="left"/>
               <w:rPr>
-                <w:rFonts w:ascii="Poppins" w:hAnsi="Poppins"/>
-                <w:b/>
-                <w:bCs/>
-                <w:sz w:val="24"/>
-                <w:szCs w:val="24"/>
-                <w:lang w:val="en-US" w:eastAsia="en-US" w:bidi="ar-SA"/>
+                <w:sz w:val="22"/>
+                <w:szCs w:val="22"/>
+                <w:lang w:val="en-US"/>
               </w:rPr>
             </w:pPr>
             <w:r>
@@ -1629,8 +1427,8 @@
                 <w:bCs/>
                 <w:color w:val="auto"/>
                 <w:kern w:val="0"/>
-                <w:sz w:val="24"/>
-                <w:szCs w:val="24"/>
+                <w:sz w:val="22"/>
+                <w:szCs w:val="22"/>
                 <w:lang w:val="en-US" w:eastAsia="en-US" w:bidi="ar-SA"/>
               </w:rPr>
               <w:t xml:space="preserve">Senior Software Architect </w:t>
@@ -1642,8 +1440,8 @@
                 <w:bCs/>
                 <w:color w:val="auto"/>
                 <w:kern w:val="0"/>
-                <w:sz w:val="24"/>
-                <w:szCs w:val="24"/>
+                <w:sz w:val="22"/>
+                <w:szCs w:val="22"/>
                 <w:u w:val="none"/>
                 <w:lang w:val="en-US" w:eastAsia="en-US" w:bidi="ar-SA"/>
               </w:rPr>
@@ -1656,8 +1454,8 @@
                 <w:bCs/>
                 <w:color w:val="auto"/>
                 <w:kern w:val="0"/>
-                <w:sz w:val="24"/>
-                <w:szCs w:val="24"/>
+                <w:sz w:val="22"/>
+                <w:szCs w:val="22"/>
                 <w:lang w:val="en-US" w:eastAsia="en-US" w:bidi="ar-SA"/>
               </w:rPr>
               <w:t>| 04/2019 – 12/2021</w:t>
@@ -1671,12 +1469,9 @@
               <w:spacing w:lineRule="auto" w:line="240" w:before="0" w:after="0"/>
               <w:jc w:val="left"/>
               <w:rPr>
-                <w:rFonts w:ascii="Poppins" w:hAnsi="Poppins"/>
-                <w:b/>
-                <w:bCs/>
-                <w:sz w:val="22"/>
-                <w:szCs w:val="22"/>
-                <w:lang w:val="en-US" w:eastAsia="en-US" w:bidi="ar-SA"/>
+                <w:sz w:val="22"/>
+                <w:szCs w:val="22"/>
+                <w:lang w:val="en-US"/>
               </w:rPr>
             </w:pPr>
             <w:r>
@@ -1699,13 +1494,13 @@
               <w:widowControl w:val="false"/>
               <w:numPr>
                 <w:ilvl w:val="0"/>
-                <w:numId w:val="9"/>
+                <w:numId w:val="7"/>
               </w:numPr>
               <w:suppressAutoHyphens w:val="true"/>
               <w:spacing w:lineRule="auto" w:line="240" w:before="0" w:after="0"/>
               <w:jc w:val="left"/>
               <w:rPr>
-                <w:lang w:val="en-US" w:eastAsia="en-US" w:bidi="ar-SA"/>
+                <w:lang w:val="en-US"/>
               </w:rPr>
             </w:pPr>
             <w:r>
@@ -1730,10 +1525,7 @@
               <w:spacing w:lineRule="auto" w:line="240" w:before="0" w:after="0"/>
               <w:jc w:val="left"/>
               <w:rPr>
-                <w:rFonts w:ascii="Poppins" w:hAnsi="Poppins"/>
-                <w:sz w:val="22"/>
-                <w:szCs w:val="22"/>
-                <w:lang w:val="en-US" w:eastAsia="en-US" w:bidi="ar-SA"/>
+                <w:lang w:val="en-US"/>
               </w:rPr>
             </w:pPr>
             <w:r>
@@ -1767,10 +1559,7 @@
               <w:spacing w:lineRule="auto" w:line="240" w:before="0" w:after="0"/>
               <w:jc w:val="left"/>
               <w:rPr>
-                <w:rFonts w:ascii="Poppins" w:hAnsi="Poppins"/>
-                <w:sz w:val="22"/>
-                <w:szCs w:val="22"/>
-                <w:lang w:val="en-US" w:eastAsia="en-US" w:bidi="ar-SA"/>
+                <w:lang w:val="en-US"/>
               </w:rPr>
             </w:pPr>
             <w:r>
@@ -1781,34 +1570,6 @@
                 <w:lang w:val="en-US" w:eastAsia="en-US" w:bidi="ar-SA"/>
               </w:rPr>
               <w:t>Oversaw cloud infrastructure and optimization efforts on AWS, ensuring system reliability and performance under growth.</w:t>
-            </w:r>
-          </w:p>
-          <w:p>
-            <w:pPr>
-              <w:pStyle w:val="Normal"/>
-              <w:widowControl w:val="false"/>
-              <w:numPr>
-                <w:ilvl w:val="0"/>
-                <w:numId w:val="2"/>
-              </w:numPr>
-              <w:suppressAutoHyphens w:val="true"/>
-              <w:spacing w:lineRule="auto" w:line="240" w:before="0" w:after="0"/>
-              <w:jc w:val="left"/>
-              <w:rPr>
-                <w:rFonts w:ascii="Poppins" w:hAnsi="Poppins"/>
-                <w:sz w:val="22"/>
-                <w:szCs w:val="22"/>
-                <w:lang w:val="en-US" w:eastAsia="en-US" w:bidi="ar-SA"/>
-              </w:rPr>
-            </w:pPr>
-            <w:r>
-              <w:rPr>
-                <w:rFonts w:ascii="Poppins" w:hAnsi="Poppins"/>
-                <w:sz w:val="22"/>
-                <w:szCs w:val="22"/>
-                <w:lang w:val="en-US" w:eastAsia="en-US" w:bidi="ar-SA"/>
-              </w:rPr>
-              <w:t>Actively mentored engineers and enforced clean code, testing, and documentation standards across teams.</w:t>
             </w:r>
           </w:p>
           <w:p>
@@ -1822,6 +1583,7 @@
                 <w:rFonts w:eastAsia="" w:cs="" w:cstheme="minorBidi" w:eastAsiaTheme="minorEastAsia"/>
                 <w:color w:val="auto"/>
                 <w:kern w:val="0"/>
+                <w:lang w:val="en-US"/>
               </w:rPr>
             </w:pPr>
             <w:r>
@@ -1829,24 +1591,312 @@
                 <w:rFonts w:eastAsia="" w:cs="" w:cstheme="minorBidi" w:eastAsiaTheme="minorEastAsia"/>
                 <w:color w:val="auto"/>
                 <w:kern w:val="0"/>
-              </w:rPr>
-            </w:r>
-          </w:p>
-          <w:p>
-            <w:pPr>
-              <w:pStyle w:val="Normal"/>
-              <w:widowControl w:val="false"/>
-              <w:suppressAutoHyphens w:val="true"/>
-              <w:spacing w:lineRule="auto" w:line="240" w:before="0" w:after="0"/>
-              <w:jc w:val="left"/>
-              <w:rPr>
-                <w:rFonts w:ascii="Poppins" w:hAnsi="Poppins"/>
-                <w:b/>
-                <w:bCs/>
+                <w:lang w:val="en-US"/>
+              </w:rPr>
+            </w:r>
+          </w:p>
+          <w:p>
+            <w:pPr>
+              <w:pStyle w:val="Normal"/>
+              <w:widowControl w:val="false"/>
+              <w:suppressAutoHyphens w:val="true"/>
+              <w:spacing w:lineRule="auto" w:line="240" w:before="0" w:after="0"/>
+              <w:jc w:val="left"/>
+              <w:rPr>
+                <w:sz w:val="22"/>
+                <w:szCs w:val="22"/>
+                <w:lang w:val="en-US"/>
+              </w:rPr>
+            </w:pPr>
+            <w:r>
+              <w:rPr>
+                <w:rFonts w:eastAsia="" w:cs="" w:ascii="Poppins" w:hAnsi="Poppins" w:cstheme="minorBidi" w:eastAsiaTheme="minorEastAsia"/>
+                <w:b/>
+                <w:bCs/>
+                <w:color w:val="auto"/>
+                <w:kern w:val="0"/>
+                <w:sz w:val="22"/>
+                <w:szCs w:val="22"/>
+                <w:lang w:val="en-US"/>
+              </w:rPr>
+              <w:t>Software Engineer | 12/2017 – 01/2019</w:t>
+            </w:r>
+          </w:p>
+          <w:p>
+            <w:pPr>
+              <w:pStyle w:val="Normal"/>
+              <w:widowControl w:val="false"/>
+              <w:suppressAutoHyphens w:val="true"/>
+              <w:spacing w:lineRule="auto" w:line="240" w:before="0" w:after="0"/>
+              <w:jc w:val="left"/>
+              <w:rPr>
+                <w:sz w:val="22"/>
+                <w:szCs w:val="22"/>
+                <w:lang w:val="en-US"/>
+              </w:rPr>
+            </w:pPr>
+            <w:r>
+              <w:rPr>
+                <w:rFonts w:eastAsia="" w:cs="" w:ascii="Poppins" w:hAnsi="Poppins" w:cstheme="minorBidi" w:eastAsiaTheme="minorEastAsia"/>
+                <w:b/>
+                <w:bCs/>
+                <w:color w:val="auto"/>
+                <w:kern w:val="0"/>
+                <w:sz w:val="22"/>
+                <w:szCs w:val="22"/>
+                <w:lang w:val="en-US" w:eastAsia="en-US" w:bidi="ar-SA"/>
+              </w:rPr>
+              <w:t>Toptal, Abu Dhabi, UAE</w:t>
+            </w:r>
+          </w:p>
+          <w:p>
+            <w:pPr>
+              <w:pStyle w:val="Normal"/>
+              <w:widowControl w:val="false"/>
+              <w:numPr>
+                <w:ilvl w:val="0"/>
+                <w:numId w:val="3"/>
+              </w:numPr>
+              <w:suppressAutoHyphens w:val="true"/>
+              <w:spacing w:lineRule="auto" w:line="240" w:before="0" w:after="0"/>
+              <w:jc w:val="left"/>
+              <w:rPr>
+                <w:lang w:val="en-US"/>
+              </w:rPr>
+            </w:pPr>
+            <w:r>
+              <w:rPr>
+                <w:rFonts w:ascii="Poppins" w:hAnsi="Poppins"/>
+                <w:sz w:val="22"/>
+                <w:szCs w:val="22"/>
+                <w:lang w:val="en-US" w:eastAsia="en-US" w:bidi="ar-SA"/>
+              </w:rPr>
+              <w:t>Developed full-stack applications using Node.js, React.js, Redux, and MongoDB, deployed on cloud-based infrastructure.</w:t>
+            </w:r>
+          </w:p>
+          <w:p>
+            <w:pPr>
+              <w:pStyle w:val="Normal"/>
+              <w:widowControl w:val="false"/>
+              <w:numPr>
+                <w:ilvl w:val="0"/>
+                <w:numId w:val="3"/>
+              </w:numPr>
+              <w:suppressAutoHyphens w:val="true"/>
+              <w:spacing w:lineRule="auto" w:line="240" w:before="0" w:after="0"/>
+              <w:jc w:val="left"/>
+              <w:rPr>
+                <w:lang w:val="en-US"/>
+              </w:rPr>
+            </w:pPr>
+            <w:r>
+              <w:rPr>
+                <w:rFonts w:ascii="Poppins" w:hAnsi="Poppins"/>
+                <w:sz w:val="22"/>
+                <w:szCs w:val="22"/>
+                <w:lang w:val="en-US" w:eastAsia="en-US" w:bidi="ar-SA"/>
+              </w:rPr>
+              <w:t>Designed RESTful APIs and contributed to foundational infrastructure and automation.</w:t>
+            </w:r>
+          </w:p>
+          <w:p>
+            <w:pPr>
+              <w:pStyle w:val="Normal"/>
+              <w:widowControl w:val="false"/>
+              <w:numPr>
+                <w:ilvl w:val="0"/>
+                <w:numId w:val="3"/>
+              </w:numPr>
+              <w:suppressAutoHyphens w:val="true"/>
+              <w:spacing w:lineRule="auto" w:line="240" w:before="0" w:after="0"/>
+              <w:jc w:val="left"/>
+              <w:rPr>
+                <w:lang w:val="en-US"/>
+              </w:rPr>
+            </w:pPr>
+            <w:r>
+              <w:rPr>
+                <w:rFonts w:ascii="Poppins" w:hAnsi="Poppins"/>
+                <w:sz w:val="22"/>
+                <w:szCs w:val="22"/>
+                <w:lang w:val="en-US" w:eastAsia="en-US" w:bidi="ar-SA"/>
+              </w:rPr>
+              <w:t>Designed, implemented, and used RESTful web services</w:t>
+            </w:r>
+          </w:p>
+          <w:p>
+            <w:pPr>
+              <w:pStyle w:val="Normal"/>
+              <w:widowControl w:val="false"/>
+              <w:numPr>
+                <w:ilvl w:val="0"/>
+                <w:numId w:val="3"/>
+              </w:numPr>
+              <w:suppressAutoHyphens w:val="true"/>
+              <w:spacing w:lineRule="auto" w:line="240" w:before="0" w:after="0"/>
+              <w:jc w:val="left"/>
+              <w:rPr>
+                <w:lang w:val="en-US"/>
+              </w:rPr>
+            </w:pPr>
+            <w:r>
+              <w:rPr>
+                <w:rFonts w:ascii="Poppins" w:hAnsi="Poppins"/>
+                <w:sz w:val="22"/>
+                <w:szCs w:val="22"/>
+                <w:lang w:val="en-US" w:eastAsia="en-US" w:bidi="ar-SA"/>
+              </w:rPr>
+              <w:t xml:space="preserve">Supported DevOps practices by managing environments using NVM, NPM, and </w:t>
+            </w:r>
+            <w:r>
+              <w:rPr>
+                <w:rFonts w:eastAsia="" w:cs="" w:ascii="Poppins" w:hAnsi="Poppins" w:cstheme="minorBidi" w:eastAsiaTheme="minorEastAsia"/>
+                <w:color w:val="auto"/>
+                <w:kern w:val="0"/>
+                <w:sz w:val="22"/>
+                <w:szCs w:val="22"/>
+                <w:lang w:val="en-US" w:eastAsia="en-US" w:bidi="ar-SA"/>
+              </w:rPr>
+              <w:t>MERN</w:t>
+            </w:r>
+            <w:r>
+              <w:rPr>
+                <w:rFonts w:ascii="Poppins" w:hAnsi="Poppins"/>
+                <w:sz w:val="22"/>
+                <w:szCs w:val="22"/>
+                <w:lang w:val="en-US" w:eastAsia="en-US" w:bidi="ar-SA"/>
+              </w:rPr>
+              <w:t xml:space="preserve"> stack configurations.</w:t>
+            </w:r>
+          </w:p>
+          <w:p>
+            <w:pPr>
+              <w:pStyle w:val="Normal"/>
+              <w:widowControl w:val="false"/>
+              <w:numPr>
+                <w:ilvl w:val="0"/>
+                <w:numId w:val="0"/>
+              </w:numPr>
+              <w:suppressAutoHyphens w:val="true"/>
+              <w:spacing w:lineRule="auto" w:line="240" w:before="0" w:after="0"/>
+              <w:ind w:hanging="0" w:left="720"/>
+              <w:jc w:val="left"/>
+              <w:rPr>
+                <w:rFonts w:ascii="Poppins" w:hAnsi="Poppins"/>
+                <w:sz w:val="22"/>
+                <w:szCs w:val="22"/>
+                <w:lang w:val="en-US" w:eastAsia="en-US" w:bidi="ar-SA"/>
+              </w:rPr>
+            </w:pPr>
+            <w:r>
+              <w:rPr>
+                <w:rFonts w:ascii="Poppins" w:hAnsi="Poppins"/>
+                <w:sz w:val="22"/>
+                <w:szCs w:val="22"/>
+                <w:lang w:val="en-US" w:eastAsia="en-US" w:bidi="ar-SA"/>
+              </w:rPr>
+            </w:r>
+          </w:p>
+          <w:p>
+            <w:pPr>
+              <w:pStyle w:val="Normal"/>
+              <w:widowControl w:val="false"/>
+              <w:suppressAutoHyphens w:val="true"/>
+              <w:spacing w:lineRule="auto" w:line="240" w:before="0" w:after="0"/>
+              <w:jc w:val="left"/>
+              <w:rPr/>
+            </w:pPr>
+            <w:r>
+              <w:rPr>
+                <w:rStyle w:val="StrongEmphasis"/>
+                <w:rFonts w:ascii="Poppins" w:hAnsi="Poppins"/>
+                <w:sz w:val="22"/>
+                <w:szCs w:val="22"/>
+                <w:lang w:val="en-US" w:eastAsia="en-US" w:bidi="ar-SA"/>
+              </w:rPr>
+              <w:t>Freelance &amp; Self-Development</w:t>
+            </w:r>
+            <w:r>
+              <w:rPr>
+                <w:rFonts w:ascii="Poppins" w:hAnsi="Poppins"/>
+                <w:b/>
+                <w:sz w:val="22"/>
+                <w:szCs w:val="22"/>
+                <w:lang w:val="en-US" w:eastAsia="en-US" w:bidi="ar-SA"/>
+              </w:rPr>
+              <w:t xml:space="preserve"> | 07/2016 – 11/2017</w:t>
+            </w:r>
+            <w:r>
+              <w:rPr>
+                <w:rFonts w:ascii="Poppins" w:hAnsi="Poppins"/>
+                <w:b/>
                 <w:sz w:val="24"/>
                 <w:szCs w:val="24"/>
-              </w:rPr>
-            </w:pPr>
+                <w:lang w:val="en-US" w:eastAsia="en-US" w:bidi="ar-SA"/>
+              </w:rPr>
+              <w:br/>
+            </w:r>
+            <w:r>
+              <w:rPr>
+                <w:rFonts w:ascii="Poppins" w:hAnsi="Poppins"/>
+                <w:b w:val="false"/>
+                <w:bCs w:val="false"/>
+                <w:sz w:val="24"/>
+                <w:szCs w:val="24"/>
+                <w:lang w:val="en-US" w:eastAsia="en-US" w:bidi="ar-SA"/>
+              </w:rPr>
+              <w:t>Focused on personal projects and skill development in preparation for future opportunities.</w:t>
+            </w:r>
+          </w:p>
+          <w:p>
+            <w:pPr>
+              <w:pStyle w:val="Normal"/>
+              <w:widowControl w:val="false"/>
+              <w:suppressAutoHyphens w:val="true"/>
+              <w:spacing w:lineRule="auto" w:line="240" w:before="0" w:after="0"/>
+              <w:jc w:val="left"/>
+              <w:rPr>
+                <w:rFonts w:ascii="Poppins" w:hAnsi="Poppins"/>
+                <w:b/>
+                <w:sz w:val="24"/>
+                <w:szCs w:val="24"/>
+                <w:lang w:val="en-US" w:eastAsia="en-US" w:bidi="ar-SA"/>
+              </w:rPr>
+            </w:pPr>
+            <w:r>
+              <w:rPr>
+                <w:rFonts w:ascii="Poppins" w:hAnsi="Poppins"/>
+                <w:b/>
+                <w:sz w:val="24"/>
+                <w:szCs w:val="24"/>
+                <w:lang w:val="en-US" w:eastAsia="en-US" w:bidi="ar-SA"/>
+              </w:rPr>
+            </w:r>
+          </w:p>
+          <w:p>
+            <w:pPr>
+              <w:pStyle w:val="Normal"/>
+              <w:widowControl w:val="false"/>
+              <w:suppressAutoHyphens w:val="true"/>
+              <w:spacing w:lineRule="auto" w:line="240" w:before="0" w:after="0"/>
+              <w:jc w:val="left"/>
+              <w:rPr>
+                <w:sz w:val="22"/>
+                <w:szCs w:val="22"/>
+                <w:lang w:val="en-US"/>
+              </w:rPr>
+            </w:pPr>
+            <w:r>
+              <w:rPr>
+                <w:rFonts w:ascii="Poppins" w:hAnsi="Poppins"/>
+                <w:b/>
+                <w:bCs/>
+                <w:sz w:val="22"/>
+                <w:szCs w:val="22"/>
+                <w:lang w:val="en-US" w:eastAsia="en-US" w:bidi="ar-SA"/>
+              </w:rPr>
+              <w:t xml:space="preserve">Senior Backend Developer | </w:t>
+            </w:r>
             <w:r>
               <w:rPr>
                 <w:rFonts w:eastAsia="" w:cs="" w:ascii="Poppins" w:hAnsi="Poppins" w:cstheme="minorBidi" w:eastAsiaTheme="minorEastAsia"/>
@@ -1854,28 +1904,23 @@
                 <w:bCs/>
                 <w:color w:val="auto"/>
                 <w:kern w:val="0"/>
-                <w:sz w:val="24"/>
-                <w:szCs w:val="24"/>
-              </w:rPr>
-              <w:t>Software Engineer | 12/2017 – 01/2019</w:t>
-            </w:r>
-          </w:p>
-          <w:p>
-            <w:pPr>
-              <w:pStyle w:val="Normal"/>
-              <w:widowControl w:val="false"/>
-              <w:suppressAutoHyphens w:val="true"/>
-              <w:spacing w:lineRule="auto" w:line="240" w:before="0" w:after="0"/>
-              <w:jc w:val="left"/>
-              <w:rPr>
-                <w:rFonts w:ascii="Poppins" w:hAnsi="Poppins"/>
-                <w:b/>
-                <w:bCs/>
-                <w:sz w:val="24"/>
-                <w:szCs w:val="24"/>
-                <w:lang w:val="en-US" w:eastAsia="en-US" w:bidi="ar-SA"/>
-              </w:rPr>
-            </w:pPr>
+                <w:sz w:val="22"/>
+                <w:szCs w:val="22"/>
+                <w:lang w:val="en-US" w:eastAsia="en-US" w:bidi="ar-SA"/>
+              </w:rPr>
+              <w:t>07</w:t>
+            </w:r>
+            <w:r>
+              <w:rPr>
+                <w:rFonts w:ascii="Poppins" w:hAnsi="Poppins"/>
+                <w:b/>
+                <w:bCs/>
+                <w:sz w:val="22"/>
+                <w:szCs w:val="22"/>
+                <w:lang w:val="en-US" w:eastAsia="en-US" w:bidi="ar-SA"/>
+              </w:rPr>
+              <w:t>/</w:t>
+            </w:r>
             <w:r>
               <w:rPr>
                 <w:rFonts w:eastAsia="" w:cs="" w:ascii="Poppins" w:hAnsi="Poppins" w:cstheme="minorBidi" w:eastAsiaTheme="minorEastAsia"/>
@@ -1883,11 +1928,47 @@
                 <w:bCs/>
                 <w:color w:val="auto"/>
                 <w:kern w:val="0"/>
-                <w:sz w:val="24"/>
-                <w:szCs w:val="24"/>
-                <w:lang w:val="en-US" w:eastAsia="en-US" w:bidi="ar-SA"/>
-              </w:rPr>
-              <w:t>Toptal, Abu Dhabi, UAE</w:t>
+                <w:sz w:val="22"/>
+                <w:szCs w:val="22"/>
+                <w:lang w:val="en-US" w:eastAsia="en-US" w:bidi="ar-SA"/>
+              </w:rPr>
+              <w:t>2013</w:t>
+            </w:r>
+            <w:r>
+              <w:rPr>
+                <w:rFonts w:ascii="Poppins" w:hAnsi="Poppins"/>
+                <w:b/>
+                <w:bCs/>
+                <w:sz w:val="22"/>
+                <w:szCs w:val="22"/>
+                <w:lang w:val="en-US" w:eastAsia="en-US" w:bidi="ar-SA"/>
+              </w:rPr>
+              <w:t xml:space="preserve"> – 06/2016</w:t>
+            </w:r>
+          </w:p>
+          <w:p>
+            <w:pPr>
+              <w:pStyle w:val="Normal"/>
+              <w:widowControl w:val="false"/>
+              <w:suppressAutoHyphens w:val="true"/>
+              <w:spacing w:lineRule="auto" w:line="240" w:before="0" w:after="0"/>
+              <w:jc w:val="left"/>
+              <w:rPr>
+                <w:sz w:val="22"/>
+                <w:szCs w:val="22"/>
+                <w:lang w:val="en-US"/>
+              </w:rPr>
+            </w:pPr>
+            <w:r>
+              <w:rPr>
+                <w:rFonts w:ascii="Poppins" w:hAnsi="Poppins"/>
+                <w:b/>
+                <w:bCs/>
+                <w:sz w:val="22"/>
+                <w:szCs w:val="22"/>
+                <w:lang w:val="en-US" w:eastAsia="en-US" w:bidi="ar-SA"/>
+              </w:rPr>
+              <w:t>Crossover Pvt. Ltd, Kathmandu, Nepal</w:t>
             </w:r>
           </w:p>
           <w:p>
@@ -1902,20 +1983,17 @@
               <w:spacing w:lineRule="auto" w:line="240" w:before="0" w:after="0"/>
               <w:jc w:val="left"/>
               <w:rPr>
-                <w:rFonts w:ascii="Poppins" w:hAnsi="Poppins"/>
-                <w:sz w:val="22"/>
-                <w:szCs w:val="22"/>
-                <w:lang w:val="en-US" w:eastAsia="en-US" w:bidi="ar-SA"/>
-              </w:rPr>
-            </w:pPr>
-            <w:r>
-              <w:rPr>
-                <w:rFonts w:ascii="Poppins" w:hAnsi="Poppins"/>
-                <w:sz w:val="22"/>
-                <w:szCs w:val="22"/>
-                <w:lang w:val="en-US" w:eastAsia="en-US" w:bidi="ar-SA"/>
-              </w:rPr>
-              <w:t>Developed full-stack applications using Node.js, React.js, Redux, and MongoDB, deployed on cloud-based infrastructure.</w:t>
+                <w:lang w:val="en-US"/>
+              </w:rPr>
+            </w:pPr>
+            <w:r>
+              <w:rPr>
+                <w:rFonts w:ascii="Poppins" w:hAnsi="Poppins"/>
+                <w:sz w:val="22"/>
+                <w:szCs w:val="22"/>
+                <w:lang w:val="en-US" w:eastAsia="en-US" w:bidi="ar-SA"/>
+              </w:rPr>
+              <w:t>Consulted regularly with customers on project status, proposals, and technical issues</w:t>
             </w:r>
           </w:p>
           <w:p>
@@ -1924,26 +2002,23 @@
               <w:widowControl w:val="false"/>
               <w:numPr>
                 <w:ilvl w:val="0"/>
-                <w:numId w:val="4"/>
+                <w:numId w:val="1"/>
               </w:numPr>
               <w:suppressAutoHyphens w:val="true"/>
               <w:spacing w:lineRule="auto" w:line="240" w:before="0" w:after="0"/>
               <w:jc w:val="left"/>
               <w:rPr>
-                <w:rFonts w:ascii="Poppins" w:hAnsi="Poppins"/>
-                <w:sz w:val="22"/>
-                <w:szCs w:val="22"/>
-                <w:lang w:val="en-US" w:eastAsia="en-US" w:bidi="ar-SA"/>
-              </w:rPr>
-            </w:pPr>
-            <w:r>
-              <w:rPr>
-                <w:rFonts w:ascii="Poppins" w:hAnsi="Poppins"/>
-                <w:sz w:val="22"/>
-                <w:szCs w:val="22"/>
-                <w:lang w:val="en-US" w:eastAsia="en-US" w:bidi="ar-SA"/>
-              </w:rPr>
-              <w:t>Designed RESTful APIs and contributed to foundational infrastructure and automation.</w:t>
+                <w:lang w:val="en-US"/>
+              </w:rPr>
+            </w:pPr>
+            <w:r>
+              <w:rPr>
+                <w:rFonts w:ascii="Poppins" w:hAnsi="Poppins"/>
+                <w:sz w:val="22"/>
+                <w:szCs w:val="22"/>
+                <w:lang w:val="en-US" w:eastAsia="en-US" w:bidi="ar-SA"/>
+              </w:rPr>
+              <w:t>Transformed existing software to correct errors, upgrade interfaces, and improve efficiency</w:t>
             </w:r>
           </w:p>
           <w:p>
@@ -1952,26 +2027,113 @@
               <w:widowControl w:val="false"/>
               <w:numPr>
                 <w:ilvl w:val="0"/>
-                <w:numId w:val="4"/>
+                <w:numId w:val="1"/>
               </w:numPr>
               <w:suppressAutoHyphens w:val="true"/>
               <w:spacing w:lineRule="auto" w:line="240" w:before="0" w:after="0"/>
               <w:jc w:val="left"/>
               <w:rPr>
-                <w:rFonts w:ascii="Poppins" w:hAnsi="Poppins"/>
-                <w:sz w:val="22"/>
-                <w:szCs w:val="22"/>
-                <w:lang w:val="en-US" w:eastAsia="en-US" w:bidi="ar-SA"/>
-              </w:rPr>
-            </w:pPr>
-            <w:r>
-              <w:rPr>
-                <w:rFonts w:ascii="Poppins" w:hAnsi="Poppins"/>
-                <w:sz w:val="22"/>
-                <w:szCs w:val="22"/>
-                <w:lang w:val="en-US" w:eastAsia="en-US" w:bidi="ar-SA"/>
-              </w:rPr>
-              <w:t>Designed, implemented, and used RESTful web services</w:t>
+                <w:lang w:val="en-US"/>
+              </w:rPr>
+            </w:pPr>
+            <w:r>
+              <w:rPr>
+                <w:rFonts w:ascii="Poppins" w:hAnsi="Poppins"/>
+                <w:sz w:val="22"/>
+                <w:szCs w:val="22"/>
+                <w:lang w:val="en-US" w:eastAsia="en-US" w:bidi="ar-SA"/>
+              </w:rPr>
+              <w:t>Collaborated diligently with other IT team members to plan, design, and develop smart solutions</w:t>
+            </w:r>
+          </w:p>
+          <w:p>
+            <w:pPr>
+              <w:pStyle w:val="Normal"/>
+              <w:widowControl w:val="false"/>
+              <w:suppressAutoHyphens w:val="true"/>
+              <w:spacing w:lineRule="auto" w:line="240" w:before="0" w:after="0"/>
+              <w:jc w:val="left"/>
+              <w:rPr>
+                <w:rFonts w:ascii="Poppins" w:hAnsi="Poppins"/>
+                <w:b/>
+                <w:bCs/>
+                <w:sz w:val="24"/>
+                <w:szCs w:val="24"/>
+                <w:lang w:val="en-US" w:eastAsia="en-US" w:bidi="ar-SA"/>
+              </w:rPr>
+            </w:pPr>
+            <w:r>
+              <w:rPr>
+                <w:rFonts w:ascii="Poppins" w:hAnsi="Poppins"/>
+                <w:b/>
+                <w:bCs/>
+                <w:sz w:val="24"/>
+                <w:szCs w:val="24"/>
+                <w:lang w:val="en-US" w:eastAsia="en-US" w:bidi="ar-SA"/>
+              </w:rPr>
+            </w:r>
+          </w:p>
+          <w:p>
+            <w:pPr>
+              <w:pStyle w:val="Normal"/>
+              <w:widowControl w:val="false"/>
+              <w:suppressAutoHyphens w:val="true"/>
+              <w:spacing w:lineRule="auto" w:line="240" w:before="0" w:after="0"/>
+              <w:jc w:val="left"/>
+              <w:rPr>
+                <w:sz w:val="22"/>
+                <w:szCs w:val="22"/>
+                <w:lang w:val="en-US"/>
+              </w:rPr>
+            </w:pPr>
+            <w:r>
+              <w:rPr>
+                <w:rFonts w:eastAsia="" w:cs="" w:ascii="Poppins" w:hAnsi="Poppins" w:cstheme="minorBidi" w:eastAsiaTheme="minorEastAsia"/>
+                <w:b/>
+                <w:bCs/>
+                <w:color w:val="auto"/>
+                <w:kern w:val="0"/>
+                <w:sz w:val="22"/>
+                <w:szCs w:val="22"/>
+                <w:lang w:val="en-US" w:eastAsia="en-US" w:bidi="ar-SA"/>
+              </w:rPr>
+              <w:t xml:space="preserve">Backend Engineer </w:t>
+            </w:r>
+            <w:r>
+              <w:rPr>
+                <w:rFonts w:ascii="Poppins" w:hAnsi="Poppins"/>
+                <w:b/>
+                <w:bCs/>
+                <w:sz w:val="22"/>
+                <w:szCs w:val="22"/>
+                <w:lang w:val="en-US" w:eastAsia="en-US" w:bidi="ar-SA"/>
+              </w:rPr>
+              <w:t>02/2011 – 03/2013</w:t>
+            </w:r>
+          </w:p>
+          <w:p>
+            <w:pPr>
+              <w:pStyle w:val="Normal"/>
+              <w:widowControl w:val="false"/>
+              <w:suppressAutoHyphens w:val="true"/>
+              <w:spacing w:lineRule="auto" w:line="240" w:before="0" w:after="0"/>
+              <w:jc w:val="left"/>
+              <w:rPr>
+                <w:sz w:val="22"/>
+                <w:szCs w:val="22"/>
+                <w:lang w:val="en-US"/>
+              </w:rPr>
+            </w:pPr>
+            <w:r>
+              <w:rPr>
+                <w:rFonts w:ascii="Poppins" w:hAnsi="Poppins"/>
+                <w:b/>
+                <w:bCs/>
+                <w:sz w:val="22"/>
+                <w:szCs w:val="22"/>
+                <w:lang w:val="en-US" w:eastAsia="en-US" w:bidi="ar-SA"/>
+              </w:rPr>
+              <w:t>Uniweb Technologies Pvt. Ltd, Kathmandu, Nepal</w:t>
             </w:r>
           </w:p>
           <w:p>
@@ -1980,41 +2142,90 @@
               <w:widowControl w:val="false"/>
               <w:numPr>
                 <w:ilvl w:val="0"/>
-                <w:numId w:val="4"/>
+                <w:numId w:val="5"/>
               </w:numPr>
               <w:suppressAutoHyphens w:val="true"/>
               <w:spacing w:lineRule="auto" w:line="240" w:before="0" w:after="0"/>
-              <w:jc w:val="left"/>
-              <w:rPr/>
-            </w:pPr>
-            <w:r>
-              <w:rPr>
-                <w:rFonts w:ascii="Poppins" w:hAnsi="Poppins"/>
-                <w:sz w:val="22"/>
-                <w:szCs w:val="22"/>
-                <w:lang w:val="en-US" w:eastAsia="en-US" w:bidi="ar-SA"/>
-              </w:rPr>
-              <w:t xml:space="preserve">Supported DevOps practices by managing environments using NVM, NPM, and </w:t>
-            </w:r>
-            <w:r>
-              <w:rPr>
-                <w:rFonts w:eastAsia="" w:cs="" w:ascii="Poppins" w:hAnsi="Poppins" w:cstheme="minorBidi" w:eastAsiaTheme="minorEastAsia"/>
-                <w:color w:val="auto"/>
-                <w:kern w:val="0"/>
-                <w:sz w:val="22"/>
-                <w:szCs w:val="22"/>
-                <w:lang w:val="en-US" w:eastAsia="en-US" w:bidi="ar-SA"/>
-              </w:rPr>
-              <w:t>MERN</w:t>
-            </w:r>
-            <w:r>
-              <w:rPr>
-                <w:rFonts w:ascii="Poppins" w:hAnsi="Poppins"/>
-                <w:sz w:val="22"/>
-                <w:szCs w:val="22"/>
-                <w:lang w:val="en-US" w:eastAsia="en-US" w:bidi="ar-SA"/>
-              </w:rPr>
-              <w:t xml:space="preserve"> stack configurations.</w:t>
+              <w:jc w:val="both"/>
+              <w:rPr>
+                <w:lang w:val="en-US"/>
+              </w:rPr>
+            </w:pPr>
+            <w:r>
+              <w:rPr>
+                <w:rFonts w:ascii="Poppins" w:hAnsi="Poppins"/>
+                <w:lang w:val="en-US" w:eastAsia="en-US" w:bidi="ar-SA"/>
+              </w:rPr>
+              <w:t>Lead and mentor a team of backend developers</w:t>
+            </w:r>
+          </w:p>
+          <w:p>
+            <w:pPr>
+              <w:pStyle w:val="Normal"/>
+              <w:widowControl w:val="false"/>
+              <w:numPr>
+                <w:ilvl w:val="0"/>
+                <w:numId w:val="1"/>
+              </w:numPr>
+              <w:suppressAutoHyphens w:val="true"/>
+              <w:spacing w:lineRule="auto" w:line="240" w:before="0" w:after="0"/>
+              <w:jc w:val="left"/>
+              <w:rPr>
+                <w:lang w:val="en-US"/>
+              </w:rPr>
+            </w:pPr>
+            <w:r>
+              <w:rPr>
+                <w:rFonts w:ascii="Poppins" w:hAnsi="Poppins"/>
+                <w:lang w:val="en-US" w:eastAsia="en-US" w:bidi="ar-SA"/>
+              </w:rPr>
+              <w:t>Design and develop scalable and reliable backend systems and APIs</w:t>
+            </w:r>
+          </w:p>
+          <w:p>
+            <w:pPr>
+              <w:pStyle w:val="Normal"/>
+              <w:widowControl w:val="false"/>
+              <w:numPr>
+                <w:ilvl w:val="0"/>
+                <w:numId w:val="1"/>
+              </w:numPr>
+              <w:suppressAutoHyphens w:val="true"/>
+              <w:spacing w:lineRule="auto" w:line="240" w:before="0" w:after="0"/>
+              <w:jc w:val="left"/>
+              <w:rPr>
+                <w:lang w:val="en-US"/>
+              </w:rPr>
+            </w:pPr>
+            <w:r>
+              <w:rPr>
+                <w:rFonts w:ascii="Poppins" w:hAnsi="Poppins"/>
+                <w:lang w:val="en-US" w:eastAsia="en-US" w:bidi="ar-SA"/>
+              </w:rPr>
+              <w:t>Collaborate with cross-functional teams to deliver optimal solutions</w:t>
+            </w:r>
+          </w:p>
+          <w:p>
+            <w:pPr>
+              <w:pStyle w:val="Normal"/>
+              <w:widowControl w:val="false"/>
+              <w:numPr>
+                <w:ilvl w:val="0"/>
+                <w:numId w:val="1"/>
+              </w:numPr>
+              <w:suppressAutoHyphens w:val="true"/>
+              <w:spacing w:lineRule="auto" w:line="240" w:before="0" w:after="0"/>
+              <w:jc w:val="left"/>
+              <w:rPr>
+                <w:lang w:val="en-US"/>
+              </w:rPr>
+            </w:pPr>
+            <w:r>
+              <w:rPr>
+                <w:rFonts w:ascii="Poppins" w:hAnsi="Poppins"/>
+                <w:lang w:val="en-US" w:eastAsia="en-US" w:bidi="ar-SA"/>
+              </w:rPr>
+              <w:t>Architect and optimize databases for efficient data storage and retrieval</w:t>
             </w:r>
           </w:p>
           <w:p>
@@ -2031,50 +2242,54 @@
               <w:jc w:val="left"/>
               <w:rPr>
                 <w:rFonts w:ascii="Poppins" w:hAnsi="Poppins"/>
-                <w:sz w:val="22"/>
-                <w:szCs w:val="22"/>
-                <w:lang w:val="en-US" w:eastAsia="en-US" w:bidi="ar-SA"/>
-              </w:rPr>
-            </w:pPr>
-            <w:r>
-              <w:rPr>
-                <w:rFonts w:ascii="Poppins" w:hAnsi="Poppins"/>
-                <w:sz w:val="22"/>
-                <w:szCs w:val="22"/>
-                <w:lang w:val="en-US" w:eastAsia="en-US" w:bidi="ar-SA"/>
-              </w:rPr>
-            </w:r>
-          </w:p>
-          <w:p>
-            <w:pPr>
-              <w:pStyle w:val="Normal"/>
-              <w:widowControl w:val="false"/>
-              <w:suppressAutoHyphens w:val="true"/>
-              <w:spacing w:lineRule="auto" w:line="240" w:before="0" w:after="0"/>
-              <w:jc w:val="left"/>
-              <w:rPr/>
-            </w:pPr>
-            <w:r>
-              <w:rPr>
-                <w:rStyle w:val="StrongEmphasis"/>
-                <w:rFonts w:ascii="Poppins" w:hAnsi="Poppins"/>
-                <w:sz w:val="24"/>
-                <w:szCs w:val="24"/>
-                <w:lang w:val="en-US" w:eastAsia="en-US" w:bidi="ar-SA"/>
-              </w:rPr>
-              <w:t>Freelance &amp; Self-Development</w:t>
-            </w:r>
-            <w:r>
-              <w:rPr>
-                <w:rFonts w:ascii="Poppins" w:hAnsi="Poppins"/>
-                <w:b/>
-                <w:sz w:val="24"/>
-                <w:szCs w:val="24"/>
-                <w:lang w:val="en-US" w:eastAsia="en-US" w:bidi="ar-SA"/>
-              </w:rPr>
-              <w:t xml:space="preserve"> | 07/2016 – 11/2017</w:t>
-              <w:br/>
-            </w:r>
+                <w:lang w:val="en-US" w:eastAsia="en-US" w:bidi="ar-SA"/>
+              </w:rPr>
+            </w:pPr>
+            <w:r>
+              <w:rPr>
+                <w:rFonts w:ascii="Poppins" w:hAnsi="Poppins"/>
+                <w:lang w:val="en-US" w:eastAsia="en-US" w:bidi="ar-SA"/>
+              </w:rPr>
+            </w:r>
+          </w:p>
+          <w:p>
+            <w:pPr>
+              <w:pStyle w:val="Normal"/>
+              <w:widowControl w:val="false"/>
+              <w:suppressAutoHyphens w:val="true"/>
+              <w:spacing w:lineRule="auto" w:line="240" w:before="0" w:after="0"/>
+              <w:jc w:val="left"/>
+              <w:rPr>
+                <w:sz w:val="22"/>
+                <w:szCs w:val="22"/>
+                <w:lang w:val="en-US"/>
+              </w:rPr>
+            </w:pPr>
+            <w:r>
+              <w:rPr>
+                <w:rFonts w:eastAsia="" w:cs="" w:ascii="Poppins" w:hAnsi="Poppins" w:cstheme="minorBidi" w:eastAsiaTheme="minorEastAsia"/>
+                <w:b/>
+                <w:bCs/>
+                <w:color w:val="auto"/>
+                <w:kern w:val="0"/>
+                <w:sz w:val="22"/>
+                <w:szCs w:val="22"/>
+                <w:lang w:val="en-US" w:eastAsia="en-US" w:bidi="ar-SA"/>
+              </w:rPr>
+              <w:t>Technical Sales Engineer | 04/2009 – 12/2010</w:t>
+            </w:r>
+          </w:p>
+          <w:p>
+            <w:pPr>
+              <w:pStyle w:val="Normal"/>
+              <w:widowControl w:val="false"/>
+              <w:suppressAutoHyphens w:val="true"/>
+              <w:spacing w:lineRule="auto" w:line="240" w:before="0" w:after="0"/>
+              <w:jc w:val="left"/>
+              <w:rPr>
+                <w:lang w:val="en-US"/>
+              </w:rPr>
+            </w:pPr>
             <w:r>
               <w:rPr>
                 <w:rFonts w:ascii="Poppins" w:hAnsi="Poppins"/>
@@ -2084,136 +2299,7 @@
                 <w:szCs w:val="24"/>
                 <w:lang w:val="en-US" w:eastAsia="en-US" w:bidi="ar-SA"/>
               </w:rPr>
-              <w:t>Focused on personal projects and skill development in preparation for future opportunities.</w:t>
-            </w:r>
-          </w:p>
-          <w:p>
-            <w:pPr>
-              <w:pStyle w:val="Normal"/>
-              <w:widowControl w:val="false"/>
-              <w:suppressAutoHyphens w:val="true"/>
-              <w:spacing w:lineRule="auto" w:line="240" w:before="0" w:after="0"/>
-              <w:jc w:val="left"/>
-              <w:rPr>
-                <w:rFonts w:ascii="Poppins" w:hAnsi="Poppins"/>
-                <w:b/>
-                <w:sz w:val="24"/>
-                <w:szCs w:val="24"/>
-                <w:lang w:val="en-US" w:eastAsia="en-US" w:bidi="ar-SA"/>
-              </w:rPr>
-            </w:pPr>
-            <w:r>
-              <w:rPr>
-                <w:rFonts w:ascii="Poppins" w:hAnsi="Poppins"/>
-                <w:b/>
-                <w:sz w:val="24"/>
-                <w:szCs w:val="24"/>
-                <w:lang w:val="en-US" w:eastAsia="en-US" w:bidi="ar-SA"/>
-              </w:rPr>
-            </w:r>
-          </w:p>
-          <w:p>
-            <w:pPr>
-              <w:pStyle w:val="Normal"/>
-              <w:widowControl w:val="false"/>
-              <w:suppressAutoHyphens w:val="true"/>
-              <w:spacing w:lineRule="auto" w:line="240" w:before="0" w:after="0"/>
-              <w:jc w:val="left"/>
-              <w:rPr>
-                <w:rFonts w:ascii="Poppins" w:hAnsi="Poppins"/>
-                <w:b/>
-                <w:bCs/>
-                <w:sz w:val="24"/>
-                <w:szCs w:val="24"/>
-                <w:lang w:val="en-US" w:eastAsia="en-US" w:bidi="ar-SA"/>
-              </w:rPr>
-            </w:pPr>
-            <w:r>
-              <w:rPr>
-                <w:rFonts w:ascii="Poppins" w:hAnsi="Poppins"/>
-                <w:b/>
-                <w:bCs/>
-                <w:sz w:val="24"/>
-                <w:szCs w:val="24"/>
-                <w:lang w:val="en-US" w:eastAsia="en-US" w:bidi="ar-SA"/>
-              </w:rPr>
-              <w:t xml:space="preserve">Senior Backend Developer | </w:t>
-            </w:r>
-            <w:r>
-              <w:rPr>
-                <w:rFonts w:eastAsia="" w:cs="" w:ascii="Poppins" w:hAnsi="Poppins" w:cstheme="minorBidi" w:eastAsiaTheme="minorEastAsia"/>
-                <w:b/>
-                <w:bCs/>
-                <w:color w:val="auto"/>
-                <w:kern w:val="0"/>
-                <w:sz w:val="24"/>
-                <w:szCs w:val="24"/>
-                <w:lang w:val="en-US" w:eastAsia="en-US" w:bidi="ar-SA"/>
-              </w:rPr>
-              <w:t>07</w:t>
-            </w:r>
-            <w:r>
-              <w:rPr>
-                <w:rFonts w:ascii="Poppins" w:hAnsi="Poppins"/>
-                <w:b/>
-                <w:bCs/>
-                <w:sz w:val="24"/>
-                <w:szCs w:val="24"/>
-                <w:lang w:val="en-US" w:eastAsia="en-US" w:bidi="ar-SA"/>
-              </w:rPr>
-              <w:t>/</w:t>
-            </w:r>
-            <w:r>
-              <w:rPr>
-                <w:rFonts w:eastAsia="" w:cs="" w:ascii="Poppins" w:hAnsi="Poppins" w:cstheme="minorBidi" w:eastAsiaTheme="minorEastAsia"/>
-                <w:b/>
-                <w:bCs/>
-                <w:color w:val="auto"/>
-                <w:kern w:val="0"/>
-                <w:sz w:val="24"/>
-                <w:szCs w:val="24"/>
-                <w:lang w:val="en-US" w:eastAsia="en-US" w:bidi="ar-SA"/>
-              </w:rPr>
-              <w:t>2013</w:t>
-            </w:r>
-            <w:r>
-              <w:rPr>
-                <w:rFonts w:ascii="Poppins" w:hAnsi="Poppins"/>
-                <w:b/>
-                <w:bCs/>
-                <w:sz w:val="24"/>
-                <w:szCs w:val="24"/>
-                <w:lang w:val="en-US" w:eastAsia="en-US" w:bidi="ar-SA"/>
-              </w:rPr>
-              <w:t xml:space="preserve"> – 06/2016</w:t>
-            </w:r>
-          </w:p>
-          <w:p>
-            <w:pPr>
-              <w:pStyle w:val="Normal"/>
-              <w:widowControl w:val="false"/>
-              <w:suppressAutoHyphens w:val="true"/>
-              <w:spacing w:lineRule="auto" w:line="240" w:before="0" w:after="0"/>
-              <w:jc w:val="left"/>
-              <w:rPr>
-                <w:rFonts w:ascii="Poppins" w:hAnsi="Poppins"/>
-                <w:b/>
-                <w:bCs/>
-                <w:sz w:val="22"/>
-                <w:szCs w:val="22"/>
-                <w:lang w:val="en-US" w:eastAsia="en-US" w:bidi="ar-SA"/>
-              </w:rPr>
-            </w:pPr>
-            <w:r>
-              <w:rPr>
-                <w:rFonts w:ascii="Poppins" w:hAnsi="Poppins"/>
-                <w:b/>
-                <w:bCs/>
-                <w:sz w:val="22"/>
-                <w:szCs w:val="22"/>
-                <w:lang w:val="en-US" w:eastAsia="en-US" w:bidi="ar-SA"/>
-              </w:rPr>
-              <w:t>Crossover Pvt. Ltd, Kathmandu, Nepal</w:t>
+              <w:t>Thakur International, Kathmandu, Nepal</w:t>
             </w:r>
           </w:p>
           <w:p>
@@ -2222,358 +2308,16 @@
               <w:widowControl w:val="false"/>
               <w:numPr>
                 <w:ilvl w:val="0"/>
-                <w:numId w:val="5"/>
+                <w:numId w:val="10"/>
               </w:numPr>
               <w:suppressAutoHyphens w:val="true"/>
               <w:spacing w:lineRule="auto" w:line="240" w:before="0" w:after="0"/>
               <w:jc w:val="left"/>
               <w:rPr>
-                <w:sz w:val="22"/>
-                <w:szCs w:val="22"/>
-                <w:lang w:val="en-US" w:eastAsia="en-US" w:bidi="ar-SA"/>
-              </w:rPr>
-            </w:pPr>
-            <w:r>
-              <w:rPr>
-                <w:rFonts w:ascii="Poppins" w:hAnsi="Poppins"/>
-                <w:sz w:val="22"/>
-                <w:szCs w:val="22"/>
-                <w:lang w:val="en-US" w:eastAsia="en-US" w:bidi="ar-SA"/>
-              </w:rPr>
-              <w:t>Consulted regularly with customers on project status, proposals, and technical issues</w:t>
-            </w:r>
-          </w:p>
-          <w:p>
-            <w:pPr>
-              <w:pStyle w:val="Normal"/>
-              <w:widowControl w:val="false"/>
-              <w:numPr>
-                <w:ilvl w:val="0"/>
-                <w:numId w:val="1"/>
-              </w:numPr>
-              <w:suppressAutoHyphens w:val="true"/>
-              <w:spacing w:lineRule="auto" w:line="240" w:before="0" w:after="0"/>
-              <w:jc w:val="left"/>
-              <w:rPr>
-                <w:rFonts w:ascii="Poppins" w:hAnsi="Poppins"/>
-                <w:sz w:val="22"/>
-                <w:szCs w:val="22"/>
-                <w:lang w:val="en-US" w:eastAsia="en-US" w:bidi="ar-SA"/>
-              </w:rPr>
-            </w:pPr>
-            <w:r>
-              <w:rPr>
-                <w:rFonts w:ascii="Poppins" w:hAnsi="Poppins"/>
-                <w:sz w:val="22"/>
-                <w:szCs w:val="22"/>
-                <w:lang w:val="en-US" w:eastAsia="en-US" w:bidi="ar-SA"/>
-              </w:rPr>
-              <w:t>Transformed existing software to correct errors, upgrade interfaces, and improve efficiency</w:t>
-            </w:r>
-          </w:p>
-          <w:p>
-            <w:pPr>
-              <w:pStyle w:val="Normal"/>
-              <w:widowControl w:val="false"/>
-              <w:numPr>
-                <w:ilvl w:val="0"/>
-                <w:numId w:val="1"/>
-              </w:numPr>
-              <w:suppressAutoHyphens w:val="true"/>
-              <w:spacing w:lineRule="auto" w:line="240" w:before="0" w:after="0"/>
-              <w:jc w:val="left"/>
-              <w:rPr>
-                <w:rFonts w:ascii="Poppins" w:hAnsi="Poppins"/>
-                <w:sz w:val="22"/>
-                <w:szCs w:val="22"/>
-                <w:lang w:val="en-US" w:eastAsia="en-US" w:bidi="ar-SA"/>
-              </w:rPr>
-            </w:pPr>
-            <w:r>
-              <w:rPr>
-                <w:rFonts w:ascii="Poppins" w:hAnsi="Poppins"/>
-                <w:sz w:val="22"/>
-                <w:szCs w:val="22"/>
-                <w:lang w:val="en-US" w:eastAsia="en-US" w:bidi="ar-SA"/>
-              </w:rPr>
-              <w:t>Collaborated diligently with other IT team members to plan, design, and develop smart solutions</w:t>
-            </w:r>
-          </w:p>
-          <w:p>
-            <w:pPr>
-              <w:pStyle w:val="Normal"/>
-              <w:widowControl w:val="false"/>
-              <w:suppressAutoHyphens w:val="true"/>
-              <w:spacing w:lineRule="auto" w:line="240" w:before="0" w:after="0"/>
-              <w:jc w:val="left"/>
-              <w:rPr>
-                <w:rFonts w:ascii="Poppins" w:hAnsi="Poppins"/>
-                <w:b/>
-                <w:bCs/>
-                <w:sz w:val="24"/>
-                <w:szCs w:val="24"/>
-                <w:lang w:val="en-US" w:eastAsia="en-US" w:bidi="ar-SA"/>
-              </w:rPr>
-            </w:pPr>
-            <w:r>
-              <w:rPr>
-                <w:rFonts w:ascii="Poppins" w:hAnsi="Poppins"/>
-                <w:b/>
-                <w:bCs/>
-                <w:sz w:val="24"/>
-                <w:szCs w:val="24"/>
-                <w:lang w:val="en-US" w:eastAsia="en-US" w:bidi="ar-SA"/>
-              </w:rPr>
-            </w:r>
-          </w:p>
-          <w:p>
-            <w:pPr>
-              <w:pStyle w:val="Normal"/>
-              <w:widowControl w:val="false"/>
-              <w:suppressAutoHyphens w:val="true"/>
-              <w:spacing w:lineRule="auto" w:line="240" w:before="0" w:after="0"/>
-              <w:jc w:val="left"/>
-              <w:rPr>
-                <w:b/>
-                <w:bCs/>
-              </w:rPr>
-            </w:pPr>
-            <w:r>
-              <w:rPr>
-                <w:rFonts w:eastAsia="" w:cs="" w:ascii="Poppins" w:hAnsi="Poppins" w:cstheme="minorBidi" w:eastAsiaTheme="minorEastAsia"/>
-                <w:b/>
-                <w:bCs/>
-                <w:color w:val="auto"/>
-                <w:kern w:val="0"/>
-                <w:sz w:val="24"/>
-                <w:szCs w:val="24"/>
-                <w:lang w:eastAsia="en-US" w:bidi="ar-SA"/>
-              </w:rPr>
-              <w:t xml:space="preserve">Backend Engineer </w:t>
-            </w:r>
-            <w:r>
-              <w:rPr>
-                <w:rFonts w:ascii="Poppins" w:hAnsi="Poppins"/>
-                <w:b/>
-                <w:bCs/>
-                <w:sz w:val="24"/>
-                <w:szCs w:val="24"/>
-                <w:lang w:eastAsia="en-US" w:bidi="ar-SA"/>
-              </w:rPr>
-              <w:t>02/2011 – 03/2013</w:t>
-            </w:r>
-          </w:p>
-          <w:p>
-            <w:pPr>
-              <w:pStyle w:val="Normal"/>
-              <w:widowControl w:val="false"/>
-              <w:suppressAutoHyphens w:val="true"/>
-              <w:spacing w:lineRule="auto" w:line="240" w:before="0" w:after="0"/>
-              <w:jc w:val="left"/>
-              <w:rPr>
-                <w:rFonts w:ascii="Poppins" w:hAnsi="Poppins"/>
-                <w:b/>
-                <w:bCs/>
-                <w:sz w:val="22"/>
-                <w:szCs w:val="22"/>
-                <w:lang w:val="en-US" w:eastAsia="en-US" w:bidi="ar-SA"/>
-              </w:rPr>
-            </w:pPr>
-            <w:r>
-              <w:rPr>
-                <w:rFonts w:ascii="Poppins" w:hAnsi="Poppins"/>
-                <w:b/>
-                <w:bCs/>
-                <w:sz w:val="22"/>
-                <w:szCs w:val="22"/>
-                <w:lang w:val="en-US" w:eastAsia="en-US" w:bidi="ar-SA"/>
-              </w:rPr>
-              <w:t>Uniweb Technologies Pvt. Ltd, Kathmandu, Nepal</w:t>
-            </w:r>
-          </w:p>
-          <w:p>
-            <w:pPr>
-              <w:pStyle w:val="Normal"/>
-              <w:widowControl w:val="false"/>
-              <w:numPr>
-                <w:ilvl w:val="0"/>
-                <w:numId w:val="6"/>
-              </w:numPr>
-              <w:suppressAutoHyphens w:val="true"/>
-              <w:spacing w:lineRule="auto" w:line="240" w:before="0" w:after="0"/>
-              <w:jc w:val="both"/>
-              <w:rPr>
-                <w:rFonts w:ascii="Poppins" w:hAnsi="Poppins"/>
-                <w:lang w:val="en-US" w:eastAsia="en-US" w:bidi="ar-SA"/>
-              </w:rPr>
-            </w:pPr>
-            <w:r>
-              <w:rPr>
-                <w:rFonts w:ascii="Poppins" w:hAnsi="Poppins"/>
-                <w:lang w:val="en-US" w:eastAsia="en-US" w:bidi="ar-SA"/>
-              </w:rPr>
-              <w:t>Lead and mentor a team of backend developers</w:t>
-            </w:r>
-          </w:p>
-          <w:p>
-            <w:pPr>
-              <w:pStyle w:val="Normal"/>
-              <w:widowControl w:val="false"/>
-              <w:numPr>
-                <w:ilvl w:val="0"/>
-                <w:numId w:val="1"/>
-              </w:numPr>
-              <w:suppressAutoHyphens w:val="true"/>
-              <w:spacing w:lineRule="auto" w:line="240" w:before="0" w:after="0"/>
-              <w:jc w:val="left"/>
-              <w:rPr>
-                <w:rFonts w:ascii="Poppins" w:hAnsi="Poppins"/>
-                <w:lang w:val="en-US" w:eastAsia="en-US" w:bidi="ar-SA"/>
-              </w:rPr>
-            </w:pPr>
-            <w:r>
-              <w:rPr>
-                <w:rFonts w:ascii="Poppins" w:hAnsi="Poppins"/>
-                <w:lang w:val="en-US" w:eastAsia="en-US" w:bidi="ar-SA"/>
-              </w:rPr>
-              <w:t>Design and develop scalable and reliable backend systems and APIs</w:t>
-            </w:r>
-          </w:p>
-          <w:p>
-            <w:pPr>
-              <w:pStyle w:val="Normal"/>
-              <w:widowControl w:val="false"/>
-              <w:numPr>
-                <w:ilvl w:val="0"/>
-                <w:numId w:val="1"/>
-              </w:numPr>
-              <w:suppressAutoHyphens w:val="true"/>
-              <w:spacing w:lineRule="auto" w:line="240" w:before="0" w:after="0"/>
-              <w:jc w:val="left"/>
-              <w:rPr>
-                <w:rFonts w:ascii="Poppins" w:hAnsi="Poppins"/>
-                <w:lang w:val="en-US" w:eastAsia="en-US" w:bidi="ar-SA"/>
-              </w:rPr>
-            </w:pPr>
-            <w:r>
-              <w:rPr>
-                <w:rFonts w:ascii="Poppins" w:hAnsi="Poppins"/>
-                <w:lang w:val="en-US" w:eastAsia="en-US" w:bidi="ar-SA"/>
-              </w:rPr>
-              <w:t>Collaborate with cross-functional teams to deliver optimal solutions</w:t>
-            </w:r>
-          </w:p>
-          <w:p>
-            <w:pPr>
-              <w:pStyle w:val="Normal"/>
-              <w:widowControl w:val="false"/>
-              <w:numPr>
-                <w:ilvl w:val="0"/>
-                <w:numId w:val="1"/>
-              </w:numPr>
-              <w:suppressAutoHyphens w:val="true"/>
-              <w:spacing w:lineRule="auto" w:line="240" w:before="0" w:after="0"/>
-              <w:jc w:val="left"/>
-              <w:rPr>
-                <w:rFonts w:ascii="Poppins" w:hAnsi="Poppins"/>
-                <w:lang w:val="en-US" w:eastAsia="en-US" w:bidi="ar-SA"/>
-              </w:rPr>
-            </w:pPr>
-            <w:r>
-              <w:rPr>
-                <w:rFonts w:ascii="Poppins" w:hAnsi="Poppins"/>
-                <w:lang w:val="en-US" w:eastAsia="en-US" w:bidi="ar-SA"/>
-              </w:rPr>
-              <w:t>Architect and optimize databases for efficient data storage and retrieval</w:t>
-            </w:r>
-          </w:p>
-          <w:p>
-            <w:pPr>
-              <w:pStyle w:val="Normal"/>
-              <w:widowControl w:val="false"/>
-              <w:numPr>
-                <w:ilvl w:val="0"/>
-                <w:numId w:val="0"/>
-              </w:numPr>
-              <w:suppressAutoHyphens w:val="true"/>
-              <w:spacing w:lineRule="auto" w:line="240" w:before="0" w:after="0"/>
-              <w:ind w:hanging="0" w:left="720"/>
-              <w:jc w:val="left"/>
-              <w:rPr>
-                <w:rFonts w:ascii="Poppins" w:hAnsi="Poppins"/>
-                <w:lang w:val="en-US" w:eastAsia="en-US" w:bidi="ar-SA"/>
-              </w:rPr>
-            </w:pPr>
-            <w:r>
-              <w:rPr>
-                <w:rFonts w:ascii="Poppins" w:hAnsi="Poppins"/>
-                <w:lang w:val="en-US" w:eastAsia="en-US" w:bidi="ar-SA"/>
-              </w:rPr>
-            </w:r>
-          </w:p>
-          <w:p>
-            <w:pPr>
-              <w:pStyle w:val="Normal"/>
-              <w:widowControl w:val="false"/>
-              <w:suppressAutoHyphens w:val="true"/>
-              <w:spacing w:lineRule="auto" w:line="240" w:before="0" w:after="0"/>
-              <w:jc w:val="left"/>
-              <w:rPr>
-                <w:rFonts w:ascii="Poppins" w:hAnsi="Poppins"/>
-                <w:b/>
-                <w:bCs/>
-                <w:sz w:val="24"/>
-                <w:szCs w:val="24"/>
-                <w:lang w:val="en-US" w:eastAsia="en-US" w:bidi="ar-SA"/>
-              </w:rPr>
-            </w:pPr>
-            <w:r>
-              <w:rPr>
-                <w:rFonts w:eastAsia="" w:cs="" w:ascii="Poppins" w:hAnsi="Poppins" w:cstheme="minorBidi" w:eastAsiaTheme="minorEastAsia"/>
-                <w:b/>
-                <w:bCs/>
-                <w:color w:val="auto"/>
-                <w:kern w:val="0"/>
-                <w:sz w:val="24"/>
-                <w:szCs w:val="24"/>
-                <w:lang w:val="en-US" w:eastAsia="en-US" w:bidi="ar-SA"/>
-              </w:rPr>
-              <w:t xml:space="preserve">Technical Sales Engineer | </w:t>
-            </w:r>
-            <w:r>
-              <w:rPr>
-                <w:rFonts w:eastAsia="" w:cs="" w:ascii="Poppins" w:hAnsi="Poppins" w:cstheme="minorBidi" w:eastAsiaTheme="minorEastAsia"/>
-                <w:b/>
-                <w:bCs/>
-                <w:color w:val="auto"/>
-                <w:kern w:val="0"/>
-                <w:sz w:val="22"/>
-                <w:szCs w:val="22"/>
-                <w:lang w:val="en-US" w:eastAsia="en-US" w:bidi="ar-SA"/>
-              </w:rPr>
-              <w:t>04/2009</w:t>
-            </w:r>
-            <w:r>
-              <w:rPr>
-                <w:rFonts w:eastAsia="" w:cs="" w:ascii="Poppins" w:hAnsi="Poppins" w:cstheme="minorBidi" w:eastAsiaTheme="minorEastAsia"/>
-                <w:b/>
-                <w:bCs/>
-                <w:color w:val="auto"/>
-                <w:kern w:val="0"/>
-                <w:sz w:val="24"/>
-                <w:szCs w:val="24"/>
-                <w:lang w:val="en-US" w:eastAsia="en-US" w:bidi="ar-SA"/>
-              </w:rPr>
-              <w:t xml:space="preserve"> – 12/2010</w:t>
-            </w:r>
-          </w:p>
-          <w:p>
-            <w:pPr>
-              <w:pStyle w:val="Normal"/>
-              <w:widowControl w:val="false"/>
-              <w:suppressAutoHyphens w:val="true"/>
-              <w:spacing w:lineRule="auto" w:line="240" w:before="0" w:after="0"/>
-              <w:jc w:val="left"/>
+                <w:lang w:val="en-US"/>
+              </w:rPr>
+            </w:pPr>
+            <w:r>
               <w:rPr>
                 <w:rFonts w:ascii="Poppins" w:hAnsi="Poppins"/>
                 <w:b w:val="false"/>
@@ -2582,48 +2326,6 @@
                 <w:szCs w:val="24"/>
                 <w:lang w:val="en-US" w:eastAsia="en-US" w:bidi="ar-SA"/>
               </w:rPr>
-            </w:pPr>
-            <w:r>
-              <w:rPr>
-                <w:rFonts w:ascii="Poppins" w:hAnsi="Poppins"/>
-                <w:b w:val="false"/>
-                <w:bCs w:val="false"/>
-                <w:sz w:val="24"/>
-                <w:szCs w:val="24"/>
-                <w:lang w:val="en-US" w:eastAsia="en-US" w:bidi="ar-SA"/>
-              </w:rPr>
-              <w:t>Thakur International, Kathmandu, Nepal</w:t>
-            </w:r>
-          </w:p>
-          <w:p>
-            <w:pPr>
-              <w:pStyle w:val="Normal"/>
-              <w:widowControl w:val="false"/>
-              <w:numPr>
-                <w:ilvl w:val="0"/>
-                <w:numId w:val="12"/>
-              </w:numPr>
-              <w:suppressAutoHyphens w:val="true"/>
-              <w:spacing w:lineRule="auto" w:line="240" w:before="0" w:after="0"/>
-              <w:jc w:val="left"/>
-              <w:rPr>
-                <w:rFonts w:ascii="Poppins" w:hAnsi="Poppins"/>
-                <w:b w:val="false"/>
-                <w:bCs w:val="false"/>
-                <w:sz w:val="24"/>
-                <w:szCs w:val="24"/>
-                <w:lang w:val="en-US" w:eastAsia="en-US" w:bidi="ar-SA"/>
-              </w:rPr>
-            </w:pPr>
-            <w:r>
-              <w:rPr>
-                <w:rFonts w:ascii="Poppins" w:hAnsi="Poppins"/>
-                <w:b w:val="false"/>
-                <w:bCs w:val="false"/>
-                <w:sz w:val="24"/>
-                <w:szCs w:val="24"/>
-                <w:lang w:val="en-US" w:eastAsia="en-US" w:bidi="ar-SA"/>
-              </w:rPr>
               <w:t>Managed pre-sales and post-sales technical solutions, supporting customer requirements and coordinating with sales teams.</w:t>
             </w:r>
           </w:p>
@@ -2664,12 +2366,9 @@
               <w:spacing w:lineRule="auto" w:line="240" w:before="0" w:after="0"/>
               <w:jc w:val="left"/>
               <w:rPr>
-                <w:rFonts w:ascii="Poppins" w:hAnsi="Poppins"/>
-                <w:b/>
-                <w:bCs/>
-                <w:sz w:val="24"/>
-                <w:szCs w:val="24"/>
-                <w:lang w:val="en-US" w:eastAsia="en-US" w:bidi="ar-SA"/>
+                <w:sz w:val="22"/>
+                <w:szCs w:val="22"/>
+                <w:lang w:val="en-US"/>
               </w:rPr>
             </w:pPr>
             <w:r>
@@ -2679,8 +2378,8 @@
                 <w:bCs/>
                 <w:color w:val="auto"/>
                 <w:kern w:val="0"/>
-                <w:sz w:val="24"/>
-                <w:szCs w:val="24"/>
+                <w:sz w:val="22"/>
+                <w:szCs w:val="22"/>
                 <w:lang w:val="en-US" w:eastAsia="en-US" w:bidi="ar-SA"/>
               </w:rPr>
               <w:t>Technical Sales Engineer | 03/2006 to 01/2009</w:t>
@@ -2694,12 +2393,7 @@
               <w:spacing w:lineRule="auto" w:line="240" w:before="0" w:after="0"/>
               <w:jc w:val="left"/>
               <w:rPr>
-                <w:rFonts w:ascii="Poppins" w:hAnsi="Poppins"/>
-                <w:b w:val="false"/>
-                <w:bCs w:val="false"/>
-                <w:sz w:val="22"/>
-                <w:szCs w:val="22"/>
-                <w:lang w:val="en-US" w:eastAsia="en-US" w:bidi="ar-SA"/>
+                <w:lang w:val="en-US"/>
               </w:rPr>
             </w:pPr>
             <w:r>
@@ -2722,18 +2416,13 @@
               <w:widowControl w:val="false"/>
               <w:numPr>
                 <w:ilvl w:val="0"/>
-                <w:numId w:val="13"/>
+                <w:numId w:val="11"/>
               </w:numPr>
               <w:suppressAutoHyphens w:val="true"/>
               <w:spacing w:lineRule="auto" w:line="240" w:before="0" w:after="0"/>
               <w:jc w:val="left"/>
               <w:rPr>
-                <w:rFonts w:ascii="Poppins" w:hAnsi="Poppins"/>
-                <w:b w:val="false"/>
-                <w:bCs w:val="false"/>
-                <w:sz w:val="22"/>
-                <w:szCs w:val="22"/>
-                <w:lang w:val="en-US" w:eastAsia="en-US" w:bidi="ar-SA"/>
+                <w:lang w:val="en-US"/>
               </w:rPr>
             </w:pPr>
             <w:r>
@@ -2787,19 +2476,18 @@
               <w:spacing w:lineRule="auto" w:line="240" w:before="0" w:after="0"/>
               <w:jc w:val="left"/>
               <w:rPr>
-                <w:rFonts w:ascii="Poppins" w:hAnsi="Poppins"/>
-                <w:sz w:val="24"/>
-                <w:szCs w:val="24"/>
-                <w:lang w:val="en-US" w:eastAsia="en-US" w:bidi="ar-SA"/>
-              </w:rPr>
-            </w:pPr>
-            <w:r>
-              <w:rPr>
-                <w:rFonts w:ascii="Poppins" w:hAnsi="Poppins"/>
-                <w:b/>
-                <w:bCs/>
-                <w:sz w:val="24"/>
-                <w:szCs w:val="24"/>
+                <w:sz w:val="22"/>
+                <w:szCs w:val="22"/>
+                <w:lang w:val="en-US"/>
+              </w:rPr>
+            </w:pPr>
+            <w:r>
+              <w:rPr>
+                <w:rFonts w:ascii="Poppins" w:hAnsi="Poppins"/>
+                <w:b/>
+                <w:bCs/>
+                <w:sz w:val="22"/>
+                <w:szCs w:val="22"/>
                 <w:u w:val="single"/>
                 <w:lang w:val="en-US" w:eastAsia="en-US" w:bidi="ar-SA"/>
               </w:rPr>
@@ -2808,401 +2496,219 @@
           </w:p>
           <w:p>
             <w:pPr>
-              <w:pStyle w:val="Normal"/>
-              <w:widowControl w:val="false"/>
-              <w:suppressAutoHyphens w:val="true"/>
-              <w:spacing w:lineRule="auto" w:line="240" w:before="0" w:after="0"/>
-              <w:jc w:val="left"/>
+              <w:pStyle w:val="BodyText"/>
+              <w:widowControl w:val="false"/>
+              <w:suppressAutoHyphens w:val="true"/>
+              <w:spacing w:lineRule="auto" w:line="240" w:before="0" w:after="0"/>
+              <w:jc w:val="left"/>
+              <w:rPr/>
+            </w:pPr>
+            <w:r>
+              <w:rPr>
+                <w:rStyle w:val="StrongEmphasis"/>
+                <w:rFonts w:ascii="Poppins" w:hAnsi="Poppins"/>
+                <w:b w:val="false"/>
+                <w:bCs w:val="false"/>
+                <w:sz w:val="22"/>
+                <w:szCs w:val="22"/>
+                <w:lang w:val="en-US" w:eastAsia="en-US" w:bidi="ar-SA"/>
+              </w:rPr>
+              <w:t>Bachelor’s Degree in Business Studies, Tribhuvan University, Institute of Medicine, Kathmandu, Nepal (2008–2014)</w:t>
+            </w:r>
+          </w:p>
+          <w:p>
+            <w:pPr>
+              <w:pStyle w:val="BodyText"/>
+              <w:rPr>
+                <w:sz w:val="22"/>
+                <w:szCs w:val="22"/>
+              </w:rPr>
+            </w:pPr>
+            <w:r>
+              <w:rPr>
+                <w:sz w:val="22"/>
+                <w:szCs w:val="22"/>
+              </w:rPr>
+              <w:t>Vocational / Self-directed studies in Computer Science and Software Engineering</w:t>
+            </w:r>
+          </w:p>
+          <w:p>
+            <w:pPr>
+              <w:pStyle w:val="Normal"/>
+              <w:widowControl w:val="false"/>
+              <w:suppressAutoHyphens w:val="true"/>
+              <w:spacing w:lineRule="auto" w:line="240" w:before="0" w:after="0"/>
+              <w:jc w:val="left"/>
+              <w:rPr>
+                <w:b w:val="false"/>
+                <w:bCs w:val="false"/>
+                <w:lang w:val="en-US" w:eastAsia="en-US" w:bidi="ar-SA"/>
+              </w:rPr>
+            </w:pPr>
+            <w:r>
+              <w:rPr>
+                <w:b w:val="false"/>
+                <w:bCs w:val="false"/>
+                <w:lang w:val="en-US" w:eastAsia="en-US" w:bidi="ar-SA"/>
+              </w:rPr>
+            </w:r>
+          </w:p>
+          <w:p>
+            <w:pPr>
+              <w:pStyle w:val="Normal"/>
+              <w:widowControl w:val="false"/>
+              <w:suppressAutoHyphens w:val="true"/>
+              <w:spacing w:lineRule="auto" w:line="240" w:before="0" w:after="0"/>
+              <w:jc w:val="left"/>
+              <w:rPr>
+                <w:lang w:val="en-US"/>
+              </w:rPr>
+            </w:pPr>
+            <w:r>
+              <w:rPr>
+                <w:rFonts w:ascii="Poppins" w:hAnsi="Poppins"/>
+                <w:b/>
+                <w:bCs w:val="false"/>
+                <w:sz w:val="22"/>
+                <w:szCs w:val="22"/>
+                <w:u w:val="single"/>
+                <w:lang w:val="en-US" w:eastAsia="en-US" w:bidi="ar-SA"/>
+              </w:rPr>
+              <w:t>Languages:</w:t>
+            </w:r>
+            <w:r>
               <w:rPr>
                 <w:rFonts w:ascii="Poppins" w:hAnsi="Poppins"/>
                 <w:b w:val="false"/>
                 <w:bCs w:val="false"/>
                 <w:sz w:val="24"/>
                 <w:szCs w:val="24"/>
-                <w:lang w:val="en-US" w:eastAsia="en-US" w:bidi="ar-SA"/>
-              </w:rPr>
-            </w:pPr>
+                <w:u w:val="single"/>
+                <w:lang w:val="en-US" w:eastAsia="en-US" w:bidi="ar-SA"/>
+              </w:rPr>
+              <w:t xml:space="preserve"> </w:t>
+            </w:r>
             <w:r>
               <w:rPr>
                 <w:rFonts w:ascii="Poppins" w:hAnsi="Poppins"/>
                 <w:b w:val="false"/>
                 <w:bCs w:val="false"/>
-                <w:sz w:val="24"/>
-                <w:szCs w:val="24"/>
-                <w:lang w:val="en-US" w:eastAsia="en-US" w:bidi="ar-SA"/>
-              </w:rPr>
-              <w:t>Bachelor's Degree in Business Study</w:t>
-            </w:r>
-          </w:p>
-          <w:p>
-            <w:pPr>
-              <w:pStyle w:val="Normal"/>
-              <w:widowControl w:val="false"/>
-              <w:suppressAutoHyphens w:val="true"/>
-              <w:spacing w:lineRule="auto" w:line="240" w:before="0" w:after="0"/>
-              <w:jc w:val="left"/>
-              <w:rPr>
-                <w:rFonts w:ascii="Poppins" w:hAnsi="Poppins"/>
-                <w:sz w:val="24"/>
-                <w:szCs w:val="24"/>
-                <w:lang w:val="en-US" w:eastAsia="en-US" w:bidi="ar-SA"/>
-              </w:rPr>
-            </w:pPr>
-            <w:r>
-              <w:rPr>
-                <w:rFonts w:ascii="Poppins" w:hAnsi="Poppins"/>
+                <w:sz w:val="22"/>
+                <w:szCs w:val="22"/>
+                <w:u w:val="single"/>
+                <w:lang w:val="en-US" w:eastAsia="en-US" w:bidi="ar-SA"/>
+              </w:rPr>
+              <w:t>Fluent in English, Norwegian, and Nepali (speaking, writing, and listening).</w:t>
+            </w:r>
+          </w:p>
+          <w:p>
+            <w:pPr>
+              <w:pStyle w:val="Normal"/>
+              <w:widowControl w:val="false"/>
+              <w:suppressAutoHyphens w:val="true"/>
+              <w:spacing w:lineRule="auto" w:line="240" w:before="0" w:after="0"/>
+              <w:jc w:val="left"/>
+              <w:rPr>
+                <w:lang w:val="en-US"/>
+              </w:rPr>
+            </w:pPr>
+            <w:r>
+              <w:rPr>
+                <w:rFonts w:ascii="Poppins" w:hAnsi="Poppins"/>
+                <w:b/>
+                <w:bCs/>
+                <w:sz w:val="22"/>
+                <w:szCs w:val="22"/>
+                <w:u w:val="single"/>
+                <w:lang w:val="en-US" w:eastAsia="en-US" w:bidi="ar-SA"/>
+              </w:rPr>
+              <w:t>References:</w:t>
+            </w:r>
+            <w:r>
+              <w:rPr>
+                <w:rFonts w:ascii="Poppins" w:hAnsi="Poppins"/>
+                <w:b/>
+                <w:bCs/>
+                <w:sz w:val="22"/>
+                <w:szCs w:val="22"/>
+                <w:u w:val="none"/>
+                <w:lang w:val="en-US" w:eastAsia="en-US" w:bidi="ar-SA"/>
+              </w:rPr>
+              <w:t xml:space="preserve"> </w:t>
+            </w:r>
+            <w:r>
+              <w:rPr>
+                <w:rFonts w:ascii="Poppins" w:hAnsi="Poppins"/>
+                <w:sz w:val="22"/>
+                <w:szCs w:val="22"/>
+                <w:lang w:val="en-US" w:eastAsia="en-US" w:bidi="ar-SA"/>
+              </w:rPr>
+              <w:t>Available upon request</w:t>
+            </w:r>
+          </w:p>
+          <w:p>
+            <w:pPr>
+              <w:pStyle w:val="Normal"/>
+              <w:widowControl w:val="false"/>
+              <w:suppressAutoHyphens w:val="true"/>
+              <w:spacing w:lineRule="auto" w:line="240" w:before="0" w:after="0"/>
+              <w:jc w:val="left"/>
+              <w:rPr>
+                <w:lang w:val="en-US"/>
+              </w:rPr>
+            </w:pPr>
+            <w:r>
+              <w:rPr>
+                <w:rFonts w:eastAsia="" w:cs="" w:ascii="Poppins" w:hAnsi="Poppins" w:cstheme="minorBidi" w:eastAsiaTheme="minorEastAsia"/>
+                <w:b/>
+                <w:bCs/>
+                <w:color w:val="auto"/>
+                <w:kern w:val="0"/>
+                <w:sz w:val="22"/>
+                <w:szCs w:val="22"/>
+                <w:u w:val="single"/>
+                <w:lang w:val="en-US" w:eastAsia="en-US" w:bidi="ar-SA"/>
+              </w:rPr>
+              <w:t>Driving License</w:t>
+            </w:r>
+            <w:r>
+              <w:rPr>
+                <w:rFonts w:eastAsia="" w:cs="" w:ascii="Poppins" w:hAnsi="Poppins" w:cstheme="minorBidi" w:eastAsiaTheme="minorEastAsia"/>
+                <w:b/>
+                <w:bCs/>
+                <w:color w:val="auto"/>
+                <w:kern w:val="0"/>
+                <w:sz w:val="22"/>
+                <w:szCs w:val="22"/>
+                <w:u w:val="single"/>
+                <w:lang w:val="en-US" w:eastAsia="en-US" w:bidi="ar-SA"/>
+              </w:rPr>
+              <w:t>s</w:t>
+            </w:r>
+            <w:r>
+              <w:rPr>
+                <w:rFonts w:eastAsia="" w:cs="" w:ascii="Poppins" w:hAnsi="Poppins" w:cstheme="minorBidi" w:eastAsiaTheme="minorEastAsia"/>
+                <w:b/>
+                <w:bCs/>
+                <w:color w:val="auto"/>
+                <w:kern w:val="0"/>
+                <w:sz w:val="22"/>
+                <w:szCs w:val="22"/>
+                <w:u w:val="none"/>
+                <w:lang w:val="en-US" w:eastAsia="en-US" w:bidi="ar-SA"/>
+              </w:rPr>
+              <w:t xml:space="preserve">: </w:t>
+            </w:r>
+            <w:r>
+              <w:rPr>
+                <w:rFonts w:eastAsia="" w:cs="" w:ascii="Poppins" w:hAnsi="Poppins" w:cstheme="minorBidi" w:eastAsiaTheme="minorEastAsia"/>
                 <w:b w:val="false"/>
                 <w:bCs w:val="false"/>
-                <w:sz w:val="24"/>
-                <w:szCs w:val="24"/>
-                <w:lang w:val="en-US" w:eastAsia="en-US" w:bidi="ar-SA"/>
-              </w:rPr>
-              <w:t>Tribhuvan University, Institute of Medicine – 2008 – 2014 Kathmandu, Nepal</w:t>
-            </w:r>
-          </w:p>
-          <w:p>
-            <w:pPr>
-              <w:pStyle w:val="BodyText"/>
-              <w:widowControl w:val="false"/>
-              <w:suppressAutoHyphens w:val="true"/>
-              <w:spacing w:lineRule="auto" w:line="240" w:before="0" w:after="0"/>
-              <w:jc w:val="left"/>
-              <w:rPr/>
-            </w:pPr>
-            <w:r>
-              <w:rPr>
-                <w:rStyle w:val="StrongEmphasis"/>
-                <w:rFonts w:ascii="Poppins" w:hAnsi="Poppins"/>
-                <w:b w:val="false"/>
-                <w:bCs w:val="false"/>
-                <w:sz w:val="24"/>
-                <w:szCs w:val="24"/>
-                <w:lang w:val="en-US" w:eastAsia="en-US" w:bidi="ar-SA"/>
-              </w:rPr>
-              <w:t>Vocational education in Computer Science and Software Engineering</w:t>
-            </w:r>
-          </w:p>
-          <w:p>
-            <w:pPr>
-              <w:pStyle w:val="Normal"/>
-              <w:widowControl w:val="false"/>
-              <w:suppressAutoHyphens w:val="true"/>
-              <w:spacing w:lineRule="auto" w:line="240" w:before="0" w:after="0"/>
-              <w:jc w:val="left"/>
-              <w:rPr>
-                <w:rStyle w:val="StrongEmphasis"/>
-                <w:rFonts w:ascii="Poppins" w:hAnsi="Poppins"/>
-                <w:b w:val="false"/>
-                <w:bCs w:val="false"/>
-                <w:sz w:val="24"/>
-                <w:szCs w:val="24"/>
-                <w:lang w:val="en-US" w:eastAsia="en-US" w:bidi="ar-SA"/>
-              </w:rPr>
-            </w:pPr>
-            <w:r>
-              <w:rPr>
-                <w:rFonts w:ascii="Poppins" w:hAnsi="Poppins"/>
-                <w:b w:val="false"/>
-                <w:bCs w:val="false"/>
-                <w:sz w:val="24"/>
-                <w:szCs w:val="24"/>
-                <w:lang w:val="en-US" w:eastAsia="en-US" w:bidi="ar-SA"/>
-              </w:rPr>
-            </w:r>
-          </w:p>
-          <w:p>
-            <w:pPr>
-              <w:pStyle w:val="Normal"/>
-              <w:widowControl w:val="false"/>
-              <w:suppressAutoHyphens w:val="true"/>
-              <w:spacing w:lineRule="auto" w:line="240" w:before="0" w:after="0"/>
-              <w:jc w:val="left"/>
-              <w:rPr>
-                <w:b w:val="false"/>
-                <w:bCs w:val="false"/>
-                <w:lang w:val="en-US" w:eastAsia="en-US" w:bidi="ar-SA"/>
-              </w:rPr>
-            </w:pPr>
-            <w:r>
-              <w:rPr>
-                <w:b w:val="false"/>
-                <w:bCs w:val="false"/>
-                <w:lang w:val="en-US" w:eastAsia="en-US" w:bidi="ar-SA"/>
-              </w:rPr>
-            </w:r>
-          </w:p>
-          <w:p>
-            <w:pPr>
-              <w:pStyle w:val="Normal"/>
-              <w:widowControl w:val="false"/>
-              <w:suppressAutoHyphens w:val="true"/>
-              <w:spacing w:lineRule="auto" w:line="240" w:before="0" w:after="0"/>
-              <w:jc w:val="left"/>
-              <w:rPr>
-                <w:rFonts w:ascii="Poppins" w:hAnsi="Poppins"/>
-                <w:sz w:val="24"/>
-                <w:szCs w:val="24"/>
-                <w:lang w:val="en-US" w:eastAsia="en-US" w:bidi="ar-SA"/>
-              </w:rPr>
-            </w:pPr>
-            <w:r>
-              <w:rPr>
-                <w:rFonts w:ascii="Poppins" w:hAnsi="Poppins"/>
-                <w:b/>
-                <w:bCs/>
-                <w:sz w:val="24"/>
-                <w:szCs w:val="24"/>
-                <w:u w:val="single"/>
-                <w:lang w:val="en-US" w:eastAsia="en-US" w:bidi="ar-SA"/>
-              </w:rPr>
-              <w:t>Languages</w:t>
-            </w:r>
-          </w:p>
-          <w:p>
-            <w:pPr>
-              <w:pStyle w:val="Normal"/>
-              <w:widowControl w:val="false"/>
-              <w:numPr>
-                <w:ilvl w:val="0"/>
-                <w:numId w:val="7"/>
-              </w:numPr>
-              <w:suppressAutoHyphens w:val="true"/>
-              <w:spacing w:lineRule="auto" w:line="240" w:before="0" w:after="0"/>
-              <w:jc w:val="left"/>
-              <w:rPr>
-                <w:sz w:val="22"/>
-                <w:szCs w:val="22"/>
-                <w:lang w:val="en-US" w:eastAsia="en-US" w:bidi="ar-SA"/>
-              </w:rPr>
-            </w:pPr>
-            <w:r>
-              <w:rPr>
-                <w:rFonts w:ascii="Poppins" w:hAnsi="Poppins"/>
-                <w:b w:val="false"/>
-                <w:bCs w:val="false"/>
-                <w:sz w:val="22"/>
-                <w:szCs w:val="22"/>
-                <w:lang w:val="en-US" w:eastAsia="en-US" w:bidi="ar-SA"/>
-              </w:rPr>
-              <w:t>English: Fluent Speaking, Writing, and Listening</w:t>
-            </w:r>
-          </w:p>
-          <w:p>
-            <w:pPr>
-              <w:pStyle w:val="Normal"/>
-              <w:widowControl w:val="false"/>
-              <w:numPr>
-                <w:ilvl w:val="0"/>
-                <w:numId w:val="3"/>
-              </w:numPr>
-              <w:suppressAutoHyphens w:val="true"/>
-              <w:spacing w:lineRule="auto" w:line="240" w:before="0" w:after="0"/>
-              <w:jc w:val="left"/>
-              <w:rPr>
-                <w:rFonts w:ascii="Poppins" w:hAnsi="Poppins"/>
-                <w:sz w:val="22"/>
-                <w:szCs w:val="22"/>
-                <w:lang w:val="en-US" w:eastAsia="en-US" w:bidi="ar-SA"/>
-              </w:rPr>
-            </w:pPr>
-            <w:r>
-              <w:rPr>
-                <w:rFonts w:ascii="Poppins" w:hAnsi="Poppins"/>
-                <w:b w:val="false"/>
-                <w:bCs w:val="false"/>
-                <w:sz w:val="22"/>
-                <w:szCs w:val="22"/>
-                <w:lang w:val="en-US" w:eastAsia="en-US" w:bidi="ar-SA"/>
-              </w:rPr>
-              <w:t>Norwegian: Fluent Speaking, Writing, and Listening</w:t>
-            </w:r>
-          </w:p>
-          <w:p>
-            <w:pPr>
-              <w:pStyle w:val="Normal"/>
-              <w:widowControl w:val="false"/>
-              <w:numPr>
-                <w:ilvl w:val="0"/>
-                <w:numId w:val="3"/>
-              </w:numPr>
-              <w:suppressAutoHyphens w:val="true"/>
-              <w:spacing w:lineRule="auto" w:line="240" w:before="0" w:after="0"/>
-              <w:jc w:val="left"/>
-              <w:rPr>
-                <w:rFonts w:ascii="Poppins" w:hAnsi="Poppins"/>
-                <w:sz w:val="22"/>
-                <w:szCs w:val="22"/>
-                <w:lang w:val="en-US" w:eastAsia="en-US" w:bidi="ar-SA"/>
-              </w:rPr>
-            </w:pPr>
-            <w:r>
-              <w:rPr>
-                <w:rFonts w:ascii="Poppins" w:hAnsi="Poppins"/>
-                <w:b w:val="false"/>
-                <w:bCs w:val="false"/>
-                <w:sz w:val="22"/>
-                <w:szCs w:val="22"/>
-                <w:lang w:val="en-US" w:eastAsia="en-US" w:bidi="ar-SA"/>
-              </w:rPr>
-              <w:t>Nepali: Fluent Speaking, Writing, and Listening</w:t>
-            </w:r>
-          </w:p>
-          <w:p>
-            <w:pPr>
-              <w:pStyle w:val="Normal"/>
-              <w:widowControl w:val="false"/>
-              <w:suppressAutoHyphens w:val="true"/>
-              <w:spacing w:lineRule="auto" w:line="240" w:before="0" w:after="0"/>
-              <w:jc w:val="left"/>
-              <w:rPr>
-                <w:rFonts w:ascii="Poppins" w:hAnsi="Poppins"/>
-                <w:b/>
-                <w:bCs/>
-                <w:sz w:val="28"/>
-                <w:szCs w:val="28"/>
-                <w:u w:val="single"/>
-                <w:lang w:val="en-US" w:eastAsia="en-US" w:bidi="ar-SA"/>
-              </w:rPr>
-            </w:pPr>
-            <w:r>
-              <w:rPr>
-                <w:rFonts w:ascii="Poppins" w:hAnsi="Poppins"/>
-                <w:b/>
-                <w:bCs/>
-                <w:sz w:val="28"/>
-                <w:szCs w:val="28"/>
-                <w:u w:val="single"/>
-                <w:lang w:val="en-US" w:eastAsia="en-US" w:bidi="ar-SA"/>
-              </w:rPr>
-            </w:r>
-          </w:p>
-          <w:p>
-            <w:pPr>
-              <w:pStyle w:val="Normal"/>
-              <w:widowControl w:val="false"/>
-              <w:suppressAutoHyphens w:val="true"/>
-              <w:spacing w:lineRule="auto" w:line="240" w:before="0" w:after="0"/>
-              <w:jc w:val="left"/>
-              <w:rPr>
-                <w:rFonts w:ascii="Poppins" w:hAnsi="Poppins"/>
-                <w:sz w:val="24"/>
-                <w:szCs w:val="24"/>
-                <w:u w:val="single"/>
-                <w:lang w:val="en-US" w:eastAsia="en-US" w:bidi="ar-SA"/>
-              </w:rPr>
-            </w:pPr>
-            <w:r>
-              <w:rPr>
-                <w:rFonts w:ascii="Poppins" w:hAnsi="Poppins"/>
-                <w:b/>
-                <w:bCs/>
-                <w:sz w:val="24"/>
-                <w:szCs w:val="24"/>
-                <w:u w:val="single"/>
-                <w:lang w:val="en-US" w:eastAsia="en-US" w:bidi="ar-SA"/>
-              </w:rPr>
-              <w:t>References</w:t>
-            </w:r>
-          </w:p>
-          <w:p>
-            <w:pPr>
-              <w:pStyle w:val="Normal"/>
-              <w:widowControl w:val="false"/>
-              <w:suppressAutoHyphens w:val="true"/>
-              <w:spacing w:lineRule="auto" w:line="240" w:before="0" w:after="0"/>
-              <w:jc w:val="left"/>
-              <w:rPr>
-                <w:rFonts w:ascii="Poppins" w:hAnsi="Poppins"/>
-                <w:sz w:val="24"/>
-                <w:szCs w:val="24"/>
-                <w:lang w:val="en-US" w:eastAsia="en-US" w:bidi="ar-SA"/>
-              </w:rPr>
-            </w:pPr>
-            <w:r>
-              <w:rPr>
-                <w:rFonts w:ascii="Poppins" w:hAnsi="Poppins"/>
-                <w:sz w:val="24"/>
-                <w:szCs w:val="24"/>
-                <w:lang w:val="en-US" w:eastAsia="en-US" w:bidi="ar-SA"/>
-              </w:rPr>
-              <w:t>Available upon request</w:t>
-            </w:r>
-          </w:p>
-          <w:p>
-            <w:pPr>
-              <w:pStyle w:val="Normal"/>
-              <w:widowControl w:val="false"/>
-              <w:suppressAutoHyphens w:val="true"/>
-              <w:spacing w:lineRule="auto" w:line="240" w:before="0" w:after="0"/>
-              <w:jc w:val="left"/>
-              <w:rPr>
-                <w:rFonts w:ascii="Poppins" w:hAnsi="Poppins"/>
-                <w:sz w:val="24"/>
-                <w:szCs w:val="24"/>
-                <w:lang w:val="en-US" w:eastAsia="en-US" w:bidi="ar-SA"/>
-              </w:rPr>
-            </w:pPr>
-            <w:r>
-              <w:rPr>
-                <w:rFonts w:ascii="Poppins" w:hAnsi="Poppins"/>
-                <w:sz w:val="24"/>
-                <w:szCs w:val="24"/>
-                <w:lang w:val="en-US" w:eastAsia="en-US" w:bidi="ar-SA"/>
-              </w:rPr>
-            </w:r>
-          </w:p>
-          <w:p>
-            <w:pPr>
-              <w:pStyle w:val="Normal"/>
-              <w:widowControl w:val="false"/>
-              <w:suppressAutoHyphens w:val="true"/>
-              <w:spacing w:lineRule="auto" w:line="240" w:before="0" w:after="0"/>
-              <w:jc w:val="left"/>
-              <w:rPr>
-                <w:rFonts w:ascii="Poppins" w:hAnsi="Poppins"/>
-                <w:b/>
-                <w:bCs/>
-                <w:sz w:val="24"/>
-                <w:szCs w:val="24"/>
-                <w:u w:val="single"/>
-                <w:lang w:val="en-US" w:eastAsia="en-US" w:bidi="ar-SA"/>
-              </w:rPr>
-            </w:pPr>
-            <w:r>
-              <w:rPr>
-                <w:rFonts w:eastAsia="" w:cs="" w:ascii="Poppins" w:hAnsi="Poppins" w:cstheme="minorBidi" w:eastAsiaTheme="minorEastAsia"/>
-                <w:b/>
-                <w:bCs/>
                 <w:color w:val="auto"/>
                 <w:kern w:val="0"/>
-                <w:sz w:val="24"/>
-                <w:szCs w:val="24"/>
-                <w:u w:val="single"/>
-                <w:lang w:val="en-US" w:eastAsia="en-US" w:bidi="ar-SA"/>
-              </w:rPr>
-              <w:t>Driving License</w:t>
-            </w:r>
-          </w:p>
-          <w:p>
-            <w:pPr>
-              <w:pStyle w:val="Normal"/>
-              <w:widowControl w:val="false"/>
-              <w:suppressAutoHyphens w:val="true"/>
-              <w:spacing w:lineRule="auto" w:line="240" w:before="0" w:after="0"/>
-              <w:jc w:val="left"/>
-              <w:rPr>
-                <w:sz w:val="24"/>
-                <w:szCs w:val="24"/>
-                <w:lang w:val="en-US" w:eastAsia="en-US" w:bidi="ar-SA"/>
-              </w:rPr>
-            </w:pPr>
-            <w:r>
-              <w:rPr>
-                <w:rFonts w:eastAsia="" w:cs="" w:ascii="Poppins" w:hAnsi="Poppins" w:cstheme="minorBidi" w:eastAsiaTheme="minorEastAsia"/>
-                <w:color w:val="auto"/>
-                <w:kern w:val="0"/>
-                <w:sz w:val="24"/>
-                <w:szCs w:val="24"/>
+                <w:sz w:val="22"/>
+                <w:szCs w:val="22"/>
+                <w:u w:val="none"/>
                 <w:lang w:val="en-US" w:eastAsia="en-US" w:bidi="ar-SA"/>
               </w:rPr>
               <w:t>UAE</w:t>
@@ -3219,11 +2725,13 @@
         <w:spacing w:lineRule="auto" w:line="240" w:before="0" w:after="0"/>
         <w:rPr>
           <w:rFonts w:ascii="Poppins" w:hAnsi="Poppins"/>
+          <w:lang w:val="en-US"/>
         </w:rPr>
       </w:pPr>
       <w:r>
         <w:rPr>
           <w:rFonts w:ascii="Poppins" w:hAnsi="Poppins"/>
+          <w:lang w:val="en-US"/>
         </w:rPr>
       </w:r>
     </w:p>
@@ -3535,97 +3043,97 @@
     <w:lvl w:ilvl="1">
       <w:start w:val="1"/>
       <w:numFmt w:val="bullet"/>
+      <w:lvlText w:val="◦"/>
+      <w:lvlJc w:val="left"/>
+      <w:pPr>
+        <w:tabs>
+          <w:tab w:val="num" w:pos="1080"/>
+        </w:tabs>
+        <w:ind w:left="1080" w:hanging="360"/>
+      </w:pPr>
+      <w:rPr>
+        <w:rFonts w:ascii="OpenSymbol" w:hAnsi="OpenSymbol" w:cs="OpenSymbol" w:hint="default"/>
+      </w:rPr>
+    </w:lvl>
+    <w:lvl w:ilvl="2">
+      <w:start w:val="1"/>
+      <w:numFmt w:val="bullet"/>
+      <w:lvlText w:val="▪"/>
+      <w:lvlJc w:val="left"/>
+      <w:pPr>
+        <w:tabs>
+          <w:tab w:val="num" w:pos="1440"/>
+        </w:tabs>
+        <w:ind w:left="1440" w:hanging="360"/>
+      </w:pPr>
+      <w:rPr>
+        <w:rFonts w:ascii="OpenSymbol" w:hAnsi="OpenSymbol" w:cs="OpenSymbol" w:hint="default"/>
+      </w:rPr>
+    </w:lvl>
+    <w:lvl w:ilvl="3">
+      <w:start w:val="1"/>
+      <w:numFmt w:val="bullet"/>
       <w:lvlText w:val=""/>
       <w:lvlJc w:val="left"/>
       <w:pPr>
         <w:tabs>
-          <w:tab w:val="num" w:pos="1080"/>
-        </w:tabs>
-        <w:ind w:left="1080" w:hanging="360"/>
+          <w:tab w:val="num" w:pos="1800"/>
+        </w:tabs>
+        <w:ind w:left="1800" w:hanging="360"/>
       </w:pPr>
       <w:rPr>
         <w:rFonts w:ascii="Symbol" w:hAnsi="Symbol" w:cs="Symbol" w:hint="default"/>
       </w:rPr>
     </w:lvl>
-    <w:lvl w:ilvl="2">
+    <w:lvl w:ilvl="4">
+      <w:start w:val="1"/>
+      <w:numFmt w:val="bullet"/>
+      <w:lvlText w:val="◦"/>
+      <w:lvlJc w:val="left"/>
+      <w:pPr>
+        <w:tabs>
+          <w:tab w:val="num" w:pos="2160"/>
+        </w:tabs>
+        <w:ind w:left="2160" w:hanging="360"/>
+      </w:pPr>
+      <w:rPr>
+        <w:rFonts w:ascii="OpenSymbol" w:hAnsi="OpenSymbol" w:cs="OpenSymbol" w:hint="default"/>
+      </w:rPr>
+    </w:lvl>
+    <w:lvl w:ilvl="5">
+      <w:start w:val="1"/>
+      <w:numFmt w:val="bullet"/>
+      <w:lvlText w:val="▪"/>
+      <w:lvlJc w:val="left"/>
+      <w:pPr>
+        <w:tabs>
+          <w:tab w:val="num" w:pos="2520"/>
+        </w:tabs>
+        <w:ind w:left="2520" w:hanging="360"/>
+      </w:pPr>
+      <w:rPr>
+        <w:rFonts w:ascii="OpenSymbol" w:hAnsi="OpenSymbol" w:cs="OpenSymbol" w:hint="default"/>
+      </w:rPr>
+    </w:lvl>
+    <w:lvl w:ilvl="6">
       <w:start w:val="1"/>
       <w:numFmt w:val="bullet"/>
       <w:lvlText w:val=""/>
       <w:lvlJc w:val="left"/>
       <w:pPr>
         <w:tabs>
-          <w:tab w:val="num" w:pos="1440"/>
-        </w:tabs>
-        <w:ind w:left="1440" w:hanging="360"/>
+          <w:tab w:val="num" w:pos="2880"/>
+        </w:tabs>
+        <w:ind w:left="2880" w:hanging="360"/>
       </w:pPr>
       <w:rPr>
         <w:rFonts w:ascii="Symbol" w:hAnsi="Symbol" w:cs="Symbol" w:hint="default"/>
       </w:rPr>
     </w:lvl>
-    <w:lvl w:ilvl="3">
-      <w:start w:val="1"/>
-      <w:numFmt w:val="bullet"/>
-      <w:lvlText w:val=""/>
-      <w:lvlJc w:val="left"/>
-      <w:pPr>
-        <w:tabs>
-          <w:tab w:val="num" w:pos="1800"/>
-        </w:tabs>
-        <w:ind w:left="1800" w:hanging="360"/>
-      </w:pPr>
-      <w:rPr>
-        <w:rFonts w:ascii="Symbol" w:hAnsi="Symbol" w:cs="Symbol" w:hint="default"/>
-      </w:rPr>
-    </w:lvl>
-    <w:lvl w:ilvl="4">
-      <w:start w:val="1"/>
-      <w:numFmt w:val="bullet"/>
-      <w:lvlText w:val=""/>
-      <w:lvlJc w:val="left"/>
-      <w:pPr>
-        <w:tabs>
-          <w:tab w:val="num" w:pos="2160"/>
-        </w:tabs>
-        <w:ind w:left="2160" w:hanging="360"/>
-      </w:pPr>
-      <w:rPr>
-        <w:rFonts w:ascii="Symbol" w:hAnsi="Symbol" w:cs="Symbol" w:hint="default"/>
-      </w:rPr>
-    </w:lvl>
-    <w:lvl w:ilvl="5">
-      <w:start w:val="1"/>
-      <w:numFmt w:val="bullet"/>
-      <w:lvlText w:val=""/>
-      <w:lvlJc w:val="left"/>
-      <w:pPr>
-        <w:tabs>
-          <w:tab w:val="num" w:pos="2520"/>
-        </w:tabs>
-        <w:ind w:left="2520" w:hanging="360"/>
-      </w:pPr>
-      <w:rPr>
-        <w:rFonts w:ascii="Symbol" w:hAnsi="Symbol" w:cs="Symbol" w:hint="default"/>
-      </w:rPr>
-    </w:lvl>
-    <w:lvl w:ilvl="6">
-      <w:start w:val="1"/>
-      <w:numFmt w:val="bullet"/>
-      <w:lvlText w:val=""/>
-      <w:lvlJc w:val="left"/>
-      <w:pPr>
-        <w:tabs>
-          <w:tab w:val="num" w:pos="2880"/>
-        </w:tabs>
-        <w:ind w:left="2880" w:hanging="360"/>
-      </w:pPr>
-      <w:rPr>
-        <w:rFonts w:ascii="Symbol" w:hAnsi="Symbol" w:cs="Symbol" w:hint="default"/>
-      </w:rPr>
-    </w:lvl>
     <w:lvl w:ilvl="7">
       <w:start w:val="1"/>
       <w:numFmt w:val="bullet"/>
-      <w:lvlText w:val=""/>
+      <w:lvlText w:val="◦"/>
       <w:lvlJc w:val="left"/>
       <w:pPr>
         <w:tabs>
@@ -3634,13 +3142,13 @@
         <w:ind w:left="3240" w:hanging="360"/>
       </w:pPr>
       <w:rPr>
-        <w:rFonts w:ascii="Symbol" w:hAnsi="Symbol" w:cs="Symbol" w:hint="default"/>
+        <w:rFonts w:ascii="OpenSymbol" w:hAnsi="OpenSymbol" w:cs="OpenSymbol" w:hint="default"/>
       </w:rPr>
     </w:lvl>
     <w:lvl w:ilvl="8">
       <w:start w:val="1"/>
       <w:numFmt w:val="bullet"/>
-      <w:lvlText w:val=""/>
+      <w:lvlText w:val="▪"/>
       <w:lvlJc w:val="left"/>
       <w:pPr>
         <w:tabs>
@@ -3649,7 +3157,7 @@
         <w:ind w:left="3600" w:hanging="360"/>
       </w:pPr>
       <w:rPr>
-        <w:rFonts w:ascii="Symbol" w:hAnsi="Symbol" w:cs="Symbol" w:hint="default"/>
+        <w:rFonts w:ascii="OpenSymbol" w:hAnsi="OpenSymbol" w:cs="OpenSymbol" w:hint="default"/>
       </w:rPr>
     </w:lvl>
   </w:abstractNum>
@@ -4750,280 +4258,6 @@
     </w:lvl>
   </w:abstractNum>
   <w:abstractNum w:abstractNumId="12">
-    <w:lvl w:ilvl="0">
-      <w:start w:val="1"/>
-      <w:numFmt w:val="bullet"/>
-      <w:lvlText w:val=""/>
-      <w:lvlJc w:val="left"/>
-      <w:pPr>
-        <w:tabs>
-          <w:tab w:val="num" w:pos="720"/>
-        </w:tabs>
-        <w:ind w:left="720" w:hanging="360"/>
-      </w:pPr>
-      <w:rPr>
-        <w:rFonts w:ascii="Symbol" w:hAnsi="Symbol" w:cs="Symbol" w:hint="default"/>
-      </w:rPr>
-    </w:lvl>
-    <w:lvl w:ilvl="1">
-      <w:start w:val="1"/>
-      <w:numFmt w:val="bullet"/>
-      <w:lvlText w:val="◦"/>
-      <w:lvlJc w:val="left"/>
-      <w:pPr>
-        <w:tabs>
-          <w:tab w:val="num" w:pos="1080"/>
-        </w:tabs>
-        <w:ind w:left="1080" w:hanging="360"/>
-      </w:pPr>
-      <w:rPr>
-        <w:rFonts w:ascii="OpenSymbol" w:hAnsi="OpenSymbol" w:cs="OpenSymbol" w:hint="default"/>
-      </w:rPr>
-    </w:lvl>
-    <w:lvl w:ilvl="2">
-      <w:start w:val="1"/>
-      <w:numFmt w:val="bullet"/>
-      <w:lvlText w:val="▪"/>
-      <w:lvlJc w:val="left"/>
-      <w:pPr>
-        <w:tabs>
-          <w:tab w:val="num" w:pos="1440"/>
-        </w:tabs>
-        <w:ind w:left="1440" w:hanging="360"/>
-      </w:pPr>
-      <w:rPr>
-        <w:rFonts w:ascii="OpenSymbol" w:hAnsi="OpenSymbol" w:cs="OpenSymbol" w:hint="default"/>
-      </w:rPr>
-    </w:lvl>
-    <w:lvl w:ilvl="3">
-      <w:start w:val="1"/>
-      <w:numFmt w:val="bullet"/>
-      <w:lvlText w:val=""/>
-      <w:lvlJc w:val="left"/>
-      <w:pPr>
-        <w:tabs>
-          <w:tab w:val="num" w:pos="1800"/>
-        </w:tabs>
-        <w:ind w:left="1800" w:hanging="360"/>
-      </w:pPr>
-      <w:rPr>
-        <w:rFonts w:ascii="Symbol" w:hAnsi="Symbol" w:cs="Symbol" w:hint="default"/>
-      </w:rPr>
-    </w:lvl>
-    <w:lvl w:ilvl="4">
-      <w:start w:val="1"/>
-      <w:numFmt w:val="bullet"/>
-      <w:lvlText w:val="◦"/>
-      <w:lvlJc w:val="left"/>
-      <w:pPr>
-        <w:tabs>
-          <w:tab w:val="num" w:pos="2160"/>
-        </w:tabs>
-        <w:ind w:left="2160" w:hanging="360"/>
-      </w:pPr>
-      <w:rPr>
-        <w:rFonts w:ascii="OpenSymbol" w:hAnsi="OpenSymbol" w:cs="OpenSymbol" w:hint="default"/>
-      </w:rPr>
-    </w:lvl>
-    <w:lvl w:ilvl="5">
-      <w:start w:val="1"/>
-      <w:numFmt w:val="bullet"/>
-      <w:lvlText w:val="▪"/>
-      <w:lvlJc w:val="left"/>
-      <w:pPr>
-        <w:tabs>
-          <w:tab w:val="num" w:pos="2520"/>
-        </w:tabs>
-        <w:ind w:left="2520" w:hanging="360"/>
-      </w:pPr>
-      <w:rPr>
-        <w:rFonts w:ascii="OpenSymbol" w:hAnsi="OpenSymbol" w:cs="OpenSymbol" w:hint="default"/>
-      </w:rPr>
-    </w:lvl>
-    <w:lvl w:ilvl="6">
-      <w:start w:val="1"/>
-      <w:numFmt w:val="bullet"/>
-      <w:lvlText w:val=""/>
-      <w:lvlJc w:val="left"/>
-      <w:pPr>
-        <w:tabs>
-          <w:tab w:val="num" w:pos="2880"/>
-        </w:tabs>
-        <w:ind w:left="2880" w:hanging="360"/>
-      </w:pPr>
-      <w:rPr>
-        <w:rFonts w:ascii="Symbol" w:hAnsi="Symbol" w:cs="Symbol" w:hint="default"/>
-      </w:rPr>
-    </w:lvl>
-    <w:lvl w:ilvl="7">
-      <w:start w:val="1"/>
-      <w:numFmt w:val="bullet"/>
-      <w:lvlText w:val="◦"/>
-      <w:lvlJc w:val="left"/>
-      <w:pPr>
-        <w:tabs>
-          <w:tab w:val="num" w:pos="3240"/>
-        </w:tabs>
-        <w:ind w:left="3240" w:hanging="360"/>
-      </w:pPr>
-      <w:rPr>
-        <w:rFonts w:ascii="OpenSymbol" w:hAnsi="OpenSymbol" w:cs="OpenSymbol" w:hint="default"/>
-      </w:rPr>
-    </w:lvl>
-    <w:lvl w:ilvl="8">
-      <w:start w:val="1"/>
-      <w:numFmt w:val="bullet"/>
-      <w:lvlText w:val="▪"/>
-      <w:lvlJc w:val="left"/>
-      <w:pPr>
-        <w:tabs>
-          <w:tab w:val="num" w:pos="3600"/>
-        </w:tabs>
-        <w:ind w:left="3600" w:hanging="360"/>
-      </w:pPr>
-      <w:rPr>
-        <w:rFonts w:ascii="OpenSymbol" w:hAnsi="OpenSymbol" w:cs="OpenSymbol" w:hint="default"/>
-      </w:rPr>
-    </w:lvl>
-  </w:abstractNum>
-  <w:abstractNum w:abstractNumId="13">
-    <w:lvl w:ilvl="0">
-      <w:start w:val="1"/>
-      <w:numFmt w:val="bullet"/>
-      <w:lvlText w:val=""/>
-      <w:lvlJc w:val="left"/>
-      <w:pPr>
-        <w:tabs>
-          <w:tab w:val="num" w:pos="720"/>
-        </w:tabs>
-        <w:ind w:left="720" w:hanging="360"/>
-      </w:pPr>
-      <w:rPr>
-        <w:rFonts w:ascii="Symbol" w:hAnsi="Symbol" w:cs="Symbol" w:hint="default"/>
-      </w:rPr>
-    </w:lvl>
-    <w:lvl w:ilvl="1">
-      <w:start w:val="1"/>
-      <w:numFmt w:val="bullet"/>
-      <w:lvlText w:val="◦"/>
-      <w:lvlJc w:val="left"/>
-      <w:pPr>
-        <w:tabs>
-          <w:tab w:val="num" w:pos="1080"/>
-        </w:tabs>
-        <w:ind w:left="1080" w:hanging="360"/>
-      </w:pPr>
-      <w:rPr>
-        <w:rFonts w:ascii="OpenSymbol" w:hAnsi="OpenSymbol" w:cs="OpenSymbol" w:hint="default"/>
-      </w:rPr>
-    </w:lvl>
-    <w:lvl w:ilvl="2">
-      <w:start w:val="1"/>
-      <w:numFmt w:val="bullet"/>
-      <w:lvlText w:val="▪"/>
-      <w:lvlJc w:val="left"/>
-      <w:pPr>
-        <w:tabs>
-          <w:tab w:val="num" w:pos="1440"/>
-        </w:tabs>
-        <w:ind w:left="1440" w:hanging="360"/>
-      </w:pPr>
-      <w:rPr>
-        <w:rFonts w:ascii="OpenSymbol" w:hAnsi="OpenSymbol" w:cs="OpenSymbol" w:hint="default"/>
-      </w:rPr>
-    </w:lvl>
-    <w:lvl w:ilvl="3">
-      <w:start w:val="1"/>
-      <w:numFmt w:val="bullet"/>
-      <w:lvlText w:val=""/>
-      <w:lvlJc w:val="left"/>
-      <w:pPr>
-        <w:tabs>
-          <w:tab w:val="num" w:pos="1800"/>
-        </w:tabs>
-        <w:ind w:left="1800" w:hanging="360"/>
-      </w:pPr>
-      <w:rPr>
-        <w:rFonts w:ascii="Symbol" w:hAnsi="Symbol" w:cs="Symbol" w:hint="default"/>
-      </w:rPr>
-    </w:lvl>
-    <w:lvl w:ilvl="4">
-      <w:start w:val="1"/>
-      <w:numFmt w:val="bullet"/>
-      <w:lvlText w:val="◦"/>
-      <w:lvlJc w:val="left"/>
-      <w:pPr>
-        <w:tabs>
-          <w:tab w:val="num" w:pos="2160"/>
-        </w:tabs>
-        <w:ind w:left="2160" w:hanging="360"/>
-      </w:pPr>
-      <w:rPr>
-        <w:rFonts w:ascii="OpenSymbol" w:hAnsi="OpenSymbol" w:cs="OpenSymbol" w:hint="default"/>
-      </w:rPr>
-    </w:lvl>
-    <w:lvl w:ilvl="5">
-      <w:start w:val="1"/>
-      <w:numFmt w:val="bullet"/>
-      <w:lvlText w:val="▪"/>
-      <w:lvlJc w:val="left"/>
-      <w:pPr>
-        <w:tabs>
-          <w:tab w:val="num" w:pos="2520"/>
-        </w:tabs>
-        <w:ind w:left="2520" w:hanging="360"/>
-      </w:pPr>
-      <w:rPr>
-        <w:rFonts w:ascii="OpenSymbol" w:hAnsi="OpenSymbol" w:cs="OpenSymbol" w:hint="default"/>
-      </w:rPr>
-    </w:lvl>
-    <w:lvl w:ilvl="6">
-      <w:start w:val="1"/>
-      <w:numFmt w:val="bullet"/>
-      <w:lvlText w:val=""/>
-      <w:lvlJc w:val="left"/>
-      <w:pPr>
-        <w:tabs>
-          <w:tab w:val="num" w:pos="2880"/>
-        </w:tabs>
-        <w:ind w:left="2880" w:hanging="360"/>
-      </w:pPr>
-      <w:rPr>
-        <w:rFonts w:ascii="Symbol" w:hAnsi="Symbol" w:cs="Symbol" w:hint="default"/>
-      </w:rPr>
-    </w:lvl>
-    <w:lvl w:ilvl="7">
-      <w:start w:val="1"/>
-      <w:numFmt w:val="bullet"/>
-      <w:lvlText w:val="◦"/>
-      <w:lvlJc w:val="left"/>
-      <w:pPr>
-        <w:tabs>
-          <w:tab w:val="num" w:pos="3240"/>
-        </w:tabs>
-        <w:ind w:left="3240" w:hanging="360"/>
-      </w:pPr>
-      <w:rPr>
-        <w:rFonts w:ascii="OpenSymbol" w:hAnsi="OpenSymbol" w:cs="OpenSymbol" w:hint="default"/>
-      </w:rPr>
-    </w:lvl>
-    <w:lvl w:ilvl="8">
-      <w:start w:val="1"/>
-      <w:numFmt w:val="bullet"/>
-      <w:lvlText w:val="▪"/>
-      <w:lvlJc w:val="left"/>
-      <w:pPr>
-        <w:tabs>
-          <w:tab w:val="num" w:pos="3600"/>
-        </w:tabs>
-        <w:ind w:left="3600" w:hanging="360"/>
-      </w:pPr>
-      <w:rPr>
-        <w:rFonts w:ascii="OpenSymbol" w:hAnsi="OpenSymbol" w:cs="OpenSymbol" w:hint="default"/>
-      </w:rPr>
-    </w:lvl>
-  </w:abstractNum>
-  <w:abstractNum w:abstractNumId="14">
     <w:lvl w:ilvl="0">
       <w:start w:val="1"/>
       <w:numFmt w:val="none"/>
@@ -5178,12 +4412,6 @@
   <w:num w:numId="12">
     <w:abstractNumId w:val="12"/>
   </w:num>
-  <w:num w:numId="13">
-    <w:abstractNumId w:val="13"/>
-  </w:num>
-  <w:num w:numId="14">
-    <w:abstractNumId w:val="14"/>
-  </w:num>
 </w:numbering>
 </file>
 
@@ -5194,7 +4422,7 @@
       <w:rPr>
         <w:rFonts w:ascii="Calibri" w:hAnsi="Calibri" w:eastAsia="" w:cs="" w:asciiTheme="minorHAnsi" w:cstheme="minorBidi" w:eastAsiaTheme="minorEastAsia" w:hAnsiTheme="minorHAnsi"/>
         <w:szCs w:val="21"/>
-        <w:lang w:val="pl-PL" w:eastAsia="en-US" w:bidi="ar-SA"/>
+        <w:lang w:val="en-US" w:eastAsia="en-US" w:bidi="ar-SA"/>
       </w:rPr>
     </w:rPrDefault>
     <w:pPrDefault>

</xml_diff>

<commit_message>
using new pdfs resumes
</commit_message>
<xml_diff>
--- a/resume_002.docx
+++ b/resume_002.docx
@@ -493,7 +493,7 @@
                 <w:szCs w:val="22"/>
                 <w:lang w:val="en-US" w:eastAsia="en-US" w:bidi="ar-SA"/>
               </w:rPr>
-              <w:t xml:space="preserve">Cloud &amp; DevOps </w:t>
+              <w:t>Cloud &amp; DevOps</w:t>
             </w:r>
           </w:p>
           <w:p>
@@ -655,13 +655,15 @@
                 <w:u w:val="none"/>
                 <w:lang w:val="en-US" w:eastAsia="en-US" w:bidi="ar-SA"/>
               </w:rPr>
-              <w:t xml:space="preserve">Principal Software Architect/Engineer - </w:t>
-            </w:r>
-            <w:r>
-              <w:rPr>
-                <w:rFonts w:ascii="Poppins" w:hAnsi="Poppins"/>
-                <w:b/>
-                <w:bCs/>
+              <w:t>Principal Software Architect/Engineer –</w:t>
+            </w:r>
+            <w:r>
+              <w:rPr>
+                <w:rFonts w:eastAsia="" w:cs="" w:ascii="Poppins" w:hAnsi="Poppins" w:cstheme="minorBidi" w:eastAsiaTheme="minorEastAsia"/>
+                <w:b/>
+                <w:bCs/>
+                <w:color w:val="auto"/>
+                <w:kern w:val="0"/>
                 <w:sz w:val="22"/>
                 <w:szCs w:val="22"/>
                 <w:u w:val="none"/>
@@ -984,7 +986,7 @@
                 <w:u w:val="none"/>
                 <w:lang w:val="en-US" w:eastAsia="en-US" w:bidi="ar-SA"/>
               </w:rPr>
-              <w:t xml:space="preserve">- </w:t>
+              <w:t>–</w:t>
             </w:r>
             <w:r>
               <w:rPr>
@@ -996,7 +998,7 @@
                 <w:u w:val="none"/>
                 <w:lang w:val="en-US" w:eastAsia="en-US" w:bidi="ar-SA"/>
               </w:rPr>
-              <w:t xml:space="preserve"> Freelancer  05/2023 – </w:t>
+              <w:t xml:space="preserve"> 05/2023 – </w:t>
             </w:r>
             <w:r>
               <w:rPr>
@@ -1213,7 +1215,7 @@
                 <w:u w:val="none"/>
                 <w:lang w:val="en-US" w:eastAsia="en-US" w:bidi="ar-SA"/>
               </w:rPr>
-              <w:t>-</w:t>
+              <w:t xml:space="preserve">– </w:t>
             </w:r>
             <w:r>
               <w:rPr>
@@ -1226,7 +1228,7 @@
                 <w:szCs w:val="22"/>
                 <w:lang w:val="en-US" w:eastAsia="en-US" w:bidi="ar-SA"/>
               </w:rPr>
-              <w:t xml:space="preserve"> | 01/2022 – 02/2023</w:t>
+              <w:t>01/2022 – 02/2023</w:t>
             </w:r>
           </w:p>
           <w:p>
@@ -1445,7 +1447,7 @@
                 <w:u w:val="none"/>
                 <w:lang w:val="en-US" w:eastAsia="en-US" w:bidi="ar-SA"/>
               </w:rPr>
-              <w:t xml:space="preserve">- </w:t>
+              <w:t xml:space="preserve">– </w:t>
             </w:r>
             <w:r>
               <w:rPr>
@@ -1458,7 +1460,7 @@
                 <w:szCs w:val="22"/>
                 <w:lang w:val="en-US" w:eastAsia="en-US" w:bidi="ar-SA"/>
               </w:rPr>
-              <w:t>| 04/2019 – 12/2021</w:t>
+              <w:t>04/2019 – 12/2021</w:t>
             </w:r>
           </w:p>
           <w:p>
@@ -1619,7 +1621,34 @@
                 <w:szCs w:val="22"/>
                 <w:lang w:val="en-US"/>
               </w:rPr>
-              <w:t>Software Engineer | 12/2017 – 01/2019</w:t>
+              <w:t xml:space="preserve">Software Engineer </w:t>
+            </w:r>
+            <w:r>
+              <w:rPr>
+                <w:rFonts w:eastAsia="" w:cs="" w:ascii="Poppins" w:hAnsi="Poppins" w:cstheme="minorBidi" w:eastAsiaTheme="minorEastAsia"/>
+                <w:b/>
+                <w:bCs/>
+                <w:color w:val="auto"/>
+                <w:kern w:val="0"/>
+                <w:sz w:val="22"/>
+                <w:szCs w:val="22"/>
+                <w:u w:val="none"/>
+                <w:lang w:val="en-US" w:eastAsia="en-US" w:bidi="ar-SA"/>
+              </w:rPr>
+              <w:t>–</w:t>
+            </w:r>
+            <w:r>
+              <w:rPr>
+                <w:rFonts w:eastAsia="" w:cs="" w:ascii="Poppins" w:hAnsi="Poppins" w:cstheme="minorBidi" w:eastAsiaTheme="minorEastAsia"/>
+                <w:b/>
+                <w:bCs/>
+                <w:color w:val="auto"/>
+                <w:kern w:val="0"/>
+                <w:sz w:val="22"/>
+                <w:szCs w:val="22"/>
+                <w:lang w:val="en-US"/>
+              </w:rPr>
+              <w:t xml:space="preserve"> 12/2017 – 01/2019</w:t>
             </w:r>
           </w:p>
           <w:p>
@@ -2671,21 +2700,7 @@
                 <w:u w:val="single"/>
                 <w:lang w:val="en-US" w:eastAsia="en-US" w:bidi="ar-SA"/>
               </w:rPr>
-              <w:t>Driving License</w:t>
-            </w:r>
-            <w:r>
-              <w:rPr>
-                <w:rFonts w:eastAsia="" w:cs="" w:ascii="Poppins" w:hAnsi="Poppins" w:cstheme="minorBidi" w:eastAsiaTheme="minorEastAsia"/>
-                <w:b/>
-                <w:bCs/>
-                <w:color w:val="auto"/>
-                <w:kern w:val="0"/>
-                <w:sz w:val="22"/>
-                <w:szCs w:val="22"/>
-                <w:u w:val="single"/>
-                <w:lang w:val="en-US" w:eastAsia="en-US" w:bidi="ar-SA"/>
-              </w:rPr>
-              <w:t>s</w:t>
+              <w:t>Driving Licenses</w:t>
             </w:r>
             <w:r>
               <w:rPr>

</xml_diff>